<commit_message>
Accepted all tracked changes in user guide
</commit_message>
<xml_diff>
--- a/Industrial Machine Connectivity Getting Started.docx
+++ b/Industrial Machine Connectivity Getting Started.docx
@@ -37,7 +37,7 @@
     </w:p>
     <w:sdt>
       <w:sdtPr>
-        <w:id w:val="1400168420"/>
+        <w:id w:val="-2088919572"/>
         <w:docPartObj>
           <w:docPartGallery w:val="Table of Contents"/>
           <w:docPartUnique/>
@@ -94,7 +94,7 @@
             </w:rPr>
             <w:fldChar w:fldCharType="separate"/>
           </w:r>
-          <w:hyperlink w:anchor="_Toc43280062" w:history="1">
+          <w:hyperlink w:anchor="_Toc43301929" w:history="1">
             <w:r>
               <w:rPr>
                 <w:rStyle w:val="Hyperlink"/>
@@ -121,7 +121,7 @@
                 <w:noProof/>
                 <w:webHidden/>
               </w:rPr>
-              <w:instrText xml:space="preserve"> PAGEREF _Toc43280062 \h </w:instrText>
+              <w:instrText xml:space="preserve"> PAGEREF _Toc43301929 \h </w:instrText>
             </w:r>
             <w:r>
               <w:rPr>
@@ -141,7 +141,7 @@
                 <w:noProof/>
                 <w:webHidden/>
               </w:rPr>
-              <w:t>3</w:t>
+              <w:t>4</w:t>
             </w:r>
             <w:r>
               <w:rPr>
@@ -168,7 +168,7 @@
               <w:szCs w:val="24"/>
             </w:rPr>
           </w:pPr>
-          <w:hyperlink w:anchor="_Toc43280063" w:history="1">
+          <w:hyperlink w:anchor="_Toc43301930" w:history="1">
             <w:r>
               <w:rPr>
                 <w:rStyle w:val="Hyperlink"/>
@@ -195,7 +195,7 @@
                 <w:noProof/>
                 <w:webHidden/>
               </w:rPr>
-              <w:instrText xml:space="preserve"> PAGEREF _Toc43280063 \h </w:instrText>
+              <w:instrText xml:space="preserve"> PAGEREF _Toc43301930 \h </w:instrText>
             </w:r>
             <w:r>
               <w:rPr>
@@ -215,7 +215,7 @@
                 <w:noProof/>
                 <w:webHidden/>
               </w:rPr>
-              <w:t>4</w:t>
+              <w:t>5</w:t>
             </w:r>
             <w:r>
               <w:rPr>
@@ -240,7 +240,7 @@
               <w:szCs w:val="24"/>
             </w:rPr>
           </w:pPr>
-          <w:hyperlink w:anchor="_Toc43280064" w:history="1">
+          <w:hyperlink w:anchor="_Toc43301931" w:history="1">
             <w:r>
               <w:rPr>
                 <w:rStyle w:val="Hyperlink"/>
@@ -267,7 +267,7 @@
                 <w:noProof/>
                 <w:webHidden/>
               </w:rPr>
-              <w:instrText xml:space="preserve"> PAGEREF _Toc43280064 \h </w:instrText>
+              <w:instrText xml:space="preserve"> PAGEREF _Toc43301931 \h </w:instrText>
             </w:r>
             <w:r>
               <w:rPr>
@@ -287,7 +287,7 @@
                 <w:noProof/>
                 <w:webHidden/>
               </w:rPr>
-              <w:t>4</w:t>
+              <w:t>5</w:t>
             </w:r>
             <w:r>
               <w:rPr>
@@ -312,7 +312,7 @@
               <w:szCs w:val="24"/>
             </w:rPr>
           </w:pPr>
-          <w:hyperlink w:anchor="_Toc43280065" w:history="1">
+          <w:hyperlink w:anchor="_Toc43301932" w:history="1">
             <w:r>
               <w:rPr>
                 <w:rStyle w:val="Hyperlink"/>
@@ -339,7 +339,7 @@
                 <w:noProof/>
                 <w:webHidden/>
               </w:rPr>
-              <w:instrText xml:space="preserve"> PAGEREF _Toc43280065 \h </w:instrText>
+              <w:instrText xml:space="preserve"> PAGEREF _Toc43301932 \h </w:instrText>
             </w:r>
             <w:r>
               <w:rPr>
@@ -359,7 +359,7 @@
                 <w:noProof/>
                 <w:webHidden/>
               </w:rPr>
-              <w:t>4</w:t>
+              <w:t>5</w:t>
             </w:r>
             <w:r>
               <w:rPr>
@@ -385,7 +385,7 @@
               <w:szCs w:val="24"/>
             </w:rPr>
           </w:pPr>
-          <w:hyperlink w:anchor="_Toc43280066" w:history="1">
+          <w:hyperlink w:anchor="_Toc43301933" w:history="1">
             <w:r>
               <w:rPr>
                 <w:rStyle w:val="Hyperlink"/>
@@ -412,7 +412,7 @@
                 <w:noProof/>
                 <w:webHidden/>
               </w:rPr>
-              <w:instrText xml:space="preserve"> PAGEREF _Toc43280066 \h </w:instrText>
+              <w:instrText xml:space="preserve"> PAGEREF _Toc43301933 \h </w:instrText>
             </w:r>
             <w:r>
               <w:rPr>
@@ -432,7 +432,7 @@
                 <w:noProof/>
                 <w:webHidden/>
               </w:rPr>
-              <w:t>4</w:t>
+              <w:t>5</w:t>
             </w:r>
             <w:r>
               <w:rPr>
@@ -458,7 +458,7 @@
               <w:szCs w:val="24"/>
             </w:rPr>
           </w:pPr>
-          <w:hyperlink w:anchor="_Toc43280067" w:history="1">
+          <w:hyperlink w:anchor="_Toc43301934" w:history="1">
             <w:r>
               <w:rPr>
                 <w:rStyle w:val="Hyperlink"/>
@@ -485,7 +485,7 @@
                 <w:noProof/>
                 <w:webHidden/>
               </w:rPr>
-              <w:instrText xml:space="preserve"> PAGEREF _Toc43280067 \h </w:instrText>
+              <w:instrText xml:space="preserve"> PAGEREF _Toc43301934 \h </w:instrText>
             </w:r>
             <w:r>
               <w:rPr>
@@ -505,7 +505,7 @@
                 <w:noProof/>
                 <w:webHidden/>
               </w:rPr>
-              <w:t>4</w:t>
+              <w:t>5</w:t>
             </w:r>
             <w:r>
               <w:rPr>
@@ -532,7 +532,7 @@
               <w:szCs w:val="24"/>
             </w:rPr>
           </w:pPr>
-          <w:hyperlink w:anchor="_Toc43280068" w:history="1">
+          <w:hyperlink w:anchor="_Toc43301935" w:history="1">
             <w:r>
               <w:rPr>
                 <w:rStyle w:val="Hyperlink"/>
@@ -559,7 +559,7 @@
                 <w:noProof/>
                 <w:webHidden/>
               </w:rPr>
-              <w:instrText xml:space="preserve"> PAGEREF _Toc43280068 \h </w:instrText>
+              <w:instrText xml:space="preserve"> PAGEREF _Toc43301935 \h </w:instrText>
             </w:r>
             <w:r>
               <w:rPr>
@@ -579,7 +579,7 @@
                 <w:noProof/>
                 <w:webHidden/>
               </w:rPr>
-              <w:t>5</w:t>
+              <w:t>6</w:t>
             </w:r>
             <w:r>
               <w:rPr>
@@ -604,7 +604,7 @@
               <w:szCs w:val="24"/>
             </w:rPr>
           </w:pPr>
-          <w:hyperlink w:anchor="_Toc43280069" w:history="1">
+          <w:hyperlink w:anchor="_Toc43301936" w:history="1">
             <w:r>
               <w:rPr>
                 <w:rStyle w:val="Hyperlink"/>
@@ -631,7 +631,7 @@
                 <w:noProof/>
                 <w:webHidden/>
               </w:rPr>
-              <w:instrText xml:space="preserve"> PAGEREF _Toc43280069 \h </w:instrText>
+              <w:instrText xml:space="preserve"> PAGEREF _Toc43301936 \h </w:instrText>
             </w:r>
             <w:r>
               <w:rPr>
@@ -651,7 +651,7 @@
                 <w:noProof/>
                 <w:webHidden/>
               </w:rPr>
-              <w:t>5</w:t>
+              <w:t>6</w:t>
             </w:r>
             <w:r>
               <w:rPr>
@@ -676,7 +676,7 @@
               <w:szCs w:val="24"/>
             </w:rPr>
           </w:pPr>
-          <w:hyperlink w:anchor="_Toc43280070" w:history="1">
+          <w:hyperlink w:anchor="_Toc43301937" w:history="1">
             <w:r>
               <w:rPr>
                 <w:rStyle w:val="Hyperlink"/>
@@ -703,7 +703,7 @@
                 <w:noProof/>
                 <w:webHidden/>
               </w:rPr>
-              <w:instrText xml:space="preserve"> PAGEREF _Toc43280070 \h </w:instrText>
+              <w:instrText xml:space="preserve"> PAGEREF _Toc43301937 \h </w:instrText>
             </w:r>
             <w:r>
               <w:rPr>
@@ -723,7 +723,7 @@
                 <w:noProof/>
                 <w:webHidden/>
               </w:rPr>
-              <w:t>5</w:t>
+              <w:t>6</w:t>
             </w:r>
             <w:r>
               <w:rPr>
@@ -748,7 +748,7 @@
               <w:szCs w:val="24"/>
             </w:rPr>
           </w:pPr>
-          <w:hyperlink w:anchor="_Toc43280071" w:history="1">
+          <w:hyperlink w:anchor="_Toc43301938" w:history="1">
             <w:r>
               <w:rPr>
                 <w:rStyle w:val="Hyperlink"/>
@@ -775,7 +775,7 @@
                 <w:noProof/>
                 <w:webHidden/>
               </w:rPr>
-              <w:instrText xml:space="preserve"> PAGEREF _Toc43280071 \h </w:instrText>
+              <w:instrText xml:space="preserve"> PAGEREF _Toc43301938 \h </w:instrText>
             </w:r>
             <w:r>
               <w:rPr>
@@ -795,7 +795,7 @@
                 <w:noProof/>
                 <w:webHidden/>
               </w:rPr>
-              <w:t>5</w:t>
+              <w:t>6</w:t>
             </w:r>
             <w:r>
               <w:rPr>
@@ -822,7 +822,7 @@
               <w:szCs w:val="24"/>
             </w:rPr>
           </w:pPr>
-          <w:hyperlink w:anchor="_Toc43280072" w:history="1">
+          <w:hyperlink w:anchor="_Toc43301939" w:history="1">
             <w:r>
               <w:rPr>
                 <w:rStyle w:val="Hyperlink"/>
@@ -849,7 +849,7 @@
                 <w:noProof/>
                 <w:webHidden/>
               </w:rPr>
-              <w:instrText xml:space="preserve"> PAGEREF _Toc43280072 \h </w:instrText>
+              <w:instrText xml:space="preserve"> PAGEREF _Toc43301939 \h </w:instrText>
             </w:r>
             <w:r>
               <w:rPr>
@@ -869,7 +869,7 @@
                 <w:noProof/>
                 <w:webHidden/>
               </w:rPr>
-              <w:t>6</w:t>
+              <w:t>7</w:t>
             </w:r>
             <w:r>
               <w:rPr>
@@ -894,7 +894,7 @@
               <w:szCs w:val="24"/>
             </w:rPr>
           </w:pPr>
-          <w:hyperlink w:anchor="_Toc43280073" w:history="1">
+          <w:hyperlink w:anchor="_Toc43301940" w:history="1">
             <w:r>
               <w:rPr>
                 <w:rStyle w:val="Hyperlink"/>
@@ -921,7 +921,7 @@
                 <w:noProof/>
                 <w:webHidden/>
               </w:rPr>
-              <w:instrText xml:space="preserve"> PAGEREF _Toc43280073 \h </w:instrText>
+              <w:instrText xml:space="preserve"> PAGEREF _Toc43301940 \h </w:instrText>
             </w:r>
             <w:r>
               <w:rPr>
@@ -941,7 +941,7 @@
                 <w:noProof/>
                 <w:webHidden/>
               </w:rPr>
-              <w:t>7</w:t>
+              <w:t>8</w:t>
             </w:r>
             <w:r>
               <w:rPr>
@@ -966,7 +966,7 @@
               <w:szCs w:val="24"/>
             </w:rPr>
           </w:pPr>
-          <w:hyperlink w:anchor="_Toc43280074" w:history="1">
+          <w:hyperlink w:anchor="_Toc43301941" w:history="1">
             <w:r>
               <w:rPr>
                 <w:rStyle w:val="Hyperlink"/>
@@ -993,7 +993,7 @@
                 <w:noProof/>
                 <w:webHidden/>
               </w:rPr>
-              <w:instrText xml:space="preserve"> PAGEREF _Toc43280074 \h </w:instrText>
+              <w:instrText xml:space="preserve"> PAGEREF _Toc43301941 \h </w:instrText>
             </w:r>
             <w:r>
               <w:rPr>
@@ -1013,7 +1013,7 @@
                 <w:noProof/>
                 <w:webHidden/>
               </w:rPr>
-              <w:t>8</w:t>
+              <w:t>9</w:t>
             </w:r>
             <w:r>
               <w:rPr>
@@ -1039,7 +1039,7 @@
               <w:szCs w:val="24"/>
             </w:rPr>
           </w:pPr>
-          <w:hyperlink w:anchor="_Toc43280075" w:history="1">
+          <w:hyperlink w:anchor="_Toc43301942" w:history="1">
             <w:r>
               <w:rPr>
                 <w:rStyle w:val="Hyperlink"/>
@@ -1066,7 +1066,7 @@
                 <w:noProof/>
                 <w:webHidden/>
               </w:rPr>
-              <w:instrText xml:space="preserve"> PAGEREF _Toc43280075 \h </w:instrText>
+              <w:instrText xml:space="preserve"> PAGEREF _Toc43301942 \h </w:instrText>
             </w:r>
             <w:r>
               <w:rPr>
@@ -1086,7 +1086,7 @@
                 <w:noProof/>
                 <w:webHidden/>
               </w:rPr>
-              <w:t>8</w:t>
+              <w:t>9</w:t>
             </w:r>
             <w:r>
               <w:rPr>
@@ -1112,7 +1112,7 @@
               <w:szCs w:val="24"/>
             </w:rPr>
           </w:pPr>
-          <w:hyperlink w:anchor="_Toc43280076" w:history="1">
+          <w:hyperlink w:anchor="_Toc43301943" w:history="1">
             <w:r>
               <w:rPr>
                 <w:rStyle w:val="Hyperlink"/>
@@ -1139,7 +1139,7 @@
                 <w:noProof/>
                 <w:webHidden/>
               </w:rPr>
-              <w:instrText xml:space="preserve"> PAGEREF _Toc43280076 \h </w:instrText>
+              <w:instrText xml:space="preserve"> PAGEREF _Toc43301943 \h </w:instrText>
             </w:r>
             <w:r>
               <w:rPr>
@@ -1159,7 +1159,7 @@
                 <w:noProof/>
                 <w:webHidden/>
               </w:rPr>
-              <w:t>11</w:t>
+              <w:t>12</w:t>
             </w:r>
             <w:r>
               <w:rPr>
@@ -1185,7 +1185,7 @@
               <w:szCs w:val="24"/>
             </w:rPr>
           </w:pPr>
-          <w:hyperlink w:anchor="_Toc43280077" w:history="1">
+          <w:hyperlink w:anchor="_Toc43301944" w:history="1">
             <w:r>
               <w:rPr>
                 <w:rStyle w:val="Hyperlink"/>
@@ -1212,7 +1212,7 @@
                 <w:noProof/>
                 <w:webHidden/>
               </w:rPr>
-              <w:instrText xml:space="preserve"> PAGEREF _Toc43280077 \h </w:instrText>
+              <w:instrText xml:space="preserve"> PAGEREF _Toc43301944 \h </w:instrText>
             </w:r>
             <w:r>
               <w:rPr>
@@ -1232,7 +1232,7 @@
                 <w:noProof/>
                 <w:webHidden/>
               </w:rPr>
-              <w:t>12</w:t>
+              <w:t>13</w:t>
             </w:r>
             <w:r>
               <w:rPr>
@@ -1258,7 +1258,7 @@
               <w:szCs w:val="24"/>
             </w:rPr>
           </w:pPr>
-          <w:hyperlink w:anchor="_Toc43280078" w:history="1">
+          <w:hyperlink w:anchor="_Toc43301945" w:history="1">
             <w:r>
               <w:rPr>
                 <w:rStyle w:val="Hyperlink"/>
@@ -1285,7 +1285,7 @@
                 <w:noProof/>
                 <w:webHidden/>
               </w:rPr>
-              <w:instrText xml:space="preserve"> PAGEREF _Toc43280078 \h </w:instrText>
+              <w:instrText xml:space="preserve"> PAGEREF _Toc43301945 \h </w:instrText>
             </w:r>
             <w:r>
               <w:rPr>
@@ -1305,7 +1305,7 @@
                 <w:noProof/>
                 <w:webHidden/>
               </w:rPr>
-              <w:t>13</w:t>
+              <w:t>14</w:t>
             </w:r>
             <w:r>
               <w:rPr>
@@ -1330,7 +1330,7 @@
               <w:szCs w:val="24"/>
             </w:rPr>
           </w:pPr>
-          <w:hyperlink w:anchor="_Toc43280079" w:history="1">
+          <w:hyperlink w:anchor="_Toc43301946" w:history="1">
             <w:r>
               <w:rPr>
                 <w:rStyle w:val="Hyperlink"/>
@@ -1357,7 +1357,7 @@
                 <w:noProof/>
                 <w:webHidden/>
               </w:rPr>
-              <w:instrText xml:space="preserve"> PAGEREF _Toc43280079 \h </w:instrText>
+              <w:instrText xml:space="preserve"> PAGEREF _Toc43301946 \h </w:instrText>
             </w:r>
             <w:r>
               <w:rPr>
@@ -1377,7 +1377,7 @@
                 <w:noProof/>
                 <w:webHidden/>
               </w:rPr>
-              <w:t>14</w:t>
+              <w:t>15</w:t>
             </w:r>
             <w:r>
               <w:rPr>
@@ -1403,7 +1403,7 @@
               <w:szCs w:val="24"/>
             </w:rPr>
           </w:pPr>
-          <w:hyperlink w:anchor="_Toc43280080" w:history="1">
+          <w:hyperlink w:anchor="_Toc43301947" w:history="1">
             <w:r>
               <w:rPr>
                 <w:rStyle w:val="Hyperlink"/>
@@ -1430,7 +1430,7 @@
                 <w:noProof/>
                 <w:webHidden/>
               </w:rPr>
-              <w:instrText xml:space="preserve"> PAGEREF _Toc43280080 \h </w:instrText>
+              <w:instrText xml:space="preserve"> PAGEREF _Toc43301947 \h </w:instrText>
             </w:r>
             <w:r>
               <w:rPr>
@@ -1450,7 +1450,7 @@
                 <w:noProof/>
                 <w:webHidden/>
               </w:rPr>
-              <w:t>14</w:t>
+              <w:t>15</w:t>
             </w:r>
             <w:r>
               <w:rPr>
@@ -1476,7 +1476,7 @@
               <w:szCs w:val="24"/>
             </w:rPr>
           </w:pPr>
-          <w:hyperlink w:anchor="_Toc43280081" w:history="1">
+          <w:hyperlink w:anchor="_Toc43301948" w:history="1">
             <w:r>
               <w:rPr>
                 <w:rStyle w:val="Hyperlink"/>
@@ -1503,7 +1503,7 @@
                 <w:noProof/>
                 <w:webHidden/>
               </w:rPr>
-              <w:instrText xml:space="preserve"> PAGEREF _Toc43280081 \h </w:instrText>
+              <w:instrText xml:space="preserve"> PAGEREF _Toc43301948 \h </w:instrText>
             </w:r>
             <w:r>
               <w:rPr>
@@ -1523,7 +1523,7 @@
                 <w:noProof/>
                 <w:webHidden/>
               </w:rPr>
-              <w:t>16</w:t>
+              <w:t>17</w:t>
             </w:r>
             <w:r>
               <w:rPr>
@@ -1549,7 +1549,7 @@
               <w:szCs w:val="24"/>
             </w:rPr>
           </w:pPr>
-          <w:hyperlink w:anchor="_Toc43280082" w:history="1">
+          <w:hyperlink w:anchor="_Toc43301949" w:history="1">
             <w:r>
               <w:rPr>
                 <w:rStyle w:val="Hyperlink"/>
@@ -1576,7 +1576,7 @@
                 <w:noProof/>
                 <w:webHidden/>
               </w:rPr>
-              <w:instrText xml:space="preserve"> PAGEREF _Toc43280082 \h </w:instrText>
+              <w:instrText xml:space="preserve"> PAGEREF _Toc43301949 \h </w:instrText>
             </w:r>
             <w:r>
               <w:rPr>
@@ -1596,7 +1596,7 @@
                 <w:noProof/>
                 <w:webHidden/>
               </w:rPr>
-              <w:t>18</w:t>
+              <w:t>19</w:t>
             </w:r>
             <w:r>
               <w:rPr>
@@ -1622,7 +1622,7 @@
               <w:szCs w:val="24"/>
             </w:rPr>
           </w:pPr>
-          <w:hyperlink w:anchor="_Toc43280083" w:history="1">
+          <w:hyperlink w:anchor="_Toc43301950" w:history="1">
             <w:r>
               <w:rPr>
                 <w:rStyle w:val="Hyperlink"/>
@@ -1649,7 +1649,7 @@
                 <w:noProof/>
                 <w:webHidden/>
               </w:rPr>
-              <w:instrText xml:space="preserve"> PAGEREF _Toc43280083 \h </w:instrText>
+              <w:instrText xml:space="preserve"> PAGEREF _Toc43301950 \h </w:instrText>
             </w:r>
             <w:r>
               <w:rPr>
@@ -1669,7 +1669,7 @@
                 <w:noProof/>
                 <w:webHidden/>
               </w:rPr>
-              <w:t>19</w:t>
+              <w:t>20</w:t>
             </w:r>
             <w:r>
               <w:rPr>
@@ -1694,7 +1694,7 @@
               <w:szCs w:val="24"/>
             </w:rPr>
           </w:pPr>
-          <w:hyperlink w:anchor="_Toc43280084" w:history="1">
+          <w:hyperlink w:anchor="_Toc43301951" w:history="1">
             <w:r>
               <w:rPr>
                 <w:rStyle w:val="Hyperlink"/>
@@ -1721,7 +1721,7 @@
                 <w:noProof/>
                 <w:webHidden/>
               </w:rPr>
-              <w:instrText xml:space="preserve"> PAGEREF _Toc43280084 \h </w:instrText>
+              <w:instrText xml:space="preserve"> PAGEREF _Toc43301951 \h </w:instrText>
             </w:r>
             <w:r>
               <w:rPr>
@@ -1741,7 +1741,7 @@
                 <w:noProof/>
                 <w:webHidden/>
               </w:rPr>
-              <w:t>20</w:t>
+              <w:t>21</w:t>
             </w:r>
             <w:r>
               <w:rPr>
@@ -1767,7 +1767,7 @@
               <w:szCs w:val="24"/>
             </w:rPr>
           </w:pPr>
-          <w:hyperlink w:anchor="_Toc43280085" w:history="1">
+          <w:hyperlink w:anchor="_Toc43301952" w:history="1">
             <w:r>
               <w:rPr>
                 <w:rStyle w:val="Hyperlink"/>
@@ -1794,7 +1794,7 @@
                 <w:noProof/>
                 <w:webHidden/>
               </w:rPr>
-              <w:instrText xml:space="preserve"> PAGEREF _Toc43280085 \h </w:instrText>
+              <w:instrText xml:space="preserve"> PAGEREF _Toc43301952 \h </w:instrText>
             </w:r>
             <w:r>
               <w:rPr>
@@ -1814,7 +1814,7 @@
                 <w:noProof/>
                 <w:webHidden/>
               </w:rPr>
-              <w:t>20</w:t>
+              <w:t>21</w:t>
             </w:r>
             <w:r>
               <w:rPr>
@@ -1840,7 +1840,7 @@
               <w:szCs w:val="24"/>
             </w:rPr>
           </w:pPr>
-          <w:hyperlink w:anchor="_Toc43280086" w:history="1">
+          <w:hyperlink w:anchor="_Toc43301953" w:history="1">
             <w:r>
               <w:rPr>
                 <w:rStyle w:val="Hyperlink"/>
@@ -1867,7 +1867,7 @@
                 <w:noProof/>
                 <w:webHidden/>
               </w:rPr>
-              <w:instrText xml:space="preserve"> PAGEREF _Toc43280086 \h </w:instrText>
+              <w:instrText xml:space="preserve"> PAGEREF _Toc43301953 \h </w:instrText>
             </w:r>
             <w:r>
               <w:rPr>
@@ -1887,7 +1887,7 @@
                 <w:noProof/>
                 <w:webHidden/>
               </w:rPr>
-              <w:t>22</w:t>
+              <w:t>23</w:t>
             </w:r>
             <w:r>
               <w:rPr>
@@ -1913,7 +1913,7 @@
               <w:szCs w:val="24"/>
             </w:rPr>
           </w:pPr>
-          <w:hyperlink w:anchor="_Toc43280087" w:history="1">
+          <w:hyperlink w:anchor="_Toc43301954" w:history="1">
             <w:r>
               <w:rPr>
                 <w:rStyle w:val="Hyperlink"/>
@@ -1940,7 +1940,7 @@
                 <w:noProof/>
                 <w:webHidden/>
               </w:rPr>
-              <w:instrText xml:space="preserve"> PAGEREF _Toc43280087 \h </w:instrText>
+              <w:instrText xml:space="preserve"> PAGEREF _Toc43301954 \h </w:instrText>
             </w:r>
             <w:r>
               <w:rPr>
@@ -1960,7 +1960,7 @@
                 <w:noProof/>
                 <w:webHidden/>
               </w:rPr>
-              <w:t>23</w:t>
+              <w:t>24</w:t>
             </w:r>
             <w:r>
               <w:rPr>
@@ -1985,7 +1985,7 @@
               <w:szCs w:val="24"/>
             </w:rPr>
           </w:pPr>
-          <w:hyperlink w:anchor="_Toc43280088" w:history="1">
+          <w:hyperlink w:anchor="_Toc43301955" w:history="1">
             <w:r>
               <w:rPr>
                 <w:rStyle w:val="Hyperlink"/>
@@ -2012,7 +2012,7 @@
                 <w:noProof/>
                 <w:webHidden/>
               </w:rPr>
-              <w:instrText xml:space="preserve"> PAGEREF _Toc43280088 \h </w:instrText>
+              <w:instrText xml:space="preserve"> PAGEREF _Toc43301955 \h </w:instrText>
             </w:r>
             <w:r>
               <w:rPr>
@@ -2058,7 +2058,7 @@
               <w:szCs w:val="24"/>
             </w:rPr>
           </w:pPr>
-          <w:hyperlink w:anchor="_Toc43280089" w:history="1">
+          <w:hyperlink w:anchor="_Toc43301956" w:history="1">
             <w:r>
               <w:rPr>
                 <w:rStyle w:val="Hyperlink"/>
@@ -2085,7 +2085,7 @@
                 <w:noProof/>
                 <w:webHidden/>
               </w:rPr>
-              <w:instrText xml:space="preserve"> PAGEREF _Toc43280089 \h </w:instrText>
+              <w:instrText xml:space="preserve"> PAGEREF _Toc43301956 \h </w:instrText>
             </w:r>
             <w:r>
               <w:rPr>
@@ -2131,7 +2131,7 @@
               <w:szCs w:val="24"/>
             </w:rPr>
           </w:pPr>
-          <w:hyperlink w:anchor="_Toc43280090" w:history="1">
+          <w:hyperlink w:anchor="_Toc43301957" w:history="1">
             <w:r>
               <w:rPr>
                 <w:rStyle w:val="Hyperlink"/>
@@ -2158,7 +2158,7 @@
                 <w:noProof/>
                 <w:webHidden/>
               </w:rPr>
-              <w:instrText xml:space="preserve"> PAGEREF _Toc43280090 \h </w:instrText>
+              <w:instrText xml:space="preserve"> PAGEREF _Toc43301957 \h </w:instrText>
             </w:r>
             <w:r>
               <w:rPr>
@@ -2204,7 +2204,7 @@
               <w:szCs w:val="24"/>
             </w:rPr>
           </w:pPr>
-          <w:hyperlink w:anchor="_Toc43280091" w:history="1">
+          <w:hyperlink w:anchor="_Toc43301958" w:history="1">
             <w:r>
               <w:rPr>
                 <w:rStyle w:val="Hyperlink"/>
@@ -2231,7 +2231,7 @@
                 <w:noProof/>
                 <w:webHidden/>
               </w:rPr>
-              <w:instrText xml:space="preserve"> PAGEREF _Toc43280091 \h </w:instrText>
+              <w:instrText xml:space="preserve"> PAGEREF _Toc43301958 \h </w:instrText>
             </w:r>
             <w:r>
               <w:rPr>
@@ -2276,7 +2276,7 @@
               <w:szCs w:val="24"/>
             </w:rPr>
           </w:pPr>
-          <w:hyperlink w:anchor="_Toc43280092" w:history="1">
+          <w:hyperlink w:anchor="_Toc43301959" w:history="1">
             <w:r>
               <w:rPr>
                 <w:rStyle w:val="Hyperlink"/>
@@ -2303,7 +2303,7 @@
                 <w:noProof/>
                 <w:webHidden/>
               </w:rPr>
-              <w:instrText xml:space="preserve"> PAGEREF _Toc43280092 \h </w:instrText>
+              <w:instrText xml:space="preserve"> PAGEREF _Toc43301959 \h </w:instrText>
             </w:r>
             <w:r>
               <w:rPr>
@@ -2349,7 +2349,7 @@
               <w:szCs w:val="24"/>
             </w:rPr>
           </w:pPr>
-          <w:hyperlink w:anchor="_Toc43280093" w:history="1">
+          <w:hyperlink w:anchor="_Toc43301960" w:history="1">
             <w:r>
               <w:rPr>
                 <w:rStyle w:val="Hyperlink"/>
@@ -2376,7 +2376,7 @@
                 <w:noProof/>
                 <w:webHidden/>
               </w:rPr>
-              <w:instrText xml:space="preserve"> PAGEREF _Toc43280093 \h </w:instrText>
+              <w:instrText xml:space="preserve"> PAGEREF _Toc43301960 \h </w:instrText>
             </w:r>
             <w:r>
               <w:rPr>
@@ -2422,7 +2422,7 @@
               <w:szCs w:val="24"/>
             </w:rPr>
           </w:pPr>
-          <w:hyperlink w:anchor="_Toc43280094" w:history="1">
+          <w:hyperlink w:anchor="_Toc43301961" w:history="1">
             <w:r>
               <w:rPr>
                 <w:rStyle w:val="Hyperlink"/>
@@ -2449,7 +2449,7 @@
                 <w:noProof/>
                 <w:webHidden/>
               </w:rPr>
-              <w:instrText xml:space="preserve"> PAGEREF _Toc43280094 \h </w:instrText>
+              <w:instrText xml:space="preserve"> PAGEREF _Toc43301961 \h </w:instrText>
             </w:r>
             <w:r>
               <w:rPr>
@@ -2495,7 +2495,7 @@
               <w:szCs w:val="24"/>
             </w:rPr>
           </w:pPr>
-          <w:hyperlink w:anchor="_Toc43280095" w:history="1">
+          <w:hyperlink w:anchor="_Toc43301962" w:history="1">
             <w:r>
               <w:rPr>
                 <w:rStyle w:val="Hyperlink"/>
@@ -2522,7 +2522,7 @@
                 <w:noProof/>
                 <w:webHidden/>
               </w:rPr>
-              <w:instrText xml:space="preserve"> PAGEREF _Toc43280095 \h </w:instrText>
+              <w:instrText xml:space="preserve"> PAGEREF _Toc43301962 \h </w:instrText>
             </w:r>
             <w:r>
               <w:rPr>
@@ -2567,7 +2567,7 @@
               <w:szCs w:val="24"/>
             </w:rPr>
           </w:pPr>
-          <w:hyperlink w:anchor="_Toc43280096" w:history="1">
+          <w:hyperlink w:anchor="_Toc43301963" w:history="1">
             <w:r>
               <w:rPr>
                 <w:rStyle w:val="Hyperlink"/>
@@ -2594,7 +2594,7 @@
                 <w:noProof/>
                 <w:webHidden/>
               </w:rPr>
-              <w:instrText xml:space="preserve"> PAGEREF _Toc43280096 \h </w:instrText>
+              <w:instrText xml:space="preserve"> PAGEREF _Toc43301963 \h </w:instrText>
             </w:r>
             <w:r>
               <w:rPr>
@@ -2640,7 +2640,7 @@
               <w:szCs w:val="24"/>
             </w:rPr>
           </w:pPr>
-          <w:hyperlink w:anchor="_Toc43280097" w:history="1">
+          <w:hyperlink w:anchor="_Toc43301964" w:history="1">
             <w:r>
               <w:rPr>
                 <w:rStyle w:val="Hyperlink"/>
@@ -2667,7 +2667,7 @@
                 <w:noProof/>
                 <w:webHidden/>
               </w:rPr>
-              <w:instrText xml:space="preserve"> PAGEREF _Toc43280097 \h </w:instrText>
+              <w:instrText xml:space="preserve"> PAGEREF _Toc43301964 \h </w:instrText>
             </w:r>
             <w:r>
               <w:rPr>
@@ -2713,7 +2713,7 @@
               <w:szCs w:val="24"/>
             </w:rPr>
           </w:pPr>
-          <w:hyperlink w:anchor="_Toc43280098" w:history="1">
+          <w:hyperlink w:anchor="_Toc43301965" w:history="1">
             <w:r>
               <w:rPr>
                 <w:rStyle w:val="Hyperlink"/>
@@ -2740,7 +2740,7 @@
                 <w:noProof/>
                 <w:webHidden/>
               </w:rPr>
-              <w:instrText xml:space="preserve"> PAGEREF _Toc43280098 \h </w:instrText>
+              <w:instrText xml:space="preserve"> PAGEREF _Toc43301965 \h </w:instrText>
             </w:r>
             <w:r>
               <w:rPr>
@@ -2786,7 +2786,7 @@
               <w:szCs w:val="24"/>
             </w:rPr>
           </w:pPr>
-          <w:hyperlink w:anchor="_Toc43280099" w:history="1">
+          <w:hyperlink w:anchor="_Toc43301966" w:history="1">
             <w:r>
               <w:rPr>
                 <w:rStyle w:val="Hyperlink"/>
@@ -2813,7 +2813,7 @@
                 <w:noProof/>
                 <w:webHidden/>
               </w:rPr>
-              <w:instrText xml:space="preserve"> PAGEREF _Toc43280099 \h </w:instrText>
+              <w:instrText xml:space="preserve"> PAGEREF _Toc43301966 \h </w:instrText>
             </w:r>
             <w:r>
               <w:rPr>
@@ -2858,7 +2858,7 @@
               <w:szCs w:val="24"/>
             </w:rPr>
           </w:pPr>
-          <w:hyperlink w:anchor="_Toc43280100" w:history="1">
+          <w:hyperlink w:anchor="_Toc43301967" w:history="1">
             <w:r>
               <w:rPr>
                 <w:rStyle w:val="Hyperlink"/>
@@ -2885,7 +2885,7 @@
                 <w:noProof/>
                 <w:webHidden/>
               </w:rPr>
-              <w:instrText xml:space="preserve"> PAGEREF _Toc43280100 \h </w:instrText>
+              <w:instrText xml:space="preserve"> PAGEREF _Toc43301967 \h </w:instrText>
             </w:r>
             <w:r>
               <w:rPr>
@@ -2930,7 +2930,7 @@
               <w:szCs w:val="24"/>
             </w:rPr>
           </w:pPr>
-          <w:hyperlink w:anchor="_Toc43280101" w:history="1">
+          <w:hyperlink w:anchor="_Toc43301968" w:history="1">
             <w:r>
               <w:rPr>
                 <w:rStyle w:val="Hyperlink"/>
@@ -2957,7 +2957,7 @@
                 <w:noProof/>
                 <w:webHidden/>
               </w:rPr>
-              <w:instrText xml:space="preserve"> PAGEREF _Toc43280101 \h </w:instrText>
+              <w:instrText xml:space="preserve"> PAGEREF _Toc43301968 \h </w:instrText>
             </w:r>
             <w:r>
               <w:rPr>
@@ -3004,7 +3004,7 @@
               <w:szCs w:val="24"/>
             </w:rPr>
           </w:pPr>
-          <w:hyperlink w:anchor="_Toc43280102" w:history="1">
+          <w:hyperlink w:anchor="_Toc43301969" w:history="1">
             <w:r>
               <w:rPr>
                 <w:rStyle w:val="Hyperlink"/>
@@ -3031,7 +3031,7 @@
                 <w:noProof/>
                 <w:webHidden/>
               </w:rPr>
-              <w:instrText xml:space="preserve"> PAGEREF _Toc43280102 \h </w:instrText>
+              <w:instrText xml:space="preserve"> PAGEREF _Toc43301969 \h </w:instrText>
             </w:r>
             <w:r>
               <w:rPr>
@@ -3076,7 +3076,7 @@
               <w:szCs w:val="24"/>
             </w:rPr>
           </w:pPr>
-          <w:hyperlink w:anchor="_Toc43280103" w:history="1">
+          <w:hyperlink w:anchor="_Toc43301970" w:history="1">
             <w:r>
               <w:rPr>
                 <w:rStyle w:val="Hyperlink"/>
@@ -3103,7 +3103,7 @@
                 <w:noProof/>
                 <w:webHidden/>
               </w:rPr>
-              <w:instrText xml:space="preserve"> PAGEREF _Toc43280103 \h </w:instrText>
+              <w:instrText xml:space="preserve"> PAGEREF _Toc43301970 \h </w:instrText>
             </w:r>
             <w:r>
               <w:rPr>
@@ -3148,7 +3148,7 @@
               <w:szCs w:val="24"/>
             </w:rPr>
           </w:pPr>
-          <w:hyperlink w:anchor="_Toc43280104" w:history="1">
+          <w:hyperlink w:anchor="_Toc43301971" w:history="1">
             <w:r>
               <w:rPr>
                 <w:rStyle w:val="Hyperlink"/>
@@ -3175,7 +3175,7 @@
                 <w:noProof/>
                 <w:webHidden/>
               </w:rPr>
-              <w:instrText xml:space="preserve"> PAGEREF _Toc43280104 \h </w:instrText>
+              <w:instrText xml:space="preserve"> PAGEREF _Toc43301971 \h </w:instrText>
             </w:r>
             <w:r>
               <w:rPr>
@@ -3221,7 +3221,7 @@
               <w:szCs w:val="24"/>
             </w:rPr>
           </w:pPr>
-          <w:hyperlink w:anchor="_Toc43280105" w:history="1">
+          <w:hyperlink w:anchor="_Toc43301972" w:history="1">
             <w:r>
               <w:rPr>
                 <w:rStyle w:val="Hyperlink"/>
@@ -3248,7 +3248,7 @@
                 <w:noProof/>
                 <w:webHidden/>
               </w:rPr>
-              <w:instrText xml:space="preserve"> PAGEREF _Toc43280105 \h </w:instrText>
+              <w:instrText xml:space="preserve"> PAGEREF _Toc43301972 \h </w:instrText>
             </w:r>
             <w:r>
               <w:rPr>
@@ -3294,7 +3294,7 @@
               <w:szCs w:val="24"/>
             </w:rPr>
           </w:pPr>
-          <w:hyperlink w:anchor="_Toc43280106" w:history="1">
+          <w:hyperlink w:anchor="_Toc43301973" w:history="1">
             <w:r>
               <w:rPr>
                 <w:rStyle w:val="Hyperlink"/>
@@ -3321,7 +3321,7 @@
                 <w:noProof/>
                 <w:webHidden/>
               </w:rPr>
-              <w:instrText xml:space="preserve"> PAGEREF _Toc43280106 \h </w:instrText>
+              <w:instrText xml:space="preserve"> PAGEREF _Toc43301973 \h </w:instrText>
             </w:r>
             <w:r>
               <w:rPr>
@@ -3367,7 +3367,7 @@
               <w:szCs w:val="24"/>
             </w:rPr>
           </w:pPr>
-          <w:hyperlink w:anchor="_Toc43280107" w:history="1">
+          <w:hyperlink w:anchor="_Toc43301974" w:history="1">
             <w:r>
               <w:rPr>
                 <w:rStyle w:val="Hyperlink"/>
@@ -3394,7 +3394,7 @@
                 <w:noProof/>
                 <w:webHidden/>
               </w:rPr>
-              <w:instrText xml:space="preserve"> PAGEREF _Toc43280107 \h </w:instrText>
+              <w:instrText xml:space="preserve"> PAGEREF _Toc43301974 \h </w:instrText>
             </w:r>
             <w:r>
               <w:rPr>
@@ -3440,7 +3440,7 @@
               <w:szCs w:val="24"/>
             </w:rPr>
           </w:pPr>
-          <w:hyperlink w:anchor="_Toc43280108" w:history="1">
+          <w:hyperlink w:anchor="_Toc43301975" w:history="1">
             <w:r>
               <w:rPr>
                 <w:rStyle w:val="Hyperlink"/>
@@ -3467,7 +3467,7 @@
                 <w:noProof/>
                 <w:webHidden/>
               </w:rPr>
-              <w:instrText xml:space="preserve"> PAGEREF _Toc43280108 \h </w:instrText>
+              <w:instrText xml:space="preserve"> PAGEREF _Toc43301975 \h </w:instrText>
             </w:r>
             <w:r>
               <w:rPr>
@@ -3512,7 +3512,7 @@
               <w:szCs w:val="24"/>
             </w:rPr>
           </w:pPr>
-          <w:hyperlink w:anchor="_Toc43280109" w:history="1">
+          <w:hyperlink w:anchor="_Toc43301976" w:history="1">
             <w:r>
               <w:rPr>
                 <w:rStyle w:val="Hyperlink"/>
@@ -3539,7 +3539,7 @@
                 <w:noProof/>
                 <w:webHidden/>
               </w:rPr>
-              <w:instrText xml:space="preserve"> PAGEREF _Toc43280109 \h </w:instrText>
+              <w:instrText xml:space="preserve"> PAGEREF _Toc43301976 \h </w:instrText>
             </w:r>
             <w:r>
               <w:rPr>
@@ -3585,7 +3585,7 @@
               <w:szCs w:val="24"/>
             </w:rPr>
           </w:pPr>
-          <w:hyperlink w:anchor="_Toc43280110" w:history="1">
+          <w:hyperlink w:anchor="_Toc43301977" w:history="1">
             <w:r>
               <w:rPr>
                 <w:rStyle w:val="Hyperlink"/>
@@ -3612,7 +3612,7 @@
                 <w:noProof/>
                 <w:webHidden/>
               </w:rPr>
-              <w:instrText xml:space="preserve"> PAGEREF _Toc43280110 \h </w:instrText>
+              <w:instrText xml:space="preserve"> PAGEREF _Toc43301977 \h </w:instrText>
             </w:r>
             <w:r>
               <w:rPr>
@@ -3658,7 +3658,7 @@
               <w:szCs w:val="24"/>
             </w:rPr>
           </w:pPr>
-          <w:hyperlink w:anchor="_Toc43280111" w:history="1">
+          <w:hyperlink w:anchor="_Toc43301978" w:history="1">
             <w:r>
               <w:rPr>
                 <w:rStyle w:val="Hyperlink"/>
@@ -3685,7 +3685,7 @@
                 <w:noProof/>
                 <w:webHidden/>
               </w:rPr>
-              <w:instrText xml:space="preserve"> PAGEREF _Toc43280111 \h </w:instrText>
+              <w:instrText xml:space="preserve"> PAGEREF _Toc43301978 \h </w:instrText>
             </w:r>
             <w:r>
               <w:rPr>
@@ -3731,7 +3731,7 @@
               <w:szCs w:val="24"/>
             </w:rPr>
           </w:pPr>
-          <w:hyperlink w:anchor="_Toc43280112" w:history="1">
+          <w:hyperlink w:anchor="_Toc43301979" w:history="1">
             <w:r>
               <w:rPr>
                 <w:rStyle w:val="Hyperlink"/>
@@ -3758,7 +3758,7 @@
                 <w:noProof/>
                 <w:webHidden/>
               </w:rPr>
-              <w:instrText xml:space="preserve"> PAGEREF _Toc43280112 \h </w:instrText>
+              <w:instrText xml:space="preserve"> PAGEREF _Toc43301979 \h </w:instrText>
             </w:r>
             <w:r>
               <w:rPr>
@@ -3804,7 +3804,7 @@
               <w:szCs w:val="24"/>
             </w:rPr>
           </w:pPr>
-          <w:hyperlink w:anchor="_Toc43280113" w:history="1">
+          <w:hyperlink w:anchor="_Toc43301980" w:history="1">
             <w:r>
               <w:rPr>
                 <w:rStyle w:val="Hyperlink"/>
@@ -3831,7 +3831,7 @@
                 <w:noProof/>
                 <w:webHidden/>
               </w:rPr>
-              <w:instrText xml:space="preserve"> PAGEREF _Toc43280113 \h </w:instrText>
+              <w:instrText xml:space="preserve"> PAGEREF _Toc43301980 \h </w:instrText>
             </w:r>
             <w:r>
               <w:rPr>
@@ -3876,7 +3876,7 @@
               <w:szCs w:val="24"/>
             </w:rPr>
           </w:pPr>
-          <w:hyperlink w:anchor="_Toc43280114" w:history="1">
+          <w:hyperlink w:anchor="_Toc43301981" w:history="1">
             <w:r>
               <w:rPr>
                 <w:rStyle w:val="Hyperlink"/>
@@ -3903,7 +3903,7 @@
                 <w:noProof/>
                 <w:webHidden/>
               </w:rPr>
-              <w:instrText xml:space="preserve"> PAGEREF _Toc43280114 \h </w:instrText>
+              <w:instrText xml:space="preserve"> PAGEREF _Toc43301981 \h </w:instrText>
             </w:r>
             <w:r>
               <w:rPr>
@@ -3949,7 +3949,7 @@
               <w:szCs w:val="24"/>
             </w:rPr>
           </w:pPr>
-          <w:hyperlink w:anchor="_Toc43280115" w:history="1">
+          <w:hyperlink w:anchor="_Toc43301982" w:history="1">
             <w:r>
               <w:rPr>
                 <w:rStyle w:val="Hyperlink"/>
@@ -3976,7 +3976,7 @@
                 <w:noProof/>
                 <w:webHidden/>
               </w:rPr>
-              <w:instrText xml:space="preserve"> PAGEREF _Toc43280115 \h </w:instrText>
+              <w:instrText xml:space="preserve"> PAGEREF _Toc43301982 \h </w:instrText>
             </w:r>
             <w:r>
               <w:rPr>
@@ -4022,7 +4022,7 @@
               <w:szCs w:val="24"/>
             </w:rPr>
           </w:pPr>
-          <w:hyperlink w:anchor="_Toc43280116" w:history="1">
+          <w:hyperlink w:anchor="_Toc43301983" w:history="1">
             <w:r>
               <w:rPr>
                 <w:rStyle w:val="Hyperlink"/>
@@ -4049,7 +4049,7 @@
                 <w:noProof/>
                 <w:webHidden/>
               </w:rPr>
-              <w:instrText xml:space="preserve"> PAGEREF _Toc43280116 \h </w:instrText>
+              <w:instrText xml:space="preserve"> PAGEREF _Toc43301983 \h </w:instrText>
             </w:r>
             <w:r>
               <w:rPr>
@@ -4095,7 +4095,7 @@
               <w:szCs w:val="24"/>
             </w:rPr>
           </w:pPr>
-          <w:hyperlink w:anchor="_Toc43280117" w:history="1">
+          <w:hyperlink w:anchor="_Toc43301984" w:history="1">
             <w:r>
               <w:rPr>
                 <w:rStyle w:val="Hyperlink"/>
@@ -4122,7 +4122,7 @@
                 <w:noProof/>
                 <w:webHidden/>
               </w:rPr>
-              <w:instrText xml:space="preserve"> PAGEREF _Toc43280117 \h </w:instrText>
+              <w:instrText xml:space="preserve"> PAGEREF _Toc43301984 \h </w:instrText>
             </w:r>
             <w:r>
               <w:rPr>
@@ -4167,7 +4167,7 @@
               <w:szCs w:val="24"/>
             </w:rPr>
           </w:pPr>
-          <w:hyperlink w:anchor="_Toc43280118" w:history="1">
+          <w:hyperlink w:anchor="_Toc43301985" w:history="1">
             <w:r>
               <w:rPr>
                 <w:rStyle w:val="Hyperlink"/>
@@ -4194,7 +4194,7 @@
                 <w:noProof/>
                 <w:webHidden/>
               </w:rPr>
-              <w:instrText xml:space="preserve"> PAGEREF _Toc43280118 \h </w:instrText>
+              <w:instrText xml:space="preserve"> PAGEREF _Toc43301985 \h </w:instrText>
             </w:r>
             <w:r>
               <w:rPr>
@@ -4240,7 +4240,7 @@
               <w:szCs w:val="24"/>
             </w:rPr>
           </w:pPr>
-          <w:hyperlink w:anchor="_Toc43280119" w:history="1">
+          <w:hyperlink w:anchor="_Toc43301986" w:history="1">
             <w:r>
               <w:rPr>
                 <w:rStyle w:val="Hyperlink"/>
@@ -4267,7 +4267,7 @@
                 <w:noProof/>
                 <w:webHidden/>
               </w:rPr>
-              <w:instrText xml:space="preserve"> PAGEREF _Toc43280119 \h </w:instrText>
+              <w:instrText xml:space="preserve"> PAGEREF _Toc43301986 \h </w:instrText>
             </w:r>
             <w:r>
               <w:rPr>
@@ -4313,7 +4313,7 @@
               <w:szCs w:val="24"/>
             </w:rPr>
           </w:pPr>
-          <w:hyperlink w:anchor="_Toc43280120" w:history="1">
+          <w:hyperlink w:anchor="_Toc43301987" w:history="1">
             <w:r>
               <w:rPr>
                 <w:rStyle w:val="Hyperlink"/>
@@ -4340,7 +4340,7 @@
                 <w:noProof/>
                 <w:webHidden/>
               </w:rPr>
-              <w:instrText xml:space="preserve"> PAGEREF _Toc43280120 \h </w:instrText>
+              <w:instrText xml:space="preserve"> PAGEREF _Toc43301987 \h </w:instrText>
             </w:r>
             <w:r>
               <w:rPr>
@@ -4386,7 +4386,7 @@
               <w:szCs w:val="24"/>
             </w:rPr>
           </w:pPr>
-          <w:hyperlink w:anchor="_Toc43280121" w:history="1">
+          <w:hyperlink w:anchor="_Toc43301988" w:history="1">
             <w:r>
               <w:rPr>
                 <w:rStyle w:val="Hyperlink"/>
@@ -4413,7 +4413,7 @@
                 <w:noProof/>
                 <w:webHidden/>
               </w:rPr>
-              <w:instrText xml:space="preserve"> PAGEREF _Toc43280121 \h </w:instrText>
+              <w:instrText xml:space="preserve"> PAGEREF _Toc43301988 \h </w:instrText>
             </w:r>
             <w:r>
               <w:rPr>
@@ -4458,7 +4458,7 @@
               <w:szCs w:val="24"/>
             </w:rPr>
           </w:pPr>
-          <w:hyperlink w:anchor="_Toc43280122" w:history="1">
+          <w:hyperlink w:anchor="_Toc43301989" w:history="1">
             <w:r>
               <w:rPr>
                 <w:rStyle w:val="Hyperlink"/>
@@ -4485,7 +4485,7 @@
                 <w:noProof/>
                 <w:webHidden/>
               </w:rPr>
-              <w:instrText xml:space="preserve"> PAGEREF _Toc43280122 \h </w:instrText>
+              <w:instrText xml:space="preserve"> PAGEREF _Toc43301989 \h </w:instrText>
             </w:r>
             <w:r>
               <w:rPr>
@@ -4531,7 +4531,7 @@
               <w:szCs w:val="24"/>
             </w:rPr>
           </w:pPr>
-          <w:hyperlink w:anchor="_Toc43280123" w:history="1">
+          <w:hyperlink w:anchor="_Toc43301990" w:history="1">
             <w:r>
               <w:rPr>
                 <w:rStyle w:val="Hyperlink"/>
@@ -4558,7 +4558,7 @@
                 <w:noProof/>
                 <w:webHidden/>
               </w:rPr>
-              <w:instrText xml:space="preserve"> PAGEREF _Toc43280123 \h </w:instrText>
+              <w:instrText xml:space="preserve"> PAGEREF _Toc43301990 \h </w:instrText>
             </w:r>
             <w:r>
               <w:rPr>
@@ -4604,7 +4604,7 @@
               <w:szCs w:val="24"/>
             </w:rPr>
           </w:pPr>
-          <w:hyperlink w:anchor="_Toc43280124" w:history="1">
+          <w:hyperlink w:anchor="_Toc43301991" w:history="1">
             <w:r>
               <w:rPr>
                 <w:rStyle w:val="Hyperlink"/>
@@ -4631,7 +4631,7 @@
                 <w:noProof/>
                 <w:webHidden/>
               </w:rPr>
-              <w:instrText xml:space="preserve"> PAGEREF _Toc43280124 \h </w:instrText>
+              <w:instrText xml:space="preserve"> PAGEREF _Toc43301991 \h </w:instrText>
             </w:r>
             <w:r>
               <w:rPr>
@@ -4677,7 +4677,7 @@
               <w:szCs w:val="24"/>
             </w:rPr>
           </w:pPr>
-          <w:hyperlink w:anchor="_Toc43280125" w:history="1">
+          <w:hyperlink w:anchor="_Toc43301992" w:history="1">
             <w:r>
               <w:rPr>
                 <w:rStyle w:val="Hyperlink"/>
@@ -4704,7 +4704,7 @@
                 <w:noProof/>
                 <w:webHidden/>
               </w:rPr>
-              <w:instrText xml:space="preserve"> PAGEREF _Toc43280125 \h </w:instrText>
+              <w:instrText xml:space="preserve"> PAGEREF _Toc43301992 \h </w:instrText>
             </w:r>
             <w:r>
               <w:rPr>
@@ -4749,7 +4749,7 @@
               <w:szCs w:val="24"/>
             </w:rPr>
           </w:pPr>
-          <w:hyperlink w:anchor="_Toc43280126" w:history="1">
+          <w:hyperlink w:anchor="_Toc43301993" w:history="1">
             <w:r>
               <w:rPr>
                 <w:rStyle w:val="Hyperlink"/>
@@ -4776,7 +4776,7 @@
                 <w:noProof/>
                 <w:webHidden/>
               </w:rPr>
-              <w:instrText xml:space="preserve"> PAGEREF _Toc43280126 \h </w:instrText>
+              <w:instrText xml:space="preserve"> PAGEREF _Toc43301993 \h </w:instrText>
             </w:r>
             <w:r>
               <w:rPr>
@@ -4822,7 +4822,7 @@
               <w:szCs w:val="24"/>
             </w:rPr>
           </w:pPr>
-          <w:hyperlink w:anchor="_Toc43280127" w:history="1">
+          <w:hyperlink w:anchor="_Toc43301994" w:history="1">
             <w:r>
               <w:rPr>
                 <w:rStyle w:val="Hyperlink"/>
@@ -4849,7 +4849,7 @@
                 <w:noProof/>
                 <w:webHidden/>
               </w:rPr>
-              <w:instrText xml:space="preserve"> PAGEREF _Toc43280127 \h </w:instrText>
+              <w:instrText xml:space="preserve"> PAGEREF _Toc43301994 \h </w:instrText>
             </w:r>
             <w:r>
               <w:rPr>
@@ -4895,7 +4895,7 @@
               <w:szCs w:val="24"/>
             </w:rPr>
           </w:pPr>
-          <w:hyperlink w:anchor="_Toc43280128" w:history="1">
+          <w:hyperlink w:anchor="_Toc43301995" w:history="1">
             <w:r>
               <w:rPr>
                 <w:rStyle w:val="Hyperlink"/>
@@ -4922,7 +4922,7 @@
                 <w:noProof/>
                 <w:webHidden/>
               </w:rPr>
-              <w:instrText xml:space="preserve"> PAGEREF _Toc43280128 \h </w:instrText>
+              <w:instrText xml:space="preserve"> PAGEREF _Toc43301995 \h </w:instrText>
             </w:r>
             <w:r>
               <w:rPr>
@@ -4968,7 +4968,7 @@
               <w:szCs w:val="24"/>
             </w:rPr>
           </w:pPr>
-          <w:hyperlink w:anchor="_Toc43280129" w:history="1">
+          <w:hyperlink w:anchor="_Toc43301996" w:history="1">
             <w:r>
               <w:rPr>
                 <w:rStyle w:val="Hyperlink"/>
@@ -4995,7 +4995,7 @@
                 <w:noProof/>
                 <w:webHidden/>
               </w:rPr>
-              <w:instrText xml:space="preserve"> PAGEREF _Toc43280129 \h </w:instrText>
+              <w:instrText xml:space="preserve"> PAGEREF _Toc43301996 \h </w:instrText>
             </w:r>
             <w:r>
               <w:rPr>
@@ -5040,7 +5040,7 @@
               <w:szCs w:val="24"/>
             </w:rPr>
           </w:pPr>
-          <w:hyperlink w:anchor="_Toc43280130" w:history="1">
+          <w:hyperlink w:anchor="_Toc43301997" w:history="1">
             <w:r>
               <w:rPr>
                 <w:rStyle w:val="Hyperlink"/>
@@ -5067,7 +5067,7 @@
                 <w:noProof/>
                 <w:webHidden/>
               </w:rPr>
-              <w:instrText xml:space="preserve"> PAGEREF _Toc43280130 \h </w:instrText>
+              <w:instrText xml:space="preserve"> PAGEREF _Toc43301997 \h </w:instrText>
             </w:r>
             <w:r>
               <w:rPr>
@@ -5112,7 +5112,7 @@
               <w:szCs w:val="24"/>
             </w:rPr>
           </w:pPr>
-          <w:hyperlink w:anchor="_Toc43280131" w:history="1">
+          <w:hyperlink w:anchor="_Toc43301998" w:history="1">
             <w:r>
               <w:rPr>
                 <w:rStyle w:val="Hyperlink"/>
@@ -5139,7 +5139,7 @@
                 <w:noProof/>
                 <w:webHidden/>
               </w:rPr>
-              <w:instrText xml:space="preserve"> PAGEREF _Toc43280131 \h </w:instrText>
+              <w:instrText xml:space="preserve"> PAGEREF _Toc43301998 \h </w:instrText>
             </w:r>
             <w:r>
               <w:rPr>
@@ -5186,7 +5186,7 @@
               <w:szCs w:val="24"/>
             </w:rPr>
           </w:pPr>
-          <w:hyperlink w:anchor="_Toc43280132" w:history="1">
+          <w:hyperlink w:anchor="_Toc43301999" w:history="1">
             <w:r>
               <w:rPr>
                 <w:rStyle w:val="Hyperlink"/>
@@ -5213,7 +5213,7 @@
                 <w:noProof/>
                 <w:webHidden/>
               </w:rPr>
-              <w:instrText xml:space="preserve"> PAGEREF _Toc43280132 \h </w:instrText>
+              <w:instrText xml:space="preserve"> PAGEREF _Toc43301999 \h </w:instrText>
             </w:r>
             <w:r>
               <w:rPr>
@@ -5258,7 +5258,7 @@
               <w:szCs w:val="24"/>
             </w:rPr>
           </w:pPr>
-          <w:hyperlink w:anchor="_Toc43280133" w:history="1">
+          <w:hyperlink w:anchor="_Toc43302000" w:history="1">
             <w:r>
               <w:rPr>
                 <w:rStyle w:val="Hyperlink"/>
@@ -5285,7 +5285,7 @@
                 <w:noProof/>
                 <w:webHidden/>
               </w:rPr>
-              <w:instrText xml:space="preserve"> PAGEREF _Toc43280133 \h </w:instrText>
+              <w:instrText xml:space="preserve"> PAGEREF _Toc43302000 \h </w:instrText>
             </w:r>
             <w:r>
               <w:rPr>
@@ -5330,7 +5330,7 @@
               <w:szCs w:val="24"/>
             </w:rPr>
           </w:pPr>
-          <w:hyperlink w:anchor="_Toc43280134" w:history="1">
+          <w:hyperlink w:anchor="_Toc43302001" w:history="1">
             <w:r>
               <w:rPr>
                 <w:rStyle w:val="Hyperlink"/>
@@ -5357,7 +5357,7 @@
                 <w:noProof/>
                 <w:webHidden/>
               </w:rPr>
-              <w:instrText xml:space="preserve"> PAGEREF _Toc43280134 \h </w:instrText>
+              <w:instrText xml:space="preserve"> PAGEREF _Toc43302001 \h </w:instrText>
             </w:r>
             <w:r>
               <w:rPr>
@@ -5377,7 +5377,7 @@
                 <w:noProof/>
                 <w:webHidden/>
               </w:rPr>
-              <w:t>90</w:t>
+              <w:t>89</w:t>
             </w:r>
             <w:r>
               <w:rPr>
@@ -5403,7 +5403,7 @@
               <w:szCs w:val="24"/>
             </w:rPr>
           </w:pPr>
-          <w:hyperlink w:anchor="_Toc43280135" w:history="1">
+          <w:hyperlink w:anchor="_Toc43302002" w:history="1">
             <w:r>
               <w:rPr>
                 <w:rStyle w:val="Hyperlink"/>
@@ -5430,7 +5430,7 @@
                 <w:noProof/>
                 <w:webHidden/>
               </w:rPr>
-              <w:instrText xml:space="preserve"> PAGEREF _Toc43280135 \h </w:instrText>
+              <w:instrText xml:space="preserve"> PAGEREF _Toc43302002 \h </w:instrText>
             </w:r>
             <w:r>
               <w:rPr>
@@ -5450,7 +5450,7 @@
                 <w:noProof/>
                 <w:webHidden/>
               </w:rPr>
-              <w:t>90</w:t>
+              <w:t>89</w:t>
             </w:r>
             <w:r>
               <w:rPr>
@@ -5476,7 +5476,7 @@
               <w:szCs w:val="24"/>
             </w:rPr>
           </w:pPr>
-          <w:hyperlink w:anchor="_Toc43280136" w:history="1">
+          <w:hyperlink w:anchor="_Toc43302003" w:history="1">
             <w:r>
               <w:rPr>
                 <w:rStyle w:val="Hyperlink"/>
@@ -5503,7 +5503,7 @@
                 <w:noProof/>
                 <w:webHidden/>
               </w:rPr>
-              <w:instrText xml:space="preserve"> PAGEREF _Toc43280136 \h </w:instrText>
+              <w:instrText xml:space="preserve"> PAGEREF _Toc43302003 \h </w:instrText>
             </w:r>
             <w:r>
               <w:rPr>
@@ -5523,7 +5523,7 @@
                 <w:noProof/>
                 <w:webHidden/>
               </w:rPr>
-              <w:t>92</w:t>
+              <w:t>89</w:t>
             </w:r>
             <w:r>
               <w:rPr>
@@ -5549,7 +5549,7 @@
               <w:szCs w:val="24"/>
             </w:rPr>
           </w:pPr>
-          <w:hyperlink w:anchor="_Toc43280137" w:history="1">
+          <w:hyperlink w:anchor="_Toc43302004" w:history="1">
             <w:r>
               <w:rPr>
                 <w:rStyle w:val="Hyperlink"/>
@@ -5576,7 +5576,7 @@
                 <w:noProof/>
                 <w:webHidden/>
               </w:rPr>
-              <w:instrText xml:space="preserve"> PAGEREF _Toc43280137 \h </w:instrText>
+              <w:instrText xml:space="preserve"> PAGEREF _Toc43302004 \h </w:instrText>
             </w:r>
             <w:r>
               <w:rPr>
@@ -5596,7 +5596,7 @@
                 <w:noProof/>
                 <w:webHidden/>
               </w:rPr>
-              <w:t>94</w:t>
+              <w:t>89</w:t>
             </w:r>
             <w:r>
               <w:rPr>
@@ -5622,7 +5622,7 @@
               <w:szCs w:val="24"/>
             </w:rPr>
           </w:pPr>
-          <w:hyperlink w:anchor="_Toc43280138" w:history="1">
+          <w:hyperlink w:anchor="_Toc43302005" w:history="1">
             <w:r>
               <w:rPr>
                 <w:rStyle w:val="Hyperlink"/>
@@ -5649,7 +5649,7 @@
                 <w:noProof/>
                 <w:webHidden/>
               </w:rPr>
-              <w:instrText xml:space="preserve"> PAGEREF _Toc43280138 \h </w:instrText>
+              <w:instrText xml:space="preserve"> PAGEREF _Toc43302005 \h </w:instrText>
             </w:r>
             <w:r>
               <w:rPr>
@@ -5669,7 +5669,7 @@
                 <w:noProof/>
                 <w:webHidden/>
               </w:rPr>
-              <w:t>95</w:t>
+              <w:t>89</w:t>
             </w:r>
             <w:r>
               <w:rPr>
@@ -5694,7 +5694,7 @@
               <w:szCs w:val="24"/>
             </w:rPr>
           </w:pPr>
-          <w:hyperlink w:anchor="_Toc43280139" w:history="1">
+          <w:hyperlink w:anchor="_Toc43302006" w:history="1">
             <w:r>
               <w:rPr>
                 <w:rStyle w:val="Hyperlink"/>
@@ -5721,7 +5721,7 @@
                 <w:noProof/>
                 <w:webHidden/>
               </w:rPr>
-              <w:instrText xml:space="preserve"> PAGEREF _Toc43280139 \h </w:instrText>
+              <w:instrText xml:space="preserve"> PAGEREF _Toc43302006 \h </w:instrText>
             </w:r>
             <w:r>
               <w:rPr>
@@ -5741,7 +5741,7 @@
                 <w:noProof/>
                 <w:webHidden/>
               </w:rPr>
-              <w:t>96</w:t>
+              <w:t>89</w:t>
             </w:r>
             <w:r>
               <w:rPr>
@@ -5766,7 +5766,7 @@
               <w:szCs w:val="24"/>
             </w:rPr>
           </w:pPr>
-          <w:hyperlink w:anchor="_Toc43280140" w:history="1">
+          <w:hyperlink w:anchor="_Toc43302007" w:history="1">
             <w:r>
               <w:rPr>
                 <w:rStyle w:val="Hyperlink"/>
@@ -5793,7 +5793,7 @@
                 <w:noProof/>
                 <w:webHidden/>
               </w:rPr>
-              <w:instrText xml:space="preserve"> PAGEREF _Toc43280140 \h </w:instrText>
+              <w:instrText xml:space="preserve"> PAGEREF _Toc43302007 \h </w:instrText>
             </w:r>
             <w:r>
               <w:rPr>
@@ -5813,7 +5813,7 @@
                 <w:noProof/>
                 <w:webHidden/>
               </w:rPr>
-              <w:t>98</w:t>
+              <w:t>89</w:t>
             </w:r>
             <w:r>
               <w:rPr>
@@ -5840,7 +5840,7 @@
               <w:szCs w:val="24"/>
             </w:rPr>
           </w:pPr>
-          <w:hyperlink w:anchor="_Toc43280141" w:history="1">
+          <w:hyperlink w:anchor="_Toc43302008" w:history="1">
             <w:r>
               <w:rPr>
                 <w:rStyle w:val="Hyperlink"/>
@@ -5867,7 +5867,7 @@
                 <w:noProof/>
                 <w:webHidden/>
               </w:rPr>
-              <w:instrText xml:space="preserve"> PAGEREF _Toc43280141 \h </w:instrText>
+              <w:instrText xml:space="preserve"> PAGEREF _Toc43302008 \h </w:instrText>
             </w:r>
             <w:r>
               <w:rPr>
@@ -5887,7 +5887,7 @@
                 <w:noProof/>
                 <w:webHidden/>
               </w:rPr>
-              <w:t>100</w:t>
+              <w:t>89</w:t>
             </w:r>
             <w:r>
               <w:rPr>
@@ -5912,7 +5912,7 @@
               <w:szCs w:val="24"/>
             </w:rPr>
           </w:pPr>
-          <w:hyperlink w:anchor="_Toc43280142" w:history="1">
+          <w:hyperlink w:anchor="_Toc43302009" w:history="1">
             <w:r>
               <w:rPr>
                 <w:rStyle w:val="Hyperlink"/>
@@ -5939,7 +5939,7 @@
                 <w:noProof/>
                 <w:webHidden/>
               </w:rPr>
-              <w:instrText xml:space="preserve"> PAGEREF _Toc43280142 \h </w:instrText>
+              <w:instrText xml:space="preserve"> PAGEREF _Toc43302009 \h </w:instrText>
             </w:r>
             <w:r>
               <w:rPr>
@@ -5959,7 +5959,7 @@
                 <w:noProof/>
                 <w:webHidden/>
               </w:rPr>
-              <w:t>100</w:t>
+              <w:t>89</w:t>
             </w:r>
             <w:r>
               <w:rPr>
@@ -6001,7 +6001,7 @@
       </w:pPr>
       <w:bookmarkStart w:id="2" w:name="_Physical_Greenfield_Cleanup"/>
       <w:bookmarkStart w:id="3" w:name="_Virtual"/>
-      <w:bookmarkStart w:id="4" w:name="_Toc43280062"/>
+      <w:bookmarkStart w:id="4" w:name="_Toc43301929"/>
       <w:bookmarkEnd w:id="2"/>
       <w:bookmarkEnd w:id="3"/>
       <w:r>
@@ -6368,7 +6368,7 @@
       </w:pPr>
       <w:bookmarkStart w:id="5" w:name="_Toc43112256"/>
       <w:bookmarkStart w:id="6" w:name="_Toc43140561"/>
-      <w:bookmarkStart w:id="7" w:name="_Toc43280063"/>
+      <w:bookmarkStart w:id="7" w:name="_Toc43301930"/>
       <w:r>
         <w:lastRenderedPageBreak/>
         <w:t>Deployment Types</w:t>
@@ -6422,7 +6422,7 @@
       </w:pPr>
       <w:bookmarkStart w:id="8" w:name="_Toc43112257"/>
       <w:bookmarkStart w:id="9" w:name="_Toc43140562"/>
-      <w:bookmarkStart w:id="10" w:name="_Toc43280064"/>
+      <w:bookmarkStart w:id="10" w:name="_Toc43301931"/>
       <w:r>
         <w:t>Virtual:</w:t>
       </w:r>
@@ -6472,7 +6472,7 @@
       </w:pPr>
       <w:bookmarkStart w:id="11" w:name="_Toc43112258"/>
       <w:bookmarkStart w:id="12" w:name="_Toc43140563"/>
-      <w:bookmarkStart w:id="13" w:name="_Toc43280065"/>
+      <w:bookmarkStart w:id="13" w:name="_Toc43301932"/>
       <w:r>
         <w:t>Physical</w:t>
       </w:r>
@@ -6573,7 +6573,7 @@
       </w:pPr>
       <w:bookmarkStart w:id="14" w:name="_Toc43112259"/>
       <w:bookmarkStart w:id="15" w:name="_Toc43140564"/>
-      <w:bookmarkStart w:id="16" w:name="_Toc43280066"/>
+      <w:bookmarkStart w:id="16" w:name="_Toc43301933"/>
       <w:r>
         <w:t>Physical - Greenfield</w:t>
       </w:r>
@@ -6611,7 +6611,7 @@
       </w:pPr>
       <w:bookmarkStart w:id="17" w:name="_Toc43112260"/>
       <w:bookmarkStart w:id="18" w:name="_Toc43140565"/>
-      <w:bookmarkStart w:id="19" w:name="_Toc43280067"/>
+      <w:bookmarkStart w:id="19" w:name="_Toc43301934"/>
       <w:r>
         <w:t>Physical - Brownfield</w:t>
       </w:r>
@@ -6791,7 +6791,7 @@
       </w:pPr>
       <w:bookmarkStart w:id="20" w:name="_Toc43112261"/>
       <w:bookmarkStart w:id="21" w:name="_Toc43140566"/>
-      <w:bookmarkStart w:id="22" w:name="_Toc43280068"/>
+      <w:bookmarkStart w:id="22" w:name="_Toc43301935"/>
       <w:r>
         <w:lastRenderedPageBreak/>
         <w:t>Data Flow Options</w:t>
@@ -6887,7 +6887,7 @@
       </w:pPr>
       <w:bookmarkStart w:id="23" w:name="_Toc43112262"/>
       <w:bookmarkStart w:id="24" w:name="_Toc43140567"/>
-      <w:bookmarkStart w:id="25" w:name="_Toc43280069"/>
+      <w:bookmarkStart w:id="25" w:name="_Toc43301936"/>
       <w:r>
         <w:t>Option 1</w:t>
       </w:r>
@@ -7056,7 +7056,7 @@
       </w:pPr>
       <w:bookmarkStart w:id="26" w:name="_Toc43112263"/>
       <w:bookmarkStart w:id="27" w:name="_Toc43140568"/>
-      <w:bookmarkStart w:id="28" w:name="_Toc43280070"/>
+      <w:bookmarkStart w:id="28" w:name="_Toc43301937"/>
       <w:r>
         <w:t>Option 2a</w:t>
       </w:r>
@@ -7175,7 +7175,7 @@
       </w:pPr>
       <w:bookmarkStart w:id="29" w:name="_Toc43112264"/>
       <w:bookmarkStart w:id="30" w:name="_Toc43140569"/>
-      <w:bookmarkStart w:id="31" w:name="_Toc43280071"/>
+      <w:bookmarkStart w:id="31" w:name="_Toc43301938"/>
       <w:r>
         <w:t>Option 2b</w:t>
       </w:r>
@@ -7291,7 +7291,7 @@
       </w:pPr>
       <w:bookmarkStart w:id="33" w:name="_Virtual_1"/>
       <w:bookmarkStart w:id="34" w:name="_Toc43140570"/>
-      <w:bookmarkStart w:id="35" w:name="_Toc43280072"/>
+      <w:bookmarkStart w:id="35" w:name="_Toc43301939"/>
       <w:bookmarkEnd w:id="33"/>
       <w:r>
         <w:lastRenderedPageBreak/>
@@ -7506,7 +7506,7 @@
       </w:pPr>
       <w:bookmarkStart w:id="36" w:name="_Toc43112266"/>
       <w:bookmarkStart w:id="37" w:name="_Toc43140571"/>
-      <w:bookmarkStart w:id="38" w:name="_Toc43280073"/>
+      <w:bookmarkStart w:id="38" w:name="_Toc43301940"/>
       <w:r>
         <w:lastRenderedPageBreak/>
         <w:t>Pre-Requisites:</w:t>
@@ -8112,7 +8112,7 @@
       </w:pPr>
       <w:bookmarkStart w:id="39" w:name="_Toc43112267"/>
       <w:bookmarkStart w:id="40" w:name="_Toc43140572"/>
-      <w:bookmarkStart w:id="41" w:name="_Toc43280074"/>
+      <w:bookmarkStart w:id="41" w:name="_Toc43301941"/>
       <w:r>
         <w:lastRenderedPageBreak/>
         <w:t xml:space="preserve">Virtual </w:t>
@@ -8202,7 +8202,7 @@
       </w:pPr>
       <w:bookmarkStart w:id="42" w:name="_Toc43112268"/>
       <w:bookmarkStart w:id="43" w:name="_Toc43140573"/>
-      <w:bookmarkStart w:id="44" w:name="_Toc43280075"/>
+      <w:bookmarkStart w:id="44" w:name="_Toc43301942"/>
       <w:r>
         <w:t>CloudFormation stack launch</w:t>
       </w:r>
@@ -9654,7 +9654,7 @@
       </w:pPr>
       <w:bookmarkStart w:id="45" w:name="_Toc43112269"/>
       <w:bookmarkStart w:id="46" w:name="_Toc43140574"/>
-      <w:bookmarkStart w:id="47" w:name="_Toc43280076"/>
+      <w:bookmarkStart w:id="47" w:name="_Toc43301943"/>
       <w:r>
         <w:lastRenderedPageBreak/>
         <w:t>Post Deployment Steps</w:t>
@@ -10276,7 +10276,7 @@
       </w:pPr>
       <w:bookmarkStart w:id="48" w:name="_Toc43112270"/>
       <w:bookmarkStart w:id="49" w:name="_Toc43140575"/>
-      <w:bookmarkStart w:id="50" w:name="_Toc43280077"/>
+      <w:bookmarkStart w:id="50" w:name="_Toc43301944"/>
       <w:r>
         <w:lastRenderedPageBreak/>
         <w:t>View SiteWise Portal Data</w:t>
@@ -10657,7 +10657,7 @@
       </w:pPr>
       <w:bookmarkStart w:id="51" w:name="_Toc43112271"/>
       <w:bookmarkStart w:id="52" w:name="_Toc43140576"/>
-      <w:bookmarkStart w:id="53" w:name="_Toc43280078"/>
+      <w:bookmarkStart w:id="53" w:name="_Toc43301945"/>
       <w:r>
         <w:lastRenderedPageBreak/>
         <w:t>Troubleshooting</w:t>
@@ -10881,7 +10881,7 @@
         <w:pStyle w:val="Heading2"/>
       </w:pPr>
       <w:bookmarkStart w:id="54" w:name="_Toc43140577"/>
-      <w:bookmarkStart w:id="55" w:name="_Toc43280079"/>
+      <w:bookmarkStart w:id="55" w:name="_Toc43301946"/>
       <w:r>
         <w:lastRenderedPageBreak/>
         <w:t>Virtual Option 1 Ignition File Export</w:t>
@@ -10924,7 +10924,7 @@
         <w:pStyle w:val="Heading3"/>
       </w:pPr>
       <w:bookmarkStart w:id="56" w:name="_Toc43140578"/>
-      <w:bookmarkStart w:id="57" w:name="_Toc43280080"/>
+      <w:bookmarkStart w:id="57" w:name="_Toc43301947"/>
       <w:r>
         <w:t>CloudFormation stack launc</w:t>
       </w:r>
@@ -11912,7 +11912,7 @@
         <w:pStyle w:val="Heading3"/>
       </w:pPr>
       <w:bookmarkStart w:id="58" w:name="_Toc43140579"/>
-      <w:bookmarkStart w:id="59" w:name="_Toc43280081"/>
+      <w:bookmarkStart w:id="59" w:name="_Toc43301948"/>
       <w:r>
         <w:lastRenderedPageBreak/>
         <w:t>Post Deployment Steps</w:t>
@@ -12877,7 +12877,7 @@
         <w:pStyle w:val="Heading3"/>
       </w:pPr>
       <w:bookmarkStart w:id="60" w:name="_Toc43140580"/>
-      <w:bookmarkStart w:id="61" w:name="_Toc43280082"/>
+      <w:bookmarkStart w:id="61" w:name="_Toc43301949"/>
       <w:r>
         <w:lastRenderedPageBreak/>
         <w:t>View SiteWise Portal Data</w:t>
@@ -13150,7 +13150,7 @@
         <w:pStyle w:val="Heading3"/>
       </w:pPr>
       <w:bookmarkStart w:id="62" w:name="_Toc43140581"/>
-      <w:bookmarkStart w:id="63" w:name="_Toc43280083"/>
+      <w:bookmarkStart w:id="63" w:name="_Toc43301950"/>
       <w:r>
         <w:lastRenderedPageBreak/>
         <w:t>Troubleshooting</w:t>
@@ -13506,7 +13506,7 @@
         <w:pStyle w:val="Heading2"/>
       </w:pPr>
       <w:bookmarkStart w:id="64" w:name="_Toc43140582"/>
-      <w:bookmarkStart w:id="65" w:name="_Toc43280084"/>
+      <w:bookmarkStart w:id="65" w:name="_Toc43301951"/>
       <w:r>
         <w:lastRenderedPageBreak/>
         <w:t>Virtual Option 2a Cirrus Link Module</w:t>
@@ -13549,7 +13549,7 @@
         <w:pStyle w:val="Heading3"/>
       </w:pPr>
       <w:bookmarkStart w:id="66" w:name="_Toc43140583"/>
-      <w:bookmarkStart w:id="67" w:name="_Toc43280085"/>
+      <w:bookmarkStart w:id="67" w:name="_Toc43301952"/>
       <w:r>
         <w:t>CloudFormation stack launc</w:t>
       </w:r>
@@ -14538,7 +14538,7 @@
         <w:pStyle w:val="Heading3"/>
       </w:pPr>
       <w:bookmarkStart w:id="68" w:name="_Toc43140584"/>
-      <w:bookmarkStart w:id="69" w:name="_Toc43280086"/>
+      <w:bookmarkStart w:id="69" w:name="_Toc43301953"/>
       <w:r>
         <w:lastRenderedPageBreak/>
         <w:t>Post Deployment Steps</w:t>
@@ -15207,7 +15207,7 @@
         <w:pStyle w:val="Heading3"/>
       </w:pPr>
       <w:bookmarkStart w:id="70" w:name="_Toc43140585"/>
-      <w:bookmarkStart w:id="71" w:name="_Toc43280087"/>
+      <w:bookmarkStart w:id="71" w:name="_Toc43301954"/>
       <w:r>
         <w:lastRenderedPageBreak/>
         <w:t>Troubleshooting</w:t>
@@ -15589,7 +15589,7 @@
       <w:pPr>
         <w:pStyle w:val="Heading2"/>
       </w:pPr>
-      <w:bookmarkStart w:id="72" w:name="_Toc43280088"/>
+      <w:bookmarkStart w:id="72" w:name="_Toc43301955"/>
       <w:r>
         <w:lastRenderedPageBreak/>
         <w:t>Virtual Option 2a Ignition File Export</w:t>
@@ -15627,7 +15627,7 @@
       <w:pPr>
         <w:pStyle w:val="Heading3"/>
       </w:pPr>
-      <w:bookmarkStart w:id="73" w:name="_Toc43280089"/>
+      <w:bookmarkStart w:id="73" w:name="_Toc43301956"/>
       <w:r>
         <w:t>CloudFormation stack launc</w:t>
       </w:r>
@@ -16614,7 +16614,7 @@
       <w:pPr>
         <w:pStyle w:val="Heading3"/>
       </w:pPr>
-      <w:bookmarkStart w:id="74" w:name="_Toc43280090"/>
+      <w:bookmarkStart w:id="74" w:name="_Toc43301957"/>
       <w:r>
         <w:lastRenderedPageBreak/>
         <w:t>Post Deployment Steps</w:t>
@@ -17340,7 +17340,7 @@
       <w:pPr>
         <w:pStyle w:val="Heading3"/>
       </w:pPr>
-      <w:bookmarkStart w:id="75" w:name="_Toc43280091"/>
+      <w:bookmarkStart w:id="75" w:name="_Toc43301958"/>
       <w:r>
         <w:lastRenderedPageBreak/>
         <w:t>Troubleshooting</w:t>
@@ -17735,7 +17735,7 @@
         <w:pStyle w:val="Heading2"/>
       </w:pPr>
       <w:bookmarkStart w:id="76" w:name="_Toc43140586"/>
-      <w:bookmarkStart w:id="77" w:name="_Toc43280092"/>
+      <w:bookmarkStart w:id="77" w:name="_Toc43301959"/>
       <w:r>
         <w:lastRenderedPageBreak/>
         <w:t>Virtual Option 2b Cirrus Link Module</w:t>
@@ -17781,7 +17781,7 @@
         <w:pStyle w:val="Heading3"/>
       </w:pPr>
       <w:bookmarkStart w:id="78" w:name="_Toc43140587"/>
-      <w:bookmarkStart w:id="79" w:name="_Toc43280093"/>
+      <w:bookmarkStart w:id="79" w:name="_Toc43301960"/>
       <w:r>
         <w:t>CloudFormation stack launc</w:t>
       </w:r>
@@ -18770,7 +18770,7 @@
         <w:pStyle w:val="Heading3"/>
       </w:pPr>
       <w:bookmarkStart w:id="80" w:name="_Toc43140588"/>
-      <w:bookmarkStart w:id="81" w:name="_Toc43280094"/>
+      <w:bookmarkStart w:id="81" w:name="_Toc43301961"/>
       <w:r>
         <w:lastRenderedPageBreak/>
         <w:t>Post Deployment Steps</w:t>
@@ -19428,7 +19428,7 @@
         <w:pStyle w:val="Heading3"/>
       </w:pPr>
       <w:bookmarkStart w:id="82" w:name="_Toc43140589"/>
-      <w:bookmarkStart w:id="83" w:name="_Toc43280095"/>
+      <w:bookmarkStart w:id="83" w:name="_Toc43301962"/>
       <w:r>
         <w:lastRenderedPageBreak/>
         <w:t>Troubleshooting</w:t>
@@ -19907,7 +19907,7 @@
       <w:pPr>
         <w:pStyle w:val="Heading2"/>
       </w:pPr>
-      <w:bookmarkStart w:id="84" w:name="_Toc43280096"/>
+      <w:bookmarkStart w:id="84" w:name="_Toc43301963"/>
       <w:r>
         <w:lastRenderedPageBreak/>
         <w:t>Virtual Option 2b Ignition File Export</w:t>
@@ -19951,7 +19951,7 @@
       <w:pPr>
         <w:pStyle w:val="Heading3"/>
       </w:pPr>
-      <w:bookmarkStart w:id="85" w:name="_Toc43280097"/>
+      <w:bookmarkStart w:id="85" w:name="_Toc43301964"/>
       <w:r>
         <w:t>CloudFormation stack launc</w:t>
       </w:r>
@@ -20938,7 +20938,7 @@
       <w:pPr>
         <w:pStyle w:val="Heading3"/>
       </w:pPr>
-      <w:bookmarkStart w:id="86" w:name="_Toc43280098"/>
+      <w:bookmarkStart w:id="86" w:name="_Toc43301965"/>
       <w:r>
         <w:lastRenderedPageBreak/>
         <w:t>Post Deployment Steps</w:t>
@@ -21709,7 +21709,7 @@
       <w:pPr>
         <w:pStyle w:val="Heading3"/>
       </w:pPr>
-      <w:bookmarkStart w:id="87" w:name="_Toc43280099"/>
+      <w:bookmarkStart w:id="87" w:name="_Toc43301966"/>
       <w:r>
         <w:lastRenderedPageBreak/>
         <w:t>Troubleshooting</w:t>
@@ -22206,7 +22206,7 @@
         <w:pStyle w:val="Heading2"/>
       </w:pPr>
       <w:bookmarkStart w:id="90" w:name="_Toc43140590"/>
-      <w:bookmarkStart w:id="91" w:name="_Toc43280100"/>
+      <w:bookmarkStart w:id="91" w:name="_Toc43301967"/>
       <w:r>
         <w:lastRenderedPageBreak/>
         <w:t xml:space="preserve">Virtual </w:t>
@@ -22708,7 +22708,7 @@
       </w:pPr>
       <w:bookmarkStart w:id="92" w:name="_Toc43112273"/>
       <w:bookmarkStart w:id="93" w:name="_Toc43140591"/>
-      <w:bookmarkStart w:id="94" w:name="_Toc43280101"/>
+      <w:bookmarkStart w:id="94" w:name="_Toc43301968"/>
       <w:r>
         <w:lastRenderedPageBreak/>
         <w:t xml:space="preserve">Virtual </w:t>
@@ -23202,17 +23202,6 @@
           <w:sz w:val="32"/>
           <w:szCs w:val="32"/>
         </w:rPr>
-        <w:pPrChange w:id="95" w:author="Shahan Krakirian" w:date="2020-06-17T09:54:00Z">
-          <w:pPr>
-            <w:pStyle w:val="ListParagraph"/>
-            <w:numPr>
-              <w:numId w:val="100"/>
-            </w:numPr>
-            <w:tabs>
-              <w:tab w:val="num" w:pos="360"/>
-            </w:tabs>
-          </w:pPr>
-        </w:pPrChange>
       </w:pPr>
       <w:r>
         <w:t>If any of the models/assets you want to create share a name with the models/assets created in the first pass of the AMC execution, you’ll need to delete the models and assets in SiteWise.</w:t>
@@ -23231,17 +23220,6 @@
           <w:sz w:val="32"/>
           <w:szCs w:val="32"/>
         </w:rPr>
-        <w:pPrChange w:id="96" w:author="Shahan Krakirian" w:date="2020-06-17T09:54:00Z">
-          <w:pPr>
-            <w:pStyle w:val="ListParagraph"/>
-            <w:numPr>
-              <w:numId w:val="100"/>
-            </w:numPr>
-            <w:tabs>
-              <w:tab w:val="num" w:pos="360"/>
-            </w:tabs>
-          </w:pPr>
-        </w:pPrChange>
       </w:pPr>
       <w:r>
         <w:t>The second action you’ll need to take is clearing out the following DynamoDB tables associated with the initial IMC kit deployment:</w:t>
@@ -23254,18 +23232,6 @@
           <w:ilvl w:val="1"/>
           <w:numId w:val="69"/>
         </w:numPr>
-        <w:pPrChange w:id="97" w:author="Shahan Krakirian" w:date="2020-06-17T09:54:00Z">
-          <w:pPr>
-            <w:pStyle w:val="ListParagraph"/>
-            <w:numPr>
-              <w:ilvl w:val="1"/>
-              <w:numId w:val="100"/>
-            </w:numPr>
-            <w:tabs>
-              <w:tab w:val="num" w:pos="360"/>
-            </w:tabs>
-          </w:pPr>
-        </w:pPrChange>
       </w:pPr>
       <w:r>
         <w:t>[stack-name]-asset-model-table</w:t>
@@ -23278,18 +23244,6 @@
           <w:ilvl w:val="1"/>
           <w:numId w:val="69"/>
         </w:numPr>
-        <w:pPrChange w:id="98" w:author="Shahan Krakirian" w:date="2020-06-17T09:54:00Z">
-          <w:pPr>
-            <w:pStyle w:val="ListParagraph"/>
-            <w:numPr>
-              <w:ilvl w:val="1"/>
-              <w:numId w:val="100"/>
-            </w:numPr>
-            <w:tabs>
-              <w:tab w:val="num" w:pos="360"/>
-            </w:tabs>
-          </w:pPr>
-        </w:pPrChange>
       </w:pPr>
       <w:r>
         <w:t>[stack-name]-asset-table</w:t>
@@ -23326,17 +23280,6 @@
         <w:rPr>
           <w:rFonts w:asciiTheme="majorHAnsi" w:hAnsiTheme="majorHAnsi" w:cstheme="majorHAnsi"/>
         </w:rPr>
-        <w:pPrChange w:id="99" w:author="Shahan Krakirian" w:date="2020-06-17T09:54:00Z">
-          <w:pPr>
-            <w:pStyle w:val="ListParagraph"/>
-            <w:numPr>
-              <w:numId w:val="101"/>
-            </w:numPr>
-            <w:tabs>
-              <w:tab w:val="num" w:pos="360"/>
-            </w:tabs>
-          </w:pPr>
-        </w:pPrChange>
       </w:pPr>
       <w:r>
         <w:rPr>
@@ -23355,18 +23298,6 @@
         <w:rPr>
           <w:rFonts w:asciiTheme="majorHAnsi" w:hAnsiTheme="majorHAnsi" w:cstheme="majorHAnsi"/>
         </w:rPr>
-        <w:pPrChange w:id="100" w:author="Shahan Krakirian" w:date="2020-06-17T09:54:00Z">
-          <w:pPr>
-            <w:pStyle w:val="ListParagraph"/>
-            <w:numPr>
-              <w:ilvl w:val="1"/>
-              <w:numId w:val="101"/>
-            </w:numPr>
-            <w:tabs>
-              <w:tab w:val="num" w:pos="360"/>
-            </w:tabs>
-          </w:pPr>
-        </w:pPrChange>
       </w:pPr>
       <w:r>
         <w:rPr>
@@ -23385,37 +23316,12 @@
         <w:rPr>
           <w:rFonts w:asciiTheme="majorHAnsi" w:hAnsiTheme="majorHAnsi" w:cstheme="majorHAnsi"/>
         </w:rPr>
-        <w:pPrChange w:id="101" w:author="Shahan Krakirian" w:date="2020-06-17T09:54:00Z">
-          <w:pPr>
-            <w:pStyle w:val="ListParagraph"/>
-            <w:numPr>
-              <w:ilvl w:val="2"/>
-              <w:numId w:val="101"/>
-            </w:numPr>
-            <w:tabs>
-              <w:tab w:val="num" w:pos="360"/>
-            </w:tabs>
-            <w:ind w:left="1440" w:hanging="360"/>
-          </w:pPr>
-        </w:pPrChange>
-      </w:pPr>
-      <w:r>
-        <w:rPr>
-          <w:rFonts w:asciiTheme="majorHAnsi" w:hAnsiTheme="majorHAnsi" w:cstheme="majorHAnsi"/>
-        </w:rPr>
-        <w:t>Connect</w:t>
-      </w:r>
-      <w:r>
-        <w:rPr>
-          <w:rFonts w:asciiTheme="majorHAnsi" w:hAnsiTheme="majorHAnsi" w:cstheme="majorHAnsi"/>
-        </w:rPr>
-        <w:t xml:space="preserve"> to your instance of Ignition</w:t>
-      </w:r>
-      <w:r>
-        <w:rPr>
-          <w:rFonts w:asciiTheme="majorHAnsi" w:hAnsiTheme="majorHAnsi" w:cstheme="majorHAnsi"/>
-        </w:rPr>
-        <w:t xml:space="preserve"> in the Ignition Designer</w:t>
+      </w:pPr>
+      <w:r>
+        <w:rPr>
+          <w:rFonts w:asciiTheme="majorHAnsi" w:hAnsiTheme="majorHAnsi" w:cstheme="majorHAnsi"/>
+        </w:rPr>
+        <w:t>Connect to your instance of Ignition in the Ignition Designer</w:t>
       </w:r>
     </w:p>
     <w:p>
@@ -23428,19 +23334,6 @@
         <w:rPr>
           <w:rFonts w:asciiTheme="majorHAnsi" w:hAnsiTheme="majorHAnsi" w:cstheme="majorHAnsi"/>
         </w:rPr>
-        <w:pPrChange w:id="102" w:author="Shahan Krakirian" w:date="2020-06-17T09:54:00Z">
-          <w:pPr>
-            <w:pStyle w:val="ListParagraph"/>
-            <w:numPr>
-              <w:ilvl w:val="2"/>
-              <w:numId w:val="101"/>
-            </w:numPr>
-            <w:tabs>
-              <w:tab w:val="num" w:pos="360"/>
-            </w:tabs>
-            <w:ind w:left="1440" w:hanging="360"/>
-          </w:pPr>
-        </w:pPrChange>
       </w:pPr>
       <w:r>
         <w:rPr>
@@ -23568,18 +23461,6 @@
         <w:rPr>
           <w:rFonts w:asciiTheme="majorHAnsi" w:hAnsiTheme="majorHAnsi" w:cstheme="majorHAnsi"/>
         </w:rPr>
-        <w:pPrChange w:id="103" w:author="Shahan Krakirian" w:date="2020-06-17T09:54:00Z">
-          <w:pPr>
-            <w:pStyle w:val="ListParagraph"/>
-            <w:numPr>
-              <w:ilvl w:val="2"/>
-              <w:numId w:val="101"/>
-            </w:numPr>
-            <w:tabs>
-              <w:tab w:val="num" w:pos="360"/>
-            </w:tabs>
-          </w:pPr>
-        </w:pPrChange>
       </w:pPr>
       <w:r>
         <w:rPr>
@@ -23598,17 +23479,6 @@
         <w:rPr>
           <w:rFonts w:asciiTheme="majorHAnsi" w:hAnsiTheme="majorHAnsi" w:cstheme="majorHAnsi"/>
         </w:rPr>
-        <w:pPrChange w:id="104" w:author="Shahan Krakirian" w:date="2020-06-17T09:54:00Z">
-          <w:pPr>
-            <w:pStyle w:val="ListParagraph"/>
-            <w:numPr>
-              <w:numId w:val="101"/>
-            </w:numPr>
-            <w:tabs>
-              <w:tab w:val="num" w:pos="360"/>
-            </w:tabs>
-          </w:pPr>
-        </w:pPrChange>
       </w:pPr>
       <w:r>
         <w:rPr>
@@ -23627,18 +23497,6 @@
         <w:rPr>
           <w:rFonts w:asciiTheme="majorHAnsi" w:hAnsiTheme="majorHAnsi" w:cstheme="majorHAnsi"/>
         </w:rPr>
-        <w:pPrChange w:id="105" w:author="Shahan Krakirian" w:date="2020-06-17T09:54:00Z">
-          <w:pPr>
-            <w:pStyle w:val="ListParagraph"/>
-            <w:numPr>
-              <w:ilvl w:val="1"/>
-              <w:numId w:val="101"/>
-            </w:numPr>
-            <w:tabs>
-              <w:tab w:val="num" w:pos="360"/>
-            </w:tabs>
-          </w:pPr>
-        </w:pPrChange>
       </w:pPr>
       <w:r>
         <w:rPr>
@@ -23657,18 +23515,6 @@
         <w:rPr>
           <w:rFonts w:asciiTheme="majorHAnsi" w:hAnsiTheme="majorHAnsi" w:cstheme="majorHAnsi"/>
         </w:rPr>
-        <w:pPrChange w:id="106" w:author="Shahan Krakirian" w:date="2020-06-17T09:54:00Z">
-          <w:pPr>
-            <w:pStyle w:val="ListParagraph"/>
-            <w:numPr>
-              <w:ilvl w:val="2"/>
-              <w:numId w:val="101"/>
-            </w:numPr>
-            <w:tabs>
-              <w:tab w:val="num" w:pos="360"/>
-            </w:tabs>
-          </w:pPr>
-        </w:pPrChange>
       </w:pPr>
       <w:r>
         <w:rPr>
@@ -23687,17 +23533,6 @@
         <w:rPr>
           <w:rFonts w:asciiTheme="majorHAnsi" w:hAnsiTheme="majorHAnsi" w:cstheme="majorHAnsi"/>
         </w:rPr>
-        <w:pPrChange w:id="107" w:author="Shahan Krakirian" w:date="2020-06-17T09:54:00Z">
-          <w:pPr>
-            <w:pStyle w:val="ListParagraph"/>
-            <w:numPr>
-              <w:numId w:val="101"/>
-            </w:numPr>
-            <w:tabs>
-              <w:tab w:val="num" w:pos="360"/>
-            </w:tabs>
-          </w:pPr>
-        </w:pPrChange>
       </w:pPr>
       <w:r>
         <w:rPr>
@@ -23717,18 +23552,6 @@
         <w:rPr>
           <w:rFonts w:asciiTheme="majorHAnsi" w:hAnsiTheme="majorHAnsi" w:cstheme="majorHAnsi"/>
         </w:rPr>
-        <w:pPrChange w:id="108" w:author="Shahan Krakirian" w:date="2020-06-17T09:54:00Z">
-          <w:pPr>
-            <w:pStyle w:val="ListParagraph"/>
-            <w:numPr>
-              <w:ilvl w:val="1"/>
-              <w:numId w:val="101"/>
-            </w:numPr>
-            <w:tabs>
-              <w:tab w:val="num" w:pos="360"/>
-            </w:tabs>
-          </w:pPr>
-        </w:pPrChange>
       </w:pPr>
       <w:r>
         <w:rPr>
@@ -23747,18 +23570,6 @@
         <w:rPr>
           <w:rFonts w:asciiTheme="majorHAnsi" w:hAnsiTheme="majorHAnsi" w:cstheme="majorHAnsi"/>
         </w:rPr>
-        <w:pPrChange w:id="109" w:author="Shahan Krakirian" w:date="2020-06-17T09:54:00Z">
-          <w:pPr>
-            <w:pStyle w:val="ListParagraph"/>
-            <w:numPr>
-              <w:ilvl w:val="2"/>
-              <w:numId w:val="101"/>
-            </w:numPr>
-            <w:tabs>
-              <w:tab w:val="num" w:pos="360"/>
-            </w:tabs>
-          </w:pPr>
-        </w:pPrChange>
       </w:pPr>
       <w:r>
         <w:rPr>
@@ -23777,11 +23588,11 @@
       <w:pPr>
         <w:pStyle w:val="Heading1"/>
       </w:pPr>
-      <w:bookmarkStart w:id="110" w:name="_Physical_–_Greenfield"/>
-      <w:bookmarkStart w:id="111" w:name="_Toc43112274"/>
-      <w:bookmarkStart w:id="112" w:name="_Toc43140592"/>
-      <w:bookmarkStart w:id="113" w:name="_Toc43280102"/>
-      <w:bookmarkEnd w:id="110"/>
+      <w:bookmarkStart w:id="95" w:name="_Physical_–_Greenfield"/>
+      <w:bookmarkStart w:id="96" w:name="_Toc43112274"/>
+      <w:bookmarkStart w:id="97" w:name="_Toc43140592"/>
+      <w:bookmarkStart w:id="98" w:name="_Toc43301969"/>
+      <w:bookmarkEnd w:id="95"/>
       <w:r>
         <w:lastRenderedPageBreak/>
         <w:t xml:space="preserve">Physical </w:t>
@@ -23792,9 +23603,9 @@
       <w:r>
         <w:t xml:space="preserve"> Greenfield</w:t>
       </w:r>
-      <w:bookmarkEnd w:id="111"/>
-      <w:bookmarkEnd w:id="112"/>
-      <w:bookmarkEnd w:id="113"/>
+      <w:bookmarkEnd w:id="96"/>
+      <w:bookmarkEnd w:id="97"/>
+      <w:bookmarkEnd w:id="98"/>
     </w:p>
     <w:p/>
     <w:p>
@@ -24740,16 +24551,16 @@
       <w:pPr>
         <w:pStyle w:val="Heading2"/>
       </w:pPr>
-      <w:bookmarkStart w:id="114" w:name="_Toc43112275"/>
-      <w:bookmarkStart w:id="115" w:name="_Toc43140593"/>
-      <w:bookmarkStart w:id="116" w:name="_Toc43280103"/>
+      <w:bookmarkStart w:id="99" w:name="_Toc43112275"/>
+      <w:bookmarkStart w:id="100" w:name="_Toc43140593"/>
+      <w:bookmarkStart w:id="101" w:name="_Toc43301970"/>
       <w:r>
         <w:lastRenderedPageBreak/>
         <w:t>Pre-Requisites</w:t>
       </w:r>
-      <w:bookmarkEnd w:id="114"/>
-      <w:bookmarkEnd w:id="115"/>
-      <w:bookmarkEnd w:id="116"/>
+      <w:bookmarkEnd w:id="99"/>
+      <w:bookmarkEnd w:id="100"/>
+      <w:bookmarkEnd w:id="101"/>
     </w:p>
     <w:p/>
     <w:p>
@@ -25413,16 +25224,16 @@
       <w:pPr>
         <w:pStyle w:val="Heading2"/>
       </w:pPr>
-      <w:bookmarkStart w:id="117" w:name="_Toc43112276"/>
-      <w:bookmarkStart w:id="118" w:name="_Toc43140594"/>
-      <w:bookmarkStart w:id="119" w:name="_Toc43280104"/>
+      <w:bookmarkStart w:id="102" w:name="_Toc43112276"/>
+      <w:bookmarkStart w:id="103" w:name="_Toc43140594"/>
+      <w:bookmarkStart w:id="104" w:name="_Toc43301971"/>
       <w:r>
         <w:lastRenderedPageBreak/>
         <w:t>Physical Greenfield Option 1 Cirrus Link Module</w:t>
       </w:r>
-      <w:bookmarkEnd w:id="117"/>
-      <w:bookmarkEnd w:id="118"/>
-      <w:bookmarkEnd w:id="119"/>
+      <w:bookmarkEnd w:id="102"/>
+      <w:bookmarkEnd w:id="103"/>
+      <w:bookmarkEnd w:id="104"/>
       <w:r>
         <w:t xml:space="preserve"> </w:t>
       </w:r>
@@ -25458,15 +25269,15 @@
       <w:pPr>
         <w:pStyle w:val="Heading3"/>
       </w:pPr>
-      <w:bookmarkStart w:id="120" w:name="_Toc43112277"/>
-      <w:bookmarkStart w:id="121" w:name="_Toc43140595"/>
-      <w:bookmarkStart w:id="122" w:name="_Toc43280105"/>
+      <w:bookmarkStart w:id="105" w:name="_Toc43112277"/>
+      <w:bookmarkStart w:id="106" w:name="_Toc43140595"/>
+      <w:bookmarkStart w:id="107" w:name="_Toc43301972"/>
       <w:r>
         <w:t>CloudFormation stack launch</w:t>
       </w:r>
-      <w:bookmarkEnd w:id="120"/>
-      <w:bookmarkEnd w:id="121"/>
-      <w:bookmarkEnd w:id="122"/>
+      <w:bookmarkEnd w:id="105"/>
+      <w:bookmarkEnd w:id="106"/>
+      <w:bookmarkEnd w:id="107"/>
     </w:p>
     <w:p>
       <w:pPr>
@@ -26526,7 +26337,7 @@
           <w:color w:val="1F3763" w:themeColor="accent1" w:themeShade="7F"/>
         </w:rPr>
       </w:pPr>
-      <w:bookmarkStart w:id="123" w:name="_Toc43112278"/>
+      <w:bookmarkStart w:id="108" w:name="_Toc43112278"/>
       <w:r>
         <w:br w:type="page"/>
       </w:r>
@@ -26535,15 +26346,15 @@
       <w:pPr>
         <w:pStyle w:val="Heading3"/>
       </w:pPr>
-      <w:bookmarkStart w:id="124" w:name="_Toc43140596"/>
-      <w:bookmarkStart w:id="125" w:name="_Toc43280106"/>
+      <w:bookmarkStart w:id="109" w:name="_Toc43140596"/>
+      <w:bookmarkStart w:id="110" w:name="_Toc43301973"/>
       <w:r>
         <w:lastRenderedPageBreak/>
         <w:t>Post Deployment Steps</w:t>
       </w:r>
-      <w:bookmarkEnd w:id="123"/>
-      <w:bookmarkEnd w:id="124"/>
-      <w:bookmarkEnd w:id="125"/>
+      <w:bookmarkEnd w:id="108"/>
+      <w:bookmarkEnd w:id="109"/>
+      <w:bookmarkEnd w:id="110"/>
     </w:p>
     <w:p/>
     <w:p>
@@ -27909,16 +27720,16 @@
       <w:pPr>
         <w:pStyle w:val="Heading3"/>
       </w:pPr>
-      <w:bookmarkStart w:id="126" w:name="_Toc43112279"/>
-      <w:bookmarkStart w:id="127" w:name="_Toc43140597"/>
-      <w:bookmarkStart w:id="128" w:name="_Toc43280107"/>
+      <w:bookmarkStart w:id="111" w:name="_Toc43112279"/>
+      <w:bookmarkStart w:id="112" w:name="_Toc43140597"/>
+      <w:bookmarkStart w:id="113" w:name="_Toc43301974"/>
       <w:r>
         <w:lastRenderedPageBreak/>
         <w:t>View SiteWise Portal Data</w:t>
       </w:r>
-      <w:bookmarkEnd w:id="126"/>
-      <w:bookmarkEnd w:id="127"/>
-      <w:bookmarkEnd w:id="128"/>
+      <w:bookmarkEnd w:id="111"/>
+      <w:bookmarkEnd w:id="112"/>
+      <w:bookmarkEnd w:id="113"/>
       <w:r>
         <w:t xml:space="preserve"> </w:t>
       </w:r>
@@ -28192,16 +28003,16 @@
           <w:szCs w:val="32"/>
         </w:rPr>
       </w:pPr>
-      <w:bookmarkStart w:id="129" w:name="_Toc43112282"/>
-      <w:bookmarkStart w:id="130" w:name="_Toc43140600"/>
-      <w:bookmarkStart w:id="131" w:name="_Toc43280108"/>
+      <w:bookmarkStart w:id="114" w:name="_Toc43112282"/>
+      <w:bookmarkStart w:id="115" w:name="_Toc43140600"/>
+      <w:bookmarkStart w:id="116" w:name="_Toc43301975"/>
       <w:r>
         <w:lastRenderedPageBreak/>
         <w:t>Troubleshooting</w:t>
       </w:r>
-      <w:bookmarkEnd w:id="129"/>
-      <w:bookmarkEnd w:id="130"/>
-      <w:bookmarkEnd w:id="131"/>
+      <w:bookmarkEnd w:id="114"/>
+      <w:bookmarkEnd w:id="115"/>
+      <w:bookmarkEnd w:id="116"/>
     </w:p>
     <w:p>
       <w:pPr>
@@ -28419,8 +28230,8 @@
       <w:pPr>
         <w:pStyle w:val="Heading2"/>
       </w:pPr>
-      <w:bookmarkStart w:id="132" w:name="_Toc43140601"/>
-      <w:bookmarkStart w:id="133" w:name="_Toc43280109"/>
+      <w:bookmarkStart w:id="117" w:name="_Toc43140601"/>
+      <w:bookmarkStart w:id="118" w:name="_Toc43301976"/>
       <w:r>
         <w:lastRenderedPageBreak/>
         <w:t xml:space="preserve">Physical Greenfield Option 1 </w:t>
@@ -28428,8 +28239,8 @@
       <w:r>
         <w:t>Ignition File Export</w:t>
       </w:r>
-      <w:bookmarkEnd w:id="132"/>
-      <w:bookmarkEnd w:id="133"/>
+      <w:bookmarkEnd w:id="117"/>
+      <w:bookmarkEnd w:id="118"/>
     </w:p>
     <w:p/>
     <w:p>
@@ -28462,11 +28273,11 @@
       <w:pPr>
         <w:pStyle w:val="Heading3"/>
       </w:pPr>
-      <w:bookmarkStart w:id="134" w:name="_Toc43280110"/>
+      <w:bookmarkStart w:id="119" w:name="_Toc43301977"/>
       <w:r>
         <w:t>CloudFormation stack launch</w:t>
       </w:r>
-      <w:bookmarkEnd w:id="134"/>
+      <w:bookmarkEnd w:id="119"/>
     </w:p>
     <w:p>
       <w:pPr>
@@ -29444,12 +29255,12 @@
       <w:pPr>
         <w:pStyle w:val="Heading3"/>
       </w:pPr>
-      <w:bookmarkStart w:id="135" w:name="_Toc43280111"/>
+      <w:bookmarkStart w:id="120" w:name="_Toc43301978"/>
       <w:r>
         <w:lastRenderedPageBreak/>
         <w:t>Post Deployment Steps</w:t>
       </w:r>
-      <w:bookmarkEnd w:id="135"/>
+      <w:bookmarkEnd w:id="120"/>
     </w:p>
     <w:p/>
     <w:p>
@@ -30747,12 +30558,12 @@
       <w:pPr>
         <w:pStyle w:val="Heading3"/>
       </w:pPr>
-      <w:bookmarkStart w:id="136" w:name="_Toc43280112"/>
+      <w:bookmarkStart w:id="121" w:name="_Toc43301979"/>
       <w:r>
         <w:lastRenderedPageBreak/>
         <w:t>View SiteWise Portal Data</w:t>
       </w:r>
-      <w:bookmarkEnd w:id="136"/>
+      <w:bookmarkEnd w:id="121"/>
       <w:r>
         <w:t xml:space="preserve"> </w:t>
       </w:r>
@@ -30998,12 +30809,12 @@
           <w:szCs w:val="32"/>
         </w:rPr>
       </w:pPr>
-      <w:bookmarkStart w:id="137" w:name="_Toc43280113"/>
+      <w:bookmarkStart w:id="122" w:name="_Toc43301980"/>
       <w:r>
         <w:lastRenderedPageBreak/>
         <w:t>Troubleshooting</w:t>
       </w:r>
-      <w:bookmarkEnd w:id="137"/>
+      <w:bookmarkEnd w:id="122"/>
     </w:p>
     <w:p>
       <w:pPr>
@@ -31360,14 +31171,14 @@
       <w:pPr>
         <w:pStyle w:val="Heading2"/>
       </w:pPr>
-      <w:bookmarkStart w:id="138" w:name="_Toc43140608"/>
-      <w:bookmarkStart w:id="139" w:name="_Toc43280114"/>
+      <w:bookmarkStart w:id="123" w:name="_Toc43140608"/>
+      <w:bookmarkStart w:id="124" w:name="_Toc43301981"/>
       <w:r>
         <w:lastRenderedPageBreak/>
         <w:t>Physical Greenfield Option 2a Cirrus Link Module</w:t>
       </w:r>
-      <w:bookmarkEnd w:id="138"/>
-      <w:bookmarkEnd w:id="139"/>
+      <w:bookmarkEnd w:id="123"/>
+      <w:bookmarkEnd w:id="124"/>
     </w:p>
     <w:p/>
     <w:p>
@@ -31400,11 +31211,11 @@
       <w:pPr>
         <w:pStyle w:val="Heading3"/>
       </w:pPr>
-      <w:bookmarkStart w:id="140" w:name="_Toc43280115"/>
+      <w:bookmarkStart w:id="125" w:name="_Toc43301982"/>
       <w:r>
         <w:t>CloudFormation stack launch</w:t>
       </w:r>
-      <w:bookmarkEnd w:id="140"/>
+      <w:bookmarkEnd w:id="125"/>
     </w:p>
     <w:p>
       <w:pPr>
@@ -32382,12 +32193,12 @@
       <w:pPr>
         <w:pStyle w:val="Heading3"/>
       </w:pPr>
-      <w:bookmarkStart w:id="141" w:name="_Toc43280116"/>
+      <w:bookmarkStart w:id="126" w:name="_Toc43301983"/>
       <w:r>
         <w:lastRenderedPageBreak/>
         <w:t>Post Deployment Steps</w:t>
       </w:r>
-      <w:bookmarkEnd w:id="141"/>
+      <w:bookmarkEnd w:id="126"/>
     </w:p>
     <w:p/>
     <w:p>
@@ -33496,12 +33307,12 @@
           <w:szCs w:val="32"/>
         </w:rPr>
       </w:pPr>
-      <w:bookmarkStart w:id="142" w:name="_Toc43280117"/>
+      <w:bookmarkStart w:id="127" w:name="_Toc43301984"/>
       <w:r>
         <w:lastRenderedPageBreak/>
         <w:t>Troubleshooting</w:t>
       </w:r>
-      <w:bookmarkEnd w:id="142"/>
+      <w:bookmarkEnd w:id="127"/>
     </w:p>
     <w:p>
       <w:pPr>
@@ -34011,8 +33822,8 @@
       <w:pPr>
         <w:pStyle w:val="Heading2"/>
       </w:pPr>
-      <w:bookmarkStart w:id="143" w:name="_Toc43140609"/>
-      <w:bookmarkStart w:id="144" w:name="_Toc43280118"/>
+      <w:bookmarkStart w:id="128" w:name="_Toc43140609"/>
+      <w:bookmarkStart w:id="129" w:name="_Toc43301985"/>
       <w:r>
         <w:lastRenderedPageBreak/>
         <w:t xml:space="preserve">Physical </w:t>
@@ -34029,8 +33840,8 @@
       <w:r>
         <w:t xml:space="preserve"> Ignition File Export</w:t>
       </w:r>
-      <w:bookmarkEnd w:id="143"/>
-      <w:bookmarkEnd w:id="144"/>
+      <w:bookmarkEnd w:id="128"/>
+      <w:bookmarkEnd w:id="129"/>
     </w:p>
     <w:p/>
     <w:p>
@@ -34063,11 +33874,11 @@
       <w:pPr>
         <w:pStyle w:val="Heading3"/>
       </w:pPr>
-      <w:bookmarkStart w:id="145" w:name="_Toc43280119"/>
+      <w:bookmarkStart w:id="130" w:name="_Toc43301986"/>
       <w:r>
         <w:t>CloudFormation stack launch</w:t>
       </w:r>
-      <w:bookmarkEnd w:id="145"/>
+      <w:bookmarkEnd w:id="130"/>
     </w:p>
     <w:p>
       <w:pPr>
@@ -35045,12 +34856,12 @@
       <w:pPr>
         <w:pStyle w:val="Heading3"/>
       </w:pPr>
-      <w:bookmarkStart w:id="146" w:name="_Toc43280120"/>
+      <w:bookmarkStart w:id="131" w:name="_Toc43301987"/>
       <w:r>
         <w:lastRenderedPageBreak/>
         <w:t>Post Deployment Steps</w:t>
       </w:r>
-      <w:bookmarkEnd w:id="146"/>
+      <w:bookmarkEnd w:id="131"/>
     </w:p>
     <w:p/>
     <w:p>
@@ -36548,12 +36359,12 @@
           <w:szCs w:val="32"/>
         </w:rPr>
       </w:pPr>
-      <w:bookmarkStart w:id="147" w:name="_Toc43280121"/>
+      <w:bookmarkStart w:id="132" w:name="_Toc43301988"/>
       <w:r>
         <w:lastRenderedPageBreak/>
         <w:t>Troubleshooting</w:t>
       </w:r>
-      <w:bookmarkEnd w:id="147"/>
+      <w:bookmarkEnd w:id="132"/>
     </w:p>
     <w:p>
       <w:pPr>
@@ -37062,14 +36873,14 @@
       <w:pPr>
         <w:pStyle w:val="Heading2"/>
       </w:pPr>
-      <w:bookmarkStart w:id="148" w:name="_Toc43140610"/>
-      <w:bookmarkStart w:id="149" w:name="_Toc43280122"/>
+      <w:bookmarkStart w:id="133" w:name="_Toc43140610"/>
+      <w:bookmarkStart w:id="134" w:name="_Toc43301989"/>
       <w:r>
         <w:lastRenderedPageBreak/>
         <w:t>Physical Greenfield Option 2b Cirrus Link Module</w:t>
       </w:r>
-      <w:bookmarkEnd w:id="148"/>
-      <w:bookmarkEnd w:id="149"/>
+      <w:bookmarkEnd w:id="133"/>
+      <w:bookmarkEnd w:id="134"/>
     </w:p>
     <w:p/>
     <w:p>
@@ -37102,11 +36913,11 @@
       <w:pPr>
         <w:pStyle w:val="Heading3"/>
       </w:pPr>
-      <w:bookmarkStart w:id="150" w:name="_Toc43280123"/>
+      <w:bookmarkStart w:id="135" w:name="_Toc43301990"/>
       <w:r>
         <w:t>CloudFormation stack launch</w:t>
       </w:r>
-      <w:bookmarkEnd w:id="150"/>
+      <w:bookmarkEnd w:id="135"/>
     </w:p>
     <w:p>
       <w:pPr>
@@ -38084,12 +37895,12 @@
       <w:pPr>
         <w:pStyle w:val="Heading3"/>
       </w:pPr>
-      <w:bookmarkStart w:id="151" w:name="_Toc43280124"/>
+      <w:bookmarkStart w:id="136" w:name="_Toc43301991"/>
       <w:r>
         <w:lastRenderedPageBreak/>
         <w:t>Post Deployment Steps</w:t>
       </w:r>
-      <w:bookmarkEnd w:id="151"/>
+      <w:bookmarkEnd w:id="136"/>
     </w:p>
     <w:p/>
     <w:p>
@@ -39362,12 +39173,12 @@
           <w:szCs w:val="32"/>
         </w:rPr>
       </w:pPr>
-      <w:bookmarkStart w:id="152" w:name="_Toc43280125"/>
+      <w:bookmarkStart w:id="137" w:name="_Toc43301992"/>
       <w:r>
         <w:lastRenderedPageBreak/>
         <w:t>Troubleshooting</w:t>
       </w:r>
-      <w:bookmarkEnd w:id="152"/>
+      <w:bookmarkEnd w:id="137"/>
     </w:p>
     <w:p>
       <w:pPr>
@@ -39943,14 +39754,14 @@
       <w:pPr>
         <w:pStyle w:val="Heading2"/>
       </w:pPr>
-      <w:bookmarkStart w:id="153" w:name="_Toc43140611"/>
-      <w:bookmarkStart w:id="154" w:name="_Toc43280126"/>
+      <w:bookmarkStart w:id="138" w:name="_Toc43140611"/>
+      <w:bookmarkStart w:id="139" w:name="_Toc43301993"/>
       <w:r>
         <w:lastRenderedPageBreak/>
         <w:t>Physical Greenfield Option 2b Ignition File Export</w:t>
       </w:r>
-      <w:bookmarkEnd w:id="153"/>
-      <w:bookmarkEnd w:id="154"/>
+      <w:bookmarkEnd w:id="138"/>
+      <w:bookmarkEnd w:id="139"/>
     </w:p>
     <w:p/>
     <w:p>
@@ -39983,11 +39794,11 @@
       <w:pPr>
         <w:pStyle w:val="Heading3"/>
       </w:pPr>
-      <w:bookmarkStart w:id="155" w:name="_Toc43280127"/>
+      <w:bookmarkStart w:id="140" w:name="_Toc43301994"/>
       <w:r>
         <w:t>CloudFormation stack launch</w:t>
       </w:r>
-      <w:bookmarkEnd w:id="155"/>
+      <w:bookmarkEnd w:id="140"/>
     </w:p>
     <w:p>
       <w:pPr>
@@ -40965,12 +40776,12 @@
       <w:pPr>
         <w:pStyle w:val="Heading3"/>
       </w:pPr>
-      <w:bookmarkStart w:id="156" w:name="_Toc43280128"/>
+      <w:bookmarkStart w:id="141" w:name="_Toc43301995"/>
       <w:r>
         <w:lastRenderedPageBreak/>
         <w:t>Post Deployment Steps</w:t>
       </w:r>
-      <w:bookmarkEnd w:id="156"/>
+      <w:bookmarkEnd w:id="141"/>
     </w:p>
     <w:p/>
     <w:p>
@@ -42410,12 +42221,12 @@
           <w:szCs w:val="32"/>
         </w:rPr>
       </w:pPr>
-      <w:bookmarkStart w:id="157" w:name="_Toc43280129"/>
+      <w:bookmarkStart w:id="142" w:name="_Toc43301996"/>
       <w:r>
         <w:lastRenderedPageBreak/>
         <w:t>Troubleshooting</w:t>
       </w:r>
-      <w:bookmarkEnd w:id="157"/>
+      <w:bookmarkEnd w:id="142"/>
     </w:p>
     <w:p>
       <w:pPr>
@@ -42984,16 +42795,16 @@
         </w:rPr>
         <w:t>Hit “Save Changes”, and make sure that the connectivity says “1 of 1”.</w:t>
       </w:r>
-      <w:bookmarkStart w:id="158" w:name="_Toc43112280"/>
-      <w:bookmarkStart w:id="159" w:name="_Toc43140598"/>
+      <w:bookmarkStart w:id="143" w:name="_Toc43112280"/>
+      <w:bookmarkStart w:id="144" w:name="_Toc43140598"/>
     </w:p>
     <w:p>
       <w:pPr>
         <w:pStyle w:val="Heading2"/>
       </w:pPr>
-      <w:bookmarkStart w:id="160" w:name="_Physical_Greenfield_Cleanup_1"/>
-      <w:bookmarkStart w:id="161" w:name="_Toc43280130"/>
-      <w:bookmarkEnd w:id="160"/>
+      <w:bookmarkStart w:id="145" w:name="_Physical_Greenfield_Cleanup_1"/>
+      <w:bookmarkStart w:id="146" w:name="_Toc43301997"/>
+      <w:bookmarkEnd w:id="145"/>
       <w:r>
         <w:lastRenderedPageBreak/>
         <w:t xml:space="preserve">Physical Greenfield </w:t>
@@ -43001,9 +42812,9 @@
       <w:r>
         <w:t>Cleanup</w:t>
       </w:r>
-      <w:bookmarkEnd w:id="158"/>
-      <w:bookmarkEnd w:id="159"/>
-      <w:bookmarkEnd w:id="161"/>
+      <w:bookmarkEnd w:id="143"/>
+      <w:bookmarkEnd w:id="144"/>
+      <w:bookmarkEnd w:id="146"/>
     </w:p>
     <w:p/>
     <w:p>
@@ -43690,9 +43501,9 @@
       <w:pPr>
         <w:pStyle w:val="Heading2"/>
       </w:pPr>
-      <w:bookmarkStart w:id="162" w:name="_Toc43112281"/>
-      <w:bookmarkStart w:id="163" w:name="_Toc43140599"/>
-      <w:bookmarkStart w:id="164" w:name="_Toc43280131"/>
+      <w:bookmarkStart w:id="147" w:name="_Toc43112281"/>
+      <w:bookmarkStart w:id="148" w:name="_Toc43140599"/>
+      <w:bookmarkStart w:id="149" w:name="_Toc43301998"/>
       <w:r>
         <w:lastRenderedPageBreak/>
         <w:t xml:space="preserve">Physical Greenfield </w:t>
@@ -43700,9 +43511,9 @@
       <w:r>
         <w:t>FAQs</w:t>
       </w:r>
-      <w:bookmarkEnd w:id="162"/>
-      <w:bookmarkEnd w:id="163"/>
-      <w:bookmarkEnd w:id="164"/>
+      <w:bookmarkEnd w:id="147"/>
+      <w:bookmarkEnd w:id="148"/>
+      <w:bookmarkEnd w:id="149"/>
     </w:p>
     <w:p>
       <w:pPr>
@@ -44219,17 +44030,6 @@
           <w:sz w:val="32"/>
           <w:szCs w:val="32"/>
         </w:rPr>
-        <w:pPrChange w:id="165" w:author="Shahan Krakirian" w:date="2020-06-17T09:54:00Z">
-          <w:pPr>
-            <w:pStyle w:val="ListParagraph"/>
-            <w:numPr>
-              <w:numId w:val="100"/>
-            </w:numPr>
-            <w:tabs>
-              <w:tab w:val="num" w:pos="360"/>
-            </w:tabs>
-          </w:pPr>
-        </w:pPrChange>
       </w:pPr>
       <w:r>
         <w:t>If any of the models/assets you want to create share a name with the models/assets created in the first pass of the AMC execution, you’ll need to delete the models and assets in SiteWise.</w:t>
@@ -44248,17 +44048,6 @@
           <w:sz w:val="32"/>
           <w:szCs w:val="32"/>
         </w:rPr>
-        <w:pPrChange w:id="166" w:author="Shahan Krakirian" w:date="2020-06-17T09:54:00Z">
-          <w:pPr>
-            <w:pStyle w:val="ListParagraph"/>
-            <w:numPr>
-              <w:numId w:val="100"/>
-            </w:numPr>
-            <w:tabs>
-              <w:tab w:val="num" w:pos="360"/>
-            </w:tabs>
-          </w:pPr>
-        </w:pPrChange>
       </w:pPr>
       <w:r>
         <w:t>The second action you’ll need to take is clearing out the following DynamoDB tables associated with the initial IMC kit deployment:</w:t>
@@ -44271,18 +44060,6 @@
           <w:ilvl w:val="1"/>
           <w:numId w:val="69"/>
         </w:numPr>
-        <w:pPrChange w:id="167" w:author="Shahan Krakirian" w:date="2020-06-17T09:54:00Z">
-          <w:pPr>
-            <w:pStyle w:val="ListParagraph"/>
-            <w:numPr>
-              <w:ilvl w:val="1"/>
-              <w:numId w:val="100"/>
-            </w:numPr>
-            <w:tabs>
-              <w:tab w:val="num" w:pos="360"/>
-            </w:tabs>
-          </w:pPr>
-        </w:pPrChange>
       </w:pPr>
       <w:r>
         <w:t>[stack-name]-asset-model-table</w:t>
@@ -44295,18 +44072,6 @@
           <w:ilvl w:val="1"/>
           <w:numId w:val="69"/>
         </w:numPr>
-        <w:pPrChange w:id="168" w:author="Shahan Krakirian" w:date="2020-06-17T09:54:00Z">
-          <w:pPr>
-            <w:pStyle w:val="ListParagraph"/>
-            <w:numPr>
-              <w:ilvl w:val="1"/>
-              <w:numId w:val="100"/>
-            </w:numPr>
-            <w:tabs>
-              <w:tab w:val="num" w:pos="360"/>
-            </w:tabs>
-          </w:pPr>
-        </w:pPrChange>
       </w:pPr>
       <w:r>
         <w:t>[stack-name]-asset-table</w:t>
@@ -44343,17 +44108,6 @@
         <w:rPr>
           <w:rFonts w:asciiTheme="majorHAnsi" w:hAnsiTheme="majorHAnsi" w:cstheme="majorHAnsi"/>
         </w:rPr>
-        <w:pPrChange w:id="169" w:author="Shahan Krakirian" w:date="2020-06-17T09:54:00Z">
-          <w:pPr>
-            <w:pStyle w:val="ListParagraph"/>
-            <w:numPr>
-              <w:numId w:val="101"/>
-            </w:numPr>
-            <w:tabs>
-              <w:tab w:val="num" w:pos="360"/>
-            </w:tabs>
-          </w:pPr>
-        </w:pPrChange>
       </w:pPr>
       <w:r>
         <w:rPr>
@@ -44372,18 +44126,6 @@
         <w:rPr>
           <w:rFonts w:asciiTheme="majorHAnsi" w:hAnsiTheme="majorHAnsi" w:cstheme="majorHAnsi"/>
         </w:rPr>
-        <w:pPrChange w:id="170" w:author="Shahan Krakirian" w:date="2020-06-17T09:54:00Z">
-          <w:pPr>
-            <w:pStyle w:val="ListParagraph"/>
-            <w:numPr>
-              <w:ilvl w:val="1"/>
-              <w:numId w:val="101"/>
-            </w:numPr>
-            <w:tabs>
-              <w:tab w:val="num" w:pos="360"/>
-            </w:tabs>
-          </w:pPr>
-        </w:pPrChange>
       </w:pPr>
       <w:r>
         <w:rPr>
@@ -44402,19 +44144,6 @@
         <w:rPr>
           <w:rFonts w:asciiTheme="majorHAnsi" w:hAnsiTheme="majorHAnsi" w:cstheme="majorHAnsi"/>
         </w:rPr>
-        <w:pPrChange w:id="171" w:author="Shahan Krakirian" w:date="2020-06-17T09:54:00Z">
-          <w:pPr>
-            <w:pStyle w:val="ListParagraph"/>
-            <w:numPr>
-              <w:ilvl w:val="2"/>
-              <w:numId w:val="101"/>
-            </w:numPr>
-            <w:tabs>
-              <w:tab w:val="num" w:pos="360"/>
-            </w:tabs>
-            <w:ind w:left="1440" w:hanging="360"/>
-          </w:pPr>
-        </w:pPrChange>
       </w:pPr>
       <w:r>
         <w:rPr>
@@ -44433,19 +44162,6 @@
         <w:rPr>
           <w:rFonts w:asciiTheme="majorHAnsi" w:hAnsiTheme="majorHAnsi" w:cstheme="majorHAnsi"/>
         </w:rPr>
-        <w:pPrChange w:id="172" w:author="Shahan Krakirian" w:date="2020-06-17T09:54:00Z">
-          <w:pPr>
-            <w:pStyle w:val="ListParagraph"/>
-            <w:numPr>
-              <w:ilvl w:val="2"/>
-              <w:numId w:val="101"/>
-            </w:numPr>
-            <w:tabs>
-              <w:tab w:val="num" w:pos="360"/>
-            </w:tabs>
-            <w:ind w:left="1440" w:hanging="360"/>
-          </w:pPr>
-        </w:pPrChange>
       </w:pPr>
       <w:r>
         <w:rPr>
@@ -44579,18 +44295,6 @@
         <w:rPr>
           <w:rFonts w:asciiTheme="majorHAnsi" w:hAnsiTheme="majorHAnsi" w:cstheme="majorHAnsi"/>
         </w:rPr>
-        <w:pPrChange w:id="173" w:author="Shahan Krakirian" w:date="2020-06-17T09:54:00Z">
-          <w:pPr>
-            <w:pStyle w:val="ListParagraph"/>
-            <w:numPr>
-              <w:ilvl w:val="2"/>
-              <w:numId w:val="101"/>
-            </w:numPr>
-            <w:tabs>
-              <w:tab w:val="num" w:pos="360"/>
-            </w:tabs>
-          </w:pPr>
-        </w:pPrChange>
       </w:pPr>
       <w:r>
         <w:rPr>
@@ -44609,17 +44313,6 @@
         <w:rPr>
           <w:rFonts w:asciiTheme="majorHAnsi" w:hAnsiTheme="majorHAnsi" w:cstheme="majorHAnsi"/>
         </w:rPr>
-        <w:pPrChange w:id="174" w:author="Shahan Krakirian" w:date="2020-06-17T09:54:00Z">
-          <w:pPr>
-            <w:pStyle w:val="ListParagraph"/>
-            <w:numPr>
-              <w:numId w:val="101"/>
-            </w:numPr>
-            <w:tabs>
-              <w:tab w:val="num" w:pos="360"/>
-            </w:tabs>
-          </w:pPr>
-        </w:pPrChange>
       </w:pPr>
       <w:r>
         <w:rPr>
@@ -44638,18 +44331,6 @@
         <w:rPr>
           <w:rFonts w:asciiTheme="majorHAnsi" w:hAnsiTheme="majorHAnsi" w:cstheme="majorHAnsi"/>
         </w:rPr>
-        <w:pPrChange w:id="175" w:author="Shahan Krakirian" w:date="2020-06-17T09:54:00Z">
-          <w:pPr>
-            <w:pStyle w:val="ListParagraph"/>
-            <w:numPr>
-              <w:ilvl w:val="1"/>
-              <w:numId w:val="101"/>
-            </w:numPr>
-            <w:tabs>
-              <w:tab w:val="num" w:pos="360"/>
-            </w:tabs>
-          </w:pPr>
-        </w:pPrChange>
       </w:pPr>
       <w:r>
         <w:rPr>
@@ -44668,18 +44349,6 @@
         <w:rPr>
           <w:rFonts w:asciiTheme="majorHAnsi" w:hAnsiTheme="majorHAnsi" w:cstheme="majorHAnsi"/>
         </w:rPr>
-        <w:pPrChange w:id="176" w:author="Shahan Krakirian" w:date="2020-06-17T09:54:00Z">
-          <w:pPr>
-            <w:pStyle w:val="ListParagraph"/>
-            <w:numPr>
-              <w:ilvl w:val="2"/>
-              <w:numId w:val="101"/>
-            </w:numPr>
-            <w:tabs>
-              <w:tab w:val="num" w:pos="360"/>
-            </w:tabs>
-          </w:pPr>
-        </w:pPrChange>
       </w:pPr>
       <w:r>
         <w:rPr>
@@ -44698,17 +44367,6 @@
         <w:rPr>
           <w:rFonts w:asciiTheme="majorHAnsi" w:hAnsiTheme="majorHAnsi" w:cstheme="majorHAnsi"/>
         </w:rPr>
-        <w:pPrChange w:id="177" w:author="Shahan Krakirian" w:date="2020-06-17T09:54:00Z">
-          <w:pPr>
-            <w:pStyle w:val="ListParagraph"/>
-            <w:numPr>
-              <w:numId w:val="101"/>
-            </w:numPr>
-            <w:tabs>
-              <w:tab w:val="num" w:pos="360"/>
-            </w:tabs>
-          </w:pPr>
-        </w:pPrChange>
       </w:pPr>
       <w:r>
         <w:rPr>
@@ -44727,18 +44385,6 @@
         <w:rPr>
           <w:rFonts w:asciiTheme="majorHAnsi" w:hAnsiTheme="majorHAnsi" w:cstheme="majorHAnsi"/>
         </w:rPr>
-        <w:pPrChange w:id="178" w:author="Shahan Krakirian" w:date="2020-06-17T09:54:00Z">
-          <w:pPr>
-            <w:pStyle w:val="ListParagraph"/>
-            <w:numPr>
-              <w:ilvl w:val="1"/>
-              <w:numId w:val="101"/>
-            </w:numPr>
-            <w:tabs>
-              <w:tab w:val="num" w:pos="360"/>
-            </w:tabs>
-          </w:pPr>
-        </w:pPrChange>
       </w:pPr>
       <w:r>
         <w:rPr>
@@ -44757,18 +44403,6 @@
         <w:rPr>
           <w:rFonts w:asciiTheme="majorHAnsi" w:hAnsiTheme="majorHAnsi" w:cstheme="majorHAnsi"/>
         </w:rPr>
-        <w:pPrChange w:id="179" w:author="Shahan Krakirian" w:date="2020-06-17T09:54:00Z">
-          <w:pPr>
-            <w:pStyle w:val="ListParagraph"/>
-            <w:numPr>
-              <w:ilvl w:val="2"/>
-              <w:numId w:val="101"/>
-            </w:numPr>
-            <w:tabs>
-              <w:tab w:val="num" w:pos="360"/>
-            </w:tabs>
-          </w:pPr>
-        </w:pPrChange>
       </w:pPr>
       <w:r>
         <w:rPr>
@@ -44791,14 +44425,14 @@
       <w:pPr>
         <w:pStyle w:val="Heading1"/>
       </w:pPr>
-      <w:bookmarkStart w:id="180" w:name="_Toc43140612"/>
-      <w:bookmarkStart w:id="181" w:name="_Toc43280132"/>
+      <w:bookmarkStart w:id="150" w:name="_Toc43140612"/>
+      <w:bookmarkStart w:id="151" w:name="_Toc43301999"/>
       <w:r>
         <w:lastRenderedPageBreak/>
         <w:t>Physical-Brownfield</w:t>
       </w:r>
-      <w:bookmarkEnd w:id="180"/>
-      <w:bookmarkEnd w:id="181"/>
+      <w:bookmarkEnd w:id="150"/>
+      <w:bookmarkEnd w:id="151"/>
       <w:r>
         <w:t xml:space="preserve"> </w:t>
       </w:r>
@@ -45653,12 +45287,12 @@
       <w:pPr>
         <w:pStyle w:val="Heading2"/>
       </w:pPr>
-      <w:bookmarkStart w:id="182" w:name="_Toc43280133"/>
+      <w:bookmarkStart w:id="152" w:name="_Toc43302000"/>
       <w:r>
         <w:lastRenderedPageBreak/>
         <w:t>Pre-Requisites</w:t>
       </w:r>
-      <w:bookmarkEnd w:id="182"/>
+      <w:bookmarkEnd w:id="152"/>
     </w:p>
     <w:p/>
     <w:p>
@@ -46245,10 +45879,9 @@
       <w:pPr>
         <w:pStyle w:val="Heading2"/>
       </w:pPr>
-      <w:bookmarkStart w:id="183" w:name="_Toc43140614"/>
-      <w:bookmarkStart w:id="184" w:name="_Toc43280134"/>
-      <w:r>
-        <w:lastRenderedPageBreak/>
+      <w:bookmarkStart w:id="153" w:name="_Toc43140614"/>
+      <w:bookmarkStart w:id="154" w:name="_Toc43302001"/>
+      <w:r>
         <w:t>Physical Brownfield Option 1 Ignition</w:t>
       </w:r>
       <w:r>
@@ -46257,8 +45890,8 @@
       <w:r>
         <w:t xml:space="preserve"> File Export</w:t>
       </w:r>
-      <w:bookmarkEnd w:id="183"/>
-      <w:bookmarkEnd w:id="184"/>
+      <w:bookmarkEnd w:id="153"/>
+      <w:bookmarkEnd w:id="154"/>
       <w:r>
         <w:t xml:space="preserve"> </w:t>
       </w:r>
@@ -46294,11 +45927,11 @@
       <w:pPr>
         <w:pStyle w:val="Heading3"/>
       </w:pPr>
-      <w:bookmarkStart w:id="185" w:name="_Toc43280135"/>
+      <w:bookmarkStart w:id="155" w:name="_Toc43302002"/>
       <w:r>
         <w:t>CloudFormation stack launch</w:t>
       </w:r>
-      <w:bookmarkEnd w:id="185"/>
+      <w:bookmarkEnd w:id="155"/>
     </w:p>
     <w:p>
       <w:pPr>
@@ -46802,7 +46435,6 @@
           <w:rFonts w:asciiTheme="majorHAnsi" w:hAnsiTheme="majorHAnsi" w:cstheme="majorHAnsi"/>
           <w:u w:val="single"/>
         </w:rPr>
-        <w:lastRenderedPageBreak/>
         <w:t>Ignition EC2 Instance Types</w:t>
       </w:r>
       <w:r>
@@ -47294,12 +46926,11 @@
       <w:pPr>
         <w:pStyle w:val="Heading3"/>
       </w:pPr>
-      <w:bookmarkStart w:id="186" w:name="_Toc43280136"/>
-      <w:r>
-        <w:lastRenderedPageBreak/>
+      <w:bookmarkStart w:id="156" w:name="_Toc43302003"/>
+      <w:r>
         <w:t>Post Deployment Steps</w:t>
       </w:r>
-      <w:bookmarkEnd w:id="186"/>
+      <w:bookmarkEnd w:id="156"/>
     </w:p>
     <w:p/>
     <w:p>
@@ -47994,7 +47625,6 @@
         <w:rPr>
           <w:rFonts w:asciiTheme="majorHAnsi" w:hAnsiTheme="majorHAnsi" w:cstheme="majorHAnsi"/>
         </w:rPr>
-        <w:lastRenderedPageBreak/>
         <w:t xml:space="preserve">Select the gateway created during the stack launch. </w:t>
       </w:r>
     </w:p>
@@ -48268,12 +47898,11 @@
       <w:pPr>
         <w:pStyle w:val="Heading3"/>
       </w:pPr>
-      <w:bookmarkStart w:id="187" w:name="_Toc43280137"/>
-      <w:r>
-        <w:lastRenderedPageBreak/>
+      <w:bookmarkStart w:id="157" w:name="_Toc43302004"/>
+      <w:r>
         <w:t>View SiteWise Portal Data</w:t>
       </w:r>
-      <w:bookmarkEnd w:id="187"/>
+      <w:bookmarkEnd w:id="157"/>
       <w:r>
         <w:t xml:space="preserve"> </w:t>
       </w:r>
@@ -48519,12 +48148,11 @@
           <w:szCs w:val="32"/>
         </w:rPr>
       </w:pPr>
-      <w:bookmarkStart w:id="188" w:name="_Toc43280138"/>
-      <w:r>
-        <w:lastRenderedPageBreak/>
+      <w:bookmarkStart w:id="158" w:name="_Toc43302005"/>
+      <w:r>
         <w:t>Troubleshooting</w:t>
       </w:r>
-      <w:bookmarkEnd w:id="188"/>
+      <w:bookmarkEnd w:id="158"/>
     </w:p>
     <w:p>
       <w:pPr>
@@ -48930,12 +48558,11 @@
       <w:pPr>
         <w:pStyle w:val="Heading2"/>
       </w:pPr>
-      <w:bookmarkStart w:id="189" w:name="_Toc43280139"/>
-      <w:r>
-        <w:lastRenderedPageBreak/>
+      <w:bookmarkStart w:id="159" w:name="_Toc43302006"/>
+      <w:r>
         <w:t>Physical Brownfield Cleanup</w:t>
       </w:r>
-      <w:bookmarkEnd w:id="189"/>
+      <w:bookmarkEnd w:id="159"/>
     </w:p>
     <w:p/>
     <w:p>
@@ -49461,7 +49088,6 @@
         <w:rPr>
           <w:rFonts w:asciiTheme="majorHAnsi" w:hAnsiTheme="majorHAnsi" w:cstheme="majorHAnsi"/>
         </w:rPr>
-        <w:lastRenderedPageBreak/>
         <w:t>rm -rf /greengrass</w:t>
       </w:r>
     </w:p>
@@ -49502,15 +49128,14 @@
       <w:pPr>
         <w:pStyle w:val="Heading2"/>
       </w:pPr>
-      <w:bookmarkStart w:id="190" w:name="_Toc43280140"/>
-      <w:r>
-        <w:lastRenderedPageBreak/>
+      <w:bookmarkStart w:id="160" w:name="_Toc43302007"/>
+      <w:r>
         <w:t xml:space="preserve">Physical Brownfield </w:t>
       </w:r>
       <w:r>
         <w:t>FAQs</w:t>
       </w:r>
-      <w:bookmarkEnd w:id="190"/>
+      <w:bookmarkEnd w:id="160"/>
     </w:p>
     <w:p>
       <w:pPr>
@@ -50028,17 +49653,6 @@
           <w:sz w:val="32"/>
           <w:szCs w:val="32"/>
         </w:rPr>
-        <w:pPrChange w:id="191" w:author="Shahan Krakirian" w:date="2020-06-17T09:54:00Z">
-          <w:pPr>
-            <w:pStyle w:val="ListParagraph"/>
-            <w:numPr>
-              <w:numId w:val="100"/>
-            </w:numPr>
-            <w:tabs>
-              <w:tab w:val="num" w:pos="360"/>
-            </w:tabs>
-          </w:pPr>
-        </w:pPrChange>
       </w:pPr>
       <w:r>
         <w:t>If any of the models/assets you want to create share a name with the models/assets created in the first pass of the AMC execution, you’ll need to delete the models and assets in SiteWise.</w:t>
@@ -50057,17 +49671,6 @@
           <w:sz w:val="32"/>
           <w:szCs w:val="32"/>
         </w:rPr>
-        <w:pPrChange w:id="192" w:author="Shahan Krakirian" w:date="2020-06-17T09:54:00Z">
-          <w:pPr>
-            <w:pStyle w:val="ListParagraph"/>
-            <w:numPr>
-              <w:numId w:val="100"/>
-            </w:numPr>
-            <w:tabs>
-              <w:tab w:val="num" w:pos="360"/>
-            </w:tabs>
-          </w:pPr>
-        </w:pPrChange>
       </w:pPr>
       <w:r>
         <w:t>The second action you’ll need to take is clearing out the following DynamoDB tables associated with the initial IMC kit deployment:</w:t>
@@ -50080,18 +49683,6 @@
           <w:ilvl w:val="1"/>
           <w:numId w:val="69"/>
         </w:numPr>
-        <w:pPrChange w:id="193" w:author="Shahan Krakirian" w:date="2020-06-17T09:54:00Z">
-          <w:pPr>
-            <w:pStyle w:val="ListParagraph"/>
-            <w:numPr>
-              <w:ilvl w:val="1"/>
-              <w:numId w:val="100"/>
-            </w:numPr>
-            <w:tabs>
-              <w:tab w:val="num" w:pos="360"/>
-            </w:tabs>
-          </w:pPr>
-        </w:pPrChange>
       </w:pPr>
       <w:r>
         <w:t>[stack-name]-asset-model-table</w:t>
@@ -50104,18 +49695,6 @@
           <w:ilvl w:val="1"/>
           <w:numId w:val="69"/>
         </w:numPr>
-        <w:pPrChange w:id="194" w:author="Shahan Krakirian" w:date="2020-06-17T09:54:00Z">
-          <w:pPr>
-            <w:pStyle w:val="ListParagraph"/>
-            <w:numPr>
-              <w:ilvl w:val="1"/>
-              <w:numId w:val="100"/>
-            </w:numPr>
-            <w:tabs>
-              <w:tab w:val="num" w:pos="360"/>
-            </w:tabs>
-          </w:pPr>
-        </w:pPrChange>
       </w:pPr>
       <w:r>
         <w:t>[stack-name]-asset-table</w:t>
@@ -50152,17 +49731,6 @@
         <w:rPr>
           <w:rFonts w:asciiTheme="majorHAnsi" w:hAnsiTheme="majorHAnsi" w:cstheme="majorHAnsi"/>
         </w:rPr>
-        <w:pPrChange w:id="195" w:author="Shahan Krakirian" w:date="2020-06-17T09:54:00Z">
-          <w:pPr>
-            <w:pStyle w:val="ListParagraph"/>
-            <w:numPr>
-              <w:numId w:val="101"/>
-            </w:numPr>
-            <w:tabs>
-              <w:tab w:val="num" w:pos="360"/>
-            </w:tabs>
-          </w:pPr>
-        </w:pPrChange>
       </w:pPr>
       <w:r>
         <w:rPr>
@@ -50181,18 +49749,6 @@
         <w:rPr>
           <w:rFonts w:asciiTheme="majorHAnsi" w:hAnsiTheme="majorHAnsi" w:cstheme="majorHAnsi"/>
         </w:rPr>
-        <w:pPrChange w:id="196" w:author="Shahan Krakirian" w:date="2020-06-17T09:54:00Z">
-          <w:pPr>
-            <w:pStyle w:val="ListParagraph"/>
-            <w:numPr>
-              <w:ilvl w:val="1"/>
-              <w:numId w:val="101"/>
-            </w:numPr>
-            <w:tabs>
-              <w:tab w:val="num" w:pos="360"/>
-            </w:tabs>
-          </w:pPr>
-        </w:pPrChange>
       </w:pPr>
       <w:r>
         <w:rPr>
@@ -50211,19 +49767,6 @@
         <w:rPr>
           <w:rFonts w:asciiTheme="majorHAnsi" w:hAnsiTheme="majorHAnsi" w:cstheme="majorHAnsi"/>
         </w:rPr>
-        <w:pPrChange w:id="197" w:author="Shahan Krakirian" w:date="2020-06-17T09:54:00Z">
-          <w:pPr>
-            <w:pStyle w:val="ListParagraph"/>
-            <w:numPr>
-              <w:ilvl w:val="2"/>
-              <w:numId w:val="101"/>
-            </w:numPr>
-            <w:tabs>
-              <w:tab w:val="num" w:pos="360"/>
-            </w:tabs>
-            <w:ind w:left="1440" w:hanging="360"/>
-          </w:pPr>
-        </w:pPrChange>
       </w:pPr>
       <w:r>
         <w:rPr>
@@ -50242,19 +49785,6 @@
         <w:rPr>
           <w:rFonts w:asciiTheme="majorHAnsi" w:hAnsiTheme="majorHAnsi" w:cstheme="majorHAnsi"/>
         </w:rPr>
-        <w:pPrChange w:id="198" w:author="Shahan Krakirian" w:date="2020-06-17T09:54:00Z">
-          <w:pPr>
-            <w:pStyle w:val="ListParagraph"/>
-            <w:numPr>
-              <w:ilvl w:val="2"/>
-              <w:numId w:val="101"/>
-            </w:numPr>
-            <w:tabs>
-              <w:tab w:val="num" w:pos="360"/>
-            </w:tabs>
-            <w:ind w:left="1440" w:hanging="360"/>
-          </w:pPr>
-        </w:pPrChange>
       </w:pPr>
       <w:r>
         <w:rPr>
@@ -50388,18 +49918,6 @@
         <w:rPr>
           <w:rFonts w:asciiTheme="majorHAnsi" w:hAnsiTheme="majorHAnsi" w:cstheme="majorHAnsi"/>
         </w:rPr>
-        <w:pPrChange w:id="199" w:author="Shahan Krakirian" w:date="2020-06-17T09:54:00Z">
-          <w:pPr>
-            <w:pStyle w:val="ListParagraph"/>
-            <w:numPr>
-              <w:ilvl w:val="2"/>
-              <w:numId w:val="101"/>
-            </w:numPr>
-            <w:tabs>
-              <w:tab w:val="num" w:pos="360"/>
-            </w:tabs>
-          </w:pPr>
-        </w:pPrChange>
       </w:pPr>
       <w:r>
         <w:rPr>
@@ -50418,17 +49936,6 @@
         <w:rPr>
           <w:rFonts w:asciiTheme="majorHAnsi" w:hAnsiTheme="majorHAnsi" w:cstheme="majorHAnsi"/>
         </w:rPr>
-        <w:pPrChange w:id="200" w:author="Shahan Krakirian" w:date="2020-06-17T09:54:00Z">
-          <w:pPr>
-            <w:pStyle w:val="ListParagraph"/>
-            <w:numPr>
-              <w:numId w:val="101"/>
-            </w:numPr>
-            <w:tabs>
-              <w:tab w:val="num" w:pos="360"/>
-            </w:tabs>
-          </w:pPr>
-        </w:pPrChange>
       </w:pPr>
       <w:r>
         <w:rPr>
@@ -50447,18 +49954,6 @@
         <w:rPr>
           <w:rFonts w:asciiTheme="majorHAnsi" w:hAnsiTheme="majorHAnsi" w:cstheme="majorHAnsi"/>
         </w:rPr>
-        <w:pPrChange w:id="201" w:author="Shahan Krakirian" w:date="2020-06-17T09:54:00Z">
-          <w:pPr>
-            <w:pStyle w:val="ListParagraph"/>
-            <w:numPr>
-              <w:ilvl w:val="1"/>
-              <w:numId w:val="101"/>
-            </w:numPr>
-            <w:tabs>
-              <w:tab w:val="num" w:pos="360"/>
-            </w:tabs>
-          </w:pPr>
-        </w:pPrChange>
       </w:pPr>
       <w:r>
         <w:rPr>
@@ -50477,18 +49972,6 @@
         <w:rPr>
           <w:rFonts w:asciiTheme="majorHAnsi" w:hAnsiTheme="majorHAnsi" w:cstheme="majorHAnsi"/>
         </w:rPr>
-        <w:pPrChange w:id="202" w:author="Shahan Krakirian" w:date="2020-06-17T09:54:00Z">
-          <w:pPr>
-            <w:pStyle w:val="ListParagraph"/>
-            <w:numPr>
-              <w:ilvl w:val="2"/>
-              <w:numId w:val="101"/>
-            </w:numPr>
-            <w:tabs>
-              <w:tab w:val="num" w:pos="360"/>
-            </w:tabs>
-          </w:pPr>
-        </w:pPrChange>
       </w:pPr>
       <w:r>
         <w:rPr>
@@ -50507,17 +49990,6 @@
         <w:rPr>
           <w:rFonts w:asciiTheme="majorHAnsi" w:hAnsiTheme="majorHAnsi" w:cstheme="majorHAnsi"/>
         </w:rPr>
-        <w:pPrChange w:id="203" w:author="Shahan Krakirian" w:date="2020-06-17T09:54:00Z">
-          <w:pPr>
-            <w:pStyle w:val="ListParagraph"/>
-            <w:numPr>
-              <w:numId w:val="101"/>
-            </w:numPr>
-            <w:tabs>
-              <w:tab w:val="num" w:pos="360"/>
-            </w:tabs>
-          </w:pPr>
-        </w:pPrChange>
       </w:pPr>
       <w:r>
         <w:rPr>
@@ -50536,18 +50008,6 @@
         <w:rPr>
           <w:rFonts w:asciiTheme="majorHAnsi" w:hAnsiTheme="majorHAnsi" w:cstheme="majorHAnsi"/>
         </w:rPr>
-        <w:pPrChange w:id="204" w:author="Shahan Krakirian" w:date="2020-06-17T09:54:00Z">
-          <w:pPr>
-            <w:pStyle w:val="ListParagraph"/>
-            <w:numPr>
-              <w:ilvl w:val="1"/>
-              <w:numId w:val="101"/>
-            </w:numPr>
-            <w:tabs>
-              <w:tab w:val="num" w:pos="360"/>
-            </w:tabs>
-          </w:pPr>
-        </w:pPrChange>
       </w:pPr>
       <w:r>
         <w:rPr>
@@ -50566,18 +50026,6 @@
         <w:rPr>
           <w:rFonts w:asciiTheme="majorHAnsi" w:hAnsiTheme="majorHAnsi" w:cstheme="majorHAnsi"/>
         </w:rPr>
-        <w:pPrChange w:id="205" w:author="Shahan Krakirian" w:date="2020-06-17T09:54:00Z">
-          <w:pPr>
-            <w:pStyle w:val="ListParagraph"/>
-            <w:numPr>
-              <w:ilvl w:val="2"/>
-              <w:numId w:val="101"/>
-            </w:numPr>
-            <w:tabs>
-              <w:tab w:val="num" w:pos="360"/>
-            </w:tabs>
-          </w:pPr>
-        </w:pPrChange>
       </w:pPr>
       <w:r>
         <w:rPr>
@@ -50598,18 +50046,17 @@
       <w:pPr>
         <w:pStyle w:val="Heading1"/>
       </w:pPr>
-      <w:bookmarkStart w:id="206" w:name="_Appendix"/>
-      <w:bookmarkStart w:id="207" w:name="_Toc43112283"/>
-      <w:bookmarkStart w:id="208" w:name="_Toc43140616"/>
-      <w:bookmarkStart w:id="209" w:name="_Toc43280141"/>
-      <w:bookmarkEnd w:id="206"/>
-      <w:r>
-        <w:lastRenderedPageBreak/>
+      <w:bookmarkStart w:id="161" w:name="_Appendix"/>
+      <w:bookmarkStart w:id="162" w:name="_Toc43112283"/>
+      <w:bookmarkStart w:id="163" w:name="_Toc43140616"/>
+      <w:bookmarkStart w:id="164" w:name="_Toc43302008"/>
+      <w:bookmarkEnd w:id="161"/>
+      <w:r>
         <w:t>Appendix</w:t>
       </w:r>
-      <w:bookmarkEnd w:id="207"/>
-      <w:bookmarkEnd w:id="208"/>
-      <w:bookmarkEnd w:id="209"/>
+      <w:bookmarkEnd w:id="162"/>
+      <w:bookmarkEnd w:id="163"/>
+      <w:bookmarkEnd w:id="164"/>
       <w:r>
         <w:t xml:space="preserve"> </w:t>
       </w:r>
@@ -50619,17 +50066,17 @@
       <w:pPr>
         <w:pStyle w:val="Heading2"/>
       </w:pPr>
-      <w:bookmarkStart w:id="210" w:name="_Artifacts_1"/>
-      <w:bookmarkStart w:id="211" w:name="_Toc43112284"/>
-      <w:bookmarkStart w:id="212" w:name="_Toc43140617"/>
-      <w:bookmarkStart w:id="213" w:name="_Toc43280142"/>
-      <w:bookmarkEnd w:id="210"/>
+      <w:bookmarkStart w:id="165" w:name="_Artifacts_1"/>
+      <w:bookmarkStart w:id="166" w:name="_Toc43112284"/>
+      <w:bookmarkStart w:id="167" w:name="_Toc43140617"/>
+      <w:bookmarkStart w:id="168" w:name="_Toc43302009"/>
+      <w:bookmarkEnd w:id="165"/>
       <w:r>
         <w:t>Artifacts</w:t>
       </w:r>
-      <w:bookmarkEnd w:id="211"/>
-      <w:bookmarkEnd w:id="212"/>
-      <w:bookmarkEnd w:id="213"/>
+      <w:bookmarkEnd w:id="166"/>
+      <w:bookmarkEnd w:id="167"/>
+      <w:bookmarkEnd w:id="168"/>
     </w:p>
     <w:p/>
     <w:p>
@@ -50876,6 +50323,11 @@
         <w:docPartUnique/>
       </w:docPartObj>
     </w:sdtPr>
+    <w:sdtEndPr>
+      <w:rPr>
+        <w:rStyle w:val="PageNumber"/>
+      </w:rPr>
+    </w:sdtEndPr>
     <w:sdtContent>
       <w:p>
         <w:pPr>
@@ -50917,6 +50369,11 @@
         <w:docPartUnique/>
       </w:docPartObj>
     </w:sdtPr>
+    <w:sdtEndPr>
+      <w:rPr>
+        <w:rStyle w:val="PageNumber"/>
+      </w:rPr>
+    </w:sdtEndPr>
     <w:sdtContent>
       <w:p>
         <w:pPr>
@@ -50970,6 +50427,11 @@
         <w:docPartUnique/>
       </w:docPartObj>
     </w:sdtPr>
+    <w:sdtEndPr>
+      <w:rPr>
+        <w:rStyle w:val="PageNumber"/>
+      </w:rPr>
+    </w:sdtEndPr>
     <w:sdtContent>
       <w:p>
         <w:pPr>
@@ -54423,6 +53885,119 @@
     </w:lvl>
   </w:abstractNum>
   <w:abstractNum w:abstractNumId="37" w15:restartNumberingAfterBreak="0">
+    <w:nsid w:val="3F0E38F0"/>
+    <w:multiLevelType w:val="multilevel"/>
+    <w:tmpl w:val="284896D8"/>
+    <w:lvl w:ilvl="0">
+      <w:start w:val="1"/>
+      <w:numFmt w:val="decimal"/>
+      <w:lvlText w:val="%1."/>
+      <w:lvlJc w:val="left"/>
+      <w:pPr>
+        <w:tabs>
+          <w:tab w:val="num" w:pos="720"/>
+        </w:tabs>
+        <w:ind w:left="720" w:hanging="720"/>
+      </w:pPr>
+    </w:lvl>
+    <w:lvl w:ilvl="1">
+      <w:start w:val="1"/>
+      <w:numFmt w:val="decimal"/>
+      <w:lvlText w:val="%2."/>
+      <w:lvlJc w:val="left"/>
+      <w:pPr>
+        <w:tabs>
+          <w:tab w:val="num" w:pos="1440"/>
+        </w:tabs>
+        <w:ind w:left="1440" w:hanging="720"/>
+      </w:pPr>
+    </w:lvl>
+    <w:lvl w:ilvl="2">
+      <w:start w:val="1"/>
+      <w:numFmt w:val="decimal"/>
+      <w:lvlText w:val="%3."/>
+      <w:lvlJc w:val="left"/>
+      <w:pPr>
+        <w:tabs>
+          <w:tab w:val="num" w:pos="2160"/>
+        </w:tabs>
+        <w:ind w:left="2160" w:hanging="720"/>
+      </w:pPr>
+    </w:lvl>
+    <w:lvl w:ilvl="3">
+      <w:start w:val="1"/>
+      <w:numFmt w:val="decimal"/>
+      <w:lvlText w:val="%4."/>
+      <w:lvlJc w:val="left"/>
+      <w:pPr>
+        <w:tabs>
+          <w:tab w:val="num" w:pos="2880"/>
+        </w:tabs>
+        <w:ind w:left="2880" w:hanging="720"/>
+      </w:pPr>
+    </w:lvl>
+    <w:lvl w:ilvl="4">
+      <w:start w:val="1"/>
+      <w:numFmt w:val="decimal"/>
+      <w:lvlText w:val="%5."/>
+      <w:lvlJc w:val="left"/>
+      <w:pPr>
+        <w:tabs>
+          <w:tab w:val="num" w:pos="3600"/>
+        </w:tabs>
+        <w:ind w:left="3600" w:hanging="720"/>
+      </w:pPr>
+    </w:lvl>
+    <w:lvl w:ilvl="5">
+      <w:start w:val="1"/>
+      <w:numFmt w:val="decimal"/>
+      <w:lvlText w:val="%6."/>
+      <w:lvlJc w:val="left"/>
+      <w:pPr>
+        <w:tabs>
+          <w:tab w:val="num" w:pos="4320"/>
+        </w:tabs>
+        <w:ind w:left="4320" w:hanging="720"/>
+      </w:pPr>
+    </w:lvl>
+    <w:lvl w:ilvl="6">
+      <w:start w:val="1"/>
+      <w:numFmt w:val="decimal"/>
+      <w:lvlText w:val="%7."/>
+      <w:lvlJc w:val="left"/>
+      <w:pPr>
+        <w:tabs>
+          <w:tab w:val="num" w:pos="5040"/>
+        </w:tabs>
+        <w:ind w:left="5040" w:hanging="720"/>
+      </w:pPr>
+    </w:lvl>
+    <w:lvl w:ilvl="7">
+      <w:start w:val="1"/>
+      <w:numFmt w:val="decimal"/>
+      <w:lvlText w:val="%8."/>
+      <w:lvlJc w:val="left"/>
+      <w:pPr>
+        <w:tabs>
+          <w:tab w:val="num" w:pos="5760"/>
+        </w:tabs>
+        <w:ind w:left="5760" w:hanging="720"/>
+      </w:pPr>
+    </w:lvl>
+    <w:lvl w:ilvl="8">
+      <w:start w:val="1"/>
+      <w:numFmt w:val="decimal"/>
+      <w:lvlText w:val="%9."/>
+      <w:lvlJc w:val="left"/>
+      <w:pPr>
+        <w:tabs>
+          <w:tab w:val="num" w:pos="6480"/>
+        </w:tabs>
+        <w:ind w:left="6480" w:hanging="720"/>
+      </w:pPr>
+    </w:lvl>
+  </w:abstractNum>
+  <w:abstractNum w:abstractNumId="38" w15:restartNumberingAfterBreak="0">
     <w:nsid w:val="413372AB"/>
     <w:multiLevelType w:val="hybridMultilevel"/>
     <w:tmpl w:val="AC441EC2"/>
@@ -54535,7 +54110,7 @@
       </w:rPr>
     </w:lvl>
   </w:abstractNum>
-  <w:abstractNum w:abstractNumId="38" w15:restartNumberingAfterBreak="0">
+  <w:abstractNum w:abstractNumId="39" w15:restartNumberingAfterBreak="0">
     <w:nsid w:val="41911F91"/>
     <w:multiLevelType w:val="hybridMultilevel"/>
     <w:tmpl w:val="22A098D2"/>
@@ -54629,7 +54204,7 @@
       </w:pPr>
     </w:lvl>
   </w:abstractNum>
-  <w:abstractNum w:abstractNumId="39" w15:restartNumberingAfterBreak="0">
+  <w:abstractNum w:abstractNumId="40" w15:restartNumberingAfterBreak="0">
     <w:nsid w:val="420E49B3"/>
     <w:multiLevelType w:val="hybridMultilevel"/>
     <w:tmpl w:val="980EB84E"/>
@@ -54723,7 +54298,7 @@
       </w:pPr>
     </w:lvl>
   </w:abstractNum>
-  <w:abstractNum w:abstractNumId="40" w15:restartNumberingAfterBreak="0">
+  <w:abstractNum w:abstractNumId="41" w15:restartNumberingAfterBreak="0">
     <w:nsid w:val="44AE79FE"/>
     <w:multiLevelType w:val="hybridMultilevel"/>
     <w:tmpl w:val="BE1E34A4"/>
@@ -54809,7 +54384,7 @@
       </w:pPr>
     </w:lvl>
   </w:abstractNum>
-  <w:abstractNum w:abstractNumId="41" w15:restartNumberingAfterBreak="0">
+  <w:abstractNum w:abstractNumId="42" w15:restartNumberingAfterBreak="0">
     <w:nsid w:val="45A8133E"/>
     <w:multiLevelType w:val="hybridMultilevel"/>
     <w:tmpl w:val="683C2D18"/>
@@ -54895,7 +54470,7 @@
       </w:pPr>
     </w:lvl>
   </w:abstractNum>
-  <w:abstractNum w:abstractNumId="42" w15:restartNumberingAfterBreak="0">
+  <w:abstractNum w:abstractNumId="43" w15:restartNumberingAfterBreak="0">
     <w:nsid w:val="47E42F9D"/>
     <w:multiLevelType w:val="hybridMultilevel"/>
     <w:tmpl w:val="A7D62A0A"/>
@@ -55008,7 +54583,7 @@
       </w:rPr>
     </w:lvl>
   </w:abstractNum>
-  <w:abstractNum w:abstractNumId="43" w15:restartNumberingAfterBreak="0">
+  <w:abstractNum w:abstractNumId="44" w15:restartNumberingAfterBreak="0">
     <w:nsid w:val="48011DC9"/>
     <w:multiLevelType w:val="hybridMultilevel"/>
     <w:tmpl w:val="07EC4FA0"/>
@@ -55097,7 +54672,7 @@
       </w:pPr>
     </w:lvl>
   </w:abstractNum>
-  <w:abstractNum w:abstractNumId="44" w15:restartNumberingAfterBreak="0">
+  <w:abstractNum w:abstractNumId="45" w15:restartNumberingAfterBreak="0">
     <w:nsid w:val="49AD3FB0"/>
     <w:multiLevelType w:val="hybridMultilevel"/>
     <w:tmpl w:val="CE54E8FE"/>
@@ -55187,7 +54762,7 @@
       </w:pPr>
     </w:lvl>
   </w:abstractNum>
-  <w:abstractNum w:abstractNumId="45" w15:restartNumberingAfterBreak="0">
+  <w:abstractNum w:abstractNumId="46" w15:restartNumberingAfterBreak="0">
     <w:nsid w:val="4EB7097A"/>
     <w:multiLevelType w:val="hybridMultilevel"/>
     <w:tmpl w:val="BE1E34A4"/>
@@ -55273,7 +54848,7 @@
       </w:pPr>
     </w:lvl>
   </w:abstractNum>
-  <w:abstractNum w:abstractNumId="46" w15:restartNumberingAfterBreak="0">
+  <w:abstractNum w:abstractNumId="47" w15:restartNumberingAfterBreak="0">
     <w:nsid w:val="4F646346"/>
     <w:multiLevelType w:val="hybridMultilevel"/>
     <w:tmpl w:val="8C5408D2"/>
@@ -55359,7 +54934,7 @@
       </w:pPr>
     </w:lvl>
   </w:abstractNum>
-  <w:abstractNum w:abstractNumId="47" w15:restartNumberingAfterBreak="0">
+  <w:abstractNum w:abstractNumId="48" w15:restartNumberingAfterBreak="0">
     <w:nsid w:val="571E68C1"/>
     <w:multiLevelType w:val="hybridMultilevel"/>
     <w:tmpl w:val="FADC69FE"/>
@@ -55445,7 +55020,7 @@
       </w:pPr>
     </w:lvl>
   </w:abstractNum>
-  <w:abstractNum w:abstractNumId="48" w15:restartNumberingAfterBreak="0">
+  <w:abstractNum w:abstractNumId="49" w15:restartNumberingAfterBreak="0">
     <w:nsid w:val="5A384E50"/>
     <w:multiLevelType w:val="hybridMultilevel"/>
     <w:tmpl w:val="18F03344"/>
@@ -55558,7 +55133,7 @@
       </w:rPr>
     </w:lvl>
   </w:abstractNum>
-  <w:abstractNum w:abstractNumId="49" w15:restartNumberingAfterBreak="0">
+  <w:abstractNum w:abstractNumId="50" w15:restartNumberingAfterBreak="0">
     <w:nsid w:val="5B7B4E66"/>
     <w:multiLevelType w:val="hybridMultilevel"/>
     <w:tmpl w:val="683C2D18"/>
@@ -55644,7 +55219,7 @@
       </w:pPr>
     </w:lvl>
   </w:abstractNum>
-  <w:abstractNum w:abstractNumId="50" w15:restartNumberingAfterBreak="0">
+  <w:abstractNum w:abstractNumId="51" w15:restartNumberingAfterBreak="0">
     <w:nsid w:val="5D166A50"/>
     <w:multiLevelType w:val="hybridMultilevel"/>
     <w:tmpl w:val="9A9CD7FA"/>
@@ -55734,7 +55309,7 @@
       </w:pPr>
     </w:lvl>
   </w:abstractNum>
-  <w:abstractNum w:abstractNumId="51" w15:restartNumberingAfterBreak="0">
+  <w:abstractNum w:abstractNumId="52" w15:restartNumberingAfterBreak="0">
     <w:nsid w:val="5D1E1CDF"/>
     <w:multiLevelType w:val="hybridMultilevel"/>
     <w:tmpl w:val="AAB2DBBE"/>
@@ -55847,7 +55422,7 @@
       </w:rPr>
     </w:lvl>
   </w:abstractNum>
-  <w:abstractNum w:abstractNumId="52" w15:restartNumberingAfterBreak="0">
+  <w:abstractNum w:abstractNumId="53" w15:restartNumberingAfterBreak="0">
     <w:nsid w:val="5DBF381B"/>
     <w:multiLevelType w:val="hybridMultilevel"/>
     <w:tmpl w:val="A844B3AE"/>
@@ -55946,7 +55521,7 @@
       </w:pPr>
     </w:lvl>
   </w:abstractNum>
-  <w:abstractNum w:abstractNumId="53" w15:restartNumberingAfterBreak="0">
+  <w:abstractNum w:abstractNumId="54" w15:restartNumberingAfterBreak="0">
     <w:nsid w:val="5E4376B3"/>
     <w:multiLevelType w:val="hybridMultilevel"/>
     <w:tmpl w:val="BE1E34A4"/>
@@ -56032,7 +55607,7 @@
       </w:pPr>
     </w:lvl>
   </w:abstractNum>
-  <w:abstractNum w:abstractNumId="54" w15:restartNumberingAfterBreak="0">
+  <w:abstractNum w:abstractNumId="55" w15:restartNumberingAfterBreak="0">
     <w:nsid w:val="61361A7D"/>
     <w:multiLevelType w:val="hybridMultilevel"/>
     <w:tmpl w:val="C61E26FE"/>
@@ -56118,7 +55693,7 @@
       </w:pPr>
     </w:lvl>
   </w:abstractNum>
-  <w:abstractNum w:abstractNumId="55" w15:restartNumberingAfterBreak="0">
+  <w:abstractNum w:abstractNumId="56" w15:restartNumberingAfterBreak="0">
     <w:nsid w:val="637B2D7E"/>
     <w:multiLevelType w:val="hybridMultilevel"/>
     <w:tmpl w:val="DE36420C"/>
@@ -56231,7 +55806,7 @@
       </w:rPr>
     </w:lvl>
   </w:abstractNum>
-  <w:abstractNum w:abstractNumId="56" w15:restartNumberingAfterBreak="0">
+  <w:abstractNum w:abstractNumId="57" w15:restartNumberingAfterBreak="0">
     <w:nsid w:val="64A01289"/>
     <w:multiLevelType w:val="hybridMultilevel"/>
     <w:tmpl w:val="91D2CF46"/>
@@ -56317,7 +55892,7 @@
       </w:pPr>
     </w:lvl>
   </w:abstractNum>
-  <w:abstractNum w:abstractNumId="57" w15:restartNumberingAfterBreak="0">
+  <w:abstractNum w:abstractNumId="58" w15:restartNumberingAfterBreak="0">
     <w:nsid w:val="67016639"/>
     <w:multiLevelType w:val="hybridMultilevel"/>
     <w:tmpl w:val="6480F558"/>
@@ -56406,7 +55981,7 @@
       </w:pPr>
     </w:lvl>
   </w:abstractNum>
-  <w:abstractNum w:abstractNumId="58" w15:restartNumberingAfterBreak="0">
+  <w:abstractNum w:abstractNumId="59" w15:restartNumberingAfterBreak="0">
     <w:nsid w:val="69A94266"/>
     <w:multiLevelType w:val="hybridMultilevel"/>
     <w:tmpl w:val="FADC69FE"/>
@@ -56492,7 +56067,7 @@
       </w:pPr>
     </w:lvl>
   </w:abstractNum>
-  <w:abstractNum w:abstractNumId="59" w15:restartNumberingAfterBreak="0">
+  <w:abstractNum w:abstractNumId="60" w15:restartNumberingAfterBreak="0">
     <w:nsid w:val="6A3C46A7"/>
     <w:multiLevelType w:val="hybridMultilevel"/>
     <w:tmpl w:val="6EB0E3C4"/>
@@ -56578,7 +56153,7 @@
       </w:pPr>
     </w:lvl>
   </w:abstractNum>
-  <w:abstractNum w:abstractNumId="60" w15:restartNumberingAfterBreak="0">
+  <w:abstractNum w:abstractNumId="61" w15:restartNumberingAfterBreak="0">
     <w:nsid w:val="6ACA21DA"/>
     <w:multiLevelType w:val="hybridMultilevel"/>
     <w:tmpl w:val="FADC69FE"/>
@@ -56664,7 +56239,7 @@
       </w:pPr>
     </w:lvl>
   </w:abstractNum>
-  <w:abstractNum w:abstractNumId="61" w15:restartNumberingAfterBreak="0">
+  <w:abstractNum w:abstractNumId="62" w15:restartNumberingAfterBreak="0">
     <w:nsid w:val="6C606FD9"/>
     <w:multiLevelType w:val="hybridMultilevel"/>
     <w:tmpl w:val="4942BAC4"/>
@@ -56750,7 +56325,7 @@
       </w:pPr>
     </w:lvl>
   </w:abstractNum>
-  <w:abstractNum w:abstractNumId="62" w15:restartNumberingAfterBreak="0">
+  <w:abstractNum w:abstractNumId="63" w15:restartNumberingAfterBreak="0">
     <w:nsid w:val="6E335906"/>
     <w:multiLevelType w:val="hybridMultilevel"/>
     <w:tmpl w:val="7D105ED6"/>
@@ -56848,7 +56423,7 @@
       </w:pPr>
     </w:lvl>
   </w:abstractNum>
-  <w:abstractNum w:abstractNumId="63" w15:restartNumberingAfterBreak="0">
+  <w:abstractNum w:abstractNumId="64" w15:restartNumberingAfterBreak="0">
     <w:nsid w:val="6ED24C74"/>
     <w:multiLevelType w:val="hybridMultilevel"/>
     <w:tmpl w:val="91D2CF46"/>
@@ -56934,7 +56509,7 @@
       </w:pPr>
     </w:lvl>
   </w:abstractNum>
-  <w:abstractNum w:abstractNumId="64" w15:restartNumberingAfterBreak="0">
+  <w:abstractNum w:abstractNumId="65" w15:restartNumberingAfterBreak="0">
     <w:nsid w:val="72AF7DFA"/>
     <w:multiLevelType w:val="hybridMultilevel"/>
     <w:tmpl w:val="A844B3AE"/>
@@ -57033,7 +56608,7 @@
       </w:pPr>
     </w:lvl>
   </w:abstractNum>
-  <w:abstractNum w:abstractNumId="65" w15:restartNumberingAfterBreak="0">
+  <w:abstractNum w:abstractNumId="66" w15:restartNumberingAfterBreak="0">
     <w:nsid w:val="753F382F"/>
     <w:multiLevelType w:val="hybridMultilevel"/>
     <w:tmpl w:val="323EC700"/>
@@ -57146,7 +56721,7 @@
       </w:rPr>
     </w:lvl>
   </w:abstractNum>
-  <w:abstractNum w:abstractNumId="66" w15:restartNumberingAfterBreak="0">
+  <w:abstractNum w:abstractNumId="67" w15:restartNumberingAfterBreak="0">
     <w:nsid w:val="765D2FD2"/>
     <w:multiLevelType w:val="hybridMultilevel"/>
     <w:tmpl w:val="8C5408D2"/>
@@ -57232,7 +56807,7 @@
       </w:pPr>
     </w:lvl>
   </w:abstractNum>
-  <w:abstractNum w:abstractNumId="67" w15:restartNumberingAfterBreak="0">
+  <w:abstractNum w:abstractNumId="68" w15:restartNumberingAfterBreak="0">
     <w:nsid w:val="772920CF"/>
     <w:multiLevelType w:val="hybridMultilevel"/>
     <w:tmpl w:val="91D2CF46"/>
@@ -57318,7 +56893,7 @@
       </w:pPr>
     </w:lvl>
   </w:abstractNum>
-  <w:abstractNum w:abstractNumId="68" w15:restartNumberingAfterBreak="0">
+  <w:abstractNum w:abstractNumId="69" w15:restartNumberingAfterBreak="0">
     <w:nsid w:val="7DCC5C43"/>
     <w:multiLevelType w:val="hybridMultilevel"/>
     <w:tmpl w:val="C554DE6E"/>
@@ -57404,7 +56979,7 @@
       </w:pPr>
     </w:lvl>
   </w:abstractNum>
-  <w:abstractNum w:abstractNumId="69" w15:restartNumberingAfterBreak="0">
+  <w:abstractNum w:abstractNumId="70" w15:restartNumberingAfterBreak="0">
     <w:nsid w:val="7DEE5519"/>
     <w:multiLevelType w:val="hybridMultilevel"/>
     <w:tmpl w:val="8C5408D2"/>
@@ -57491,7 +57066,7 @@
     </w:lvl>
   </w:abstractNum>
   <w:num w:numId="1">
-    <w:abstractNumId w:val="68"/>
+    <w:abstractNumId w:val="69"/>
   </w:num>
   <w:num w:numId="2">
     <w:abstractNumId w:val="16"/>
@@ -57503,13 +57078,13 @@
     <w:abstractNumId w:val="6"/>
   </w:num>
   <w:num w:numId="5">
-    <w:abstractNumId w:val="37"/>
+    <w:abstractNumId w:val="38"/>
   </w:num>
   <w:num w:numId="6">
     <w:abstractNumId w:val="14"/>
   </w:num>
   <w:num w:numId="7">
-    <w:abstractNumId w:val="51"/>
+    <w:abstractNumId w:val="52"/>
   </w:num>
   <w:num w:numId="8">
     <w:abstractNumId w:val="1"/>
@@ -57524,10 +57099,10 @@
     <w:abstractNumId w:val="5"/>
   </w:num>
   <w:num w:numId="12">
-    <w:abstractNumId w:val="47"/>
+    <w:abstractNumId w:val="48"/>
   </w:num>
   <w:num w:numId="13">
-    <w:abstractNumId w:val="55"/>
+    <w:abstractNumId w:val="56"/>
   </w:num>
   <w:num w:numId="14">
     <w:abstractNumId w:val="10"/>
@@ -57536,7 +57111,7 @@
     <w:abstractNumId w:val="35"/>
   </w:num>
   <w:num w:numId="16">
-    <w:abstractNumId w:val="50"/>
+    <w:abstractNumId w:val="51"/>
   </w:num>
   <w:num w:numId="17">
     <w:abstractNumId w:val="21"/>
@@ -57548,13 +57123,13 @@
     <w:abstractNumId w:val="7"/>
   </w:num>
   <w:num w:numId="20">
+    <w:abstractNumId w:val="61"/>
+  </w:num>
+  <w:num w:numId="21">
     <w:abstractNumId w:val="60"/>
   </w:num>
-  <w:num w:numId="21">
-    <w:abstractNumId w:val="59"/>
-  </w:num>
   <w:num w:numId="22">
-    <w:abstractNumId w:val="48"/>
+    <w:abstractNumId w:val="49"/>
   </w:num>
   <w:num w:numId="23">
     <w:abstractNumId w:val="17"/>
@@ -57563,28 +57138,28 @@
     <w:abstractNumId w:val="28"/>
   </w:num>
   <w:num w:numId="25">
-    <w:abstractNumId w:val="65"/>
+    <w:abstractNumId w:val="66"/>
   </w:num>
   <w:num w:numId="26">
     <w:abstractNumId w:val="34"/>
   </w:num>
   <w:num w:numId="27">
-    <w:abstractNumId w:val="53"/>
+    <w:abstractNumId w:val="54"/>
   </w:num>
   <w:num w:numId="28">
     <w:abstractNumId w:val="12"/>
   </w:num>
   <w:num w:numId="29">
-    <w:abstractNumId w:val="66"/>
+    <w:abstractNumId w:val="67"/>
   </w:num>
   <w:num w:numId="30">
-    <w:abstractNumId w:val="46"/>
+    <w:abstractNumId w:val="47"/>
   </w:num>
   <w:num w:numId="31">
-    <w:abstractNumId w:val="40"/>
+    <w:abstractNumId w:val="41"/>
   </w:num>
   <w:num w:numId="32">
-    <w:abstractNumId w:val="61"/>
+    <w:abstractNumId w:val="62"/>
   </w:num>
   <w:num w:numId="33">
     <w:abstractNumId w:val="32"/>
@@ -57593,16 +57168,16 @@
     <w:abstractNumId w:val="18"/>
   </w:num>
   <w:num w:numId="35">
-    <w:abstractNumId w:val="62"/>
+    <w:abstractNumId w:val="63"/>
   </w:num>
   <w:num w:numId="36">
-    <w:abstractNumId w:val="38"/>
+    <w:abstractNumId w:val="39"/>
   </w:num>
   <w:num w:numId="37">
     <w:abstractNumId w:val="19"/>
   </w:num>
   <w:num w:numId="38">
-    <w:abstractNumId w:val="41"/>
+    <w:abstractNumId w:val="42"/>
   </w:num>
   <w:num w:numId="39">
     <w:abstractNumId w:val="0"/>
@@ -57617,10 +57192,10 @@
     <w:abstractNumId w:val="29"/>
   </w:num>
   <w:num w:numId="43">
-    <w:abstractNumId w:val="56"/>
+    <w:abstractNumId w:val="57"/>
   </w:num>
   <w:num w:numId="44">
-    <w:abstractNumId w:val="54"/>
+    <w:abstractNumId w:val="55"/>
   </w:num>
   <w:num w:numId="45">
     <w:abstractNumId w:val="8"/>
@@ -57635,19 +57210,19 @@
     <w:abstractNumId w:val="13"/>
   </w:num>
   <w:num w:numId="49">
-    <w:abstractNumId w:val="63"/>
+    <w:abstractNumId w:val="64"/>
   </w:num>
   <w:num w:numId="50">
-    <w:abstractNumId w:val="52"/>
+    <w:abstractNumId w:val="53"/>
   </w:num>
   <w:num w:numId="51">
     <w:abstractNumId w:val="24"/>
   </w:num>
   <w:num w:numId="52">
-    <w:abstractNumId w:val="67"/>
+    <w:abstractNumId w:val="68"/>
   </w:num>
   <w:num w:numId="53">
-    <w:abstractNumId w:val="39"/>
+    <w:abstractNumId w:val="40"/>
   </w:num>
   <w:num w:numId="54">
     <w:abstractNumId w:val="15"/>
@@ -57656,22 +57231,22 @@
     <w:abstractNumId w:val="30"/>
   </w:num>
   <w:num w:numId="56">
-    <w:abstractNumId w:val="57"/>
+    <w:abstractNumId w:val="58"/>
   </w:num>
   <w:num w:numId="57">
     <w:abstractNumId w:val="9"/>
   </w:num>
   <w:num w:numId="58">
-    <w:abstractNumId w:val="64"/>
+    <w:abstractNumId w:val="65"/>
   </w:num>
   <w:num w:numId="59">
+    <w:abstractNumId w:val="45"/>
+  </w:num>
+  <w:num w:numId="60">
     <w:abstractNumId w:val="44"/>
   </w:num>
-  <w:num w:numId="60">
-    <w:abstractNumId w:val="43"/>
-  </w:num>
   <w:num w:numId="61">
-    <w:abstractNumId w:val="69"/>
+    <w:abstractNumId w:val="70"/>
   </w:num>
   <w:num w:numId="62">
     <w:abstractNumId w:val="25"/>
@@ -57680,16 +57255,16 @@
     <w:abstractNumId w:val="36"/>
   </w:num>
   <w:num w:numId="64">
-    <w:abstractNumId w:val="45"/>
+    <w:abstractNumId w:val="46"/>
   </w:num>
   <w:num w:numId="65">
-    <w:abstractNumId w:val="58"/>
+    <w:abstractNumId w:val="59"/>
   </w:num>
   <w:num w:numId="66">
     <w:abstractNumId w:val="2"/>
   </w:num>
   <w:num w:numId="67">
-    <w:abstractNumId w:val="49"/>
+    <w:abstractNumId w:val="50"/>
   </w:num>
   <w:num w:numId="68">
     <w:abstractNumId w:val="11"/>
@@ -57698,18 +57273,43 @@
     <w:abstractNumId w:val="23"/>
   </w:num>
   <w:num w:numId="70">
-    <w:abstractNumId w:val="42"/>
+    <w:abstractNumId w:val="43"/>
+  </w:num>
+  <w:num w:numId="71">
+    <w:abstractNumId w:val="37"/>
+  </w:num>
+  <w:num w:numId="72">
+    <w:abstractNumId w:val="37"/>
+    <w:lvlOverride w:ilvl="0">
+      <w:startOverride w:val="1"/>
+    </w:lvlOverride>
+    <w:lvlOverride w:ilvl="1">
+      <w:startOverride w:val="1"/>
+    </w:lvlOverride>
+    <w:lvlOverride w:ilvl="2">
+      <w:startOverride w:val="1"/>
+    </w:lvlOverride>
+    <w:lvlOverride w:ilvl="3">
+      <w:startOverride w:val="1"/>
+    </w:lvlOverride>
+    <w:lvlOverride w:ilvl="4">
+      <w:startOverride w:val="1"/>
+    </w:lvlOverride>
+    <w:lvlOverride w:ilvl="5">
+      <w:startOverride w:val="1"/>
+    </w:lvlOverride>
+    <w:lvlOverride w:ilvl="6">
+      <w:startOverride w:val="1"/>
+    </w:lvlOverride>
+    <w:lvlOverride w:ilvl="7">
+      <w:startOverride w:val="1"/>
+    </w:lvlOverride>
+    <w:lvlOverride w:ilvl="8">
+      <w:startOverride w:val="1"/>
+    </w:lvlOverride>
   </w:num>
   <w:numIdMacAtCleanup w:val="70"/>
 </w:numbering>
-</file>
-
-<file path=word/people.xml><?xml version="1.0" encoding="utf-8"?>
-<w15:people xmlns:wpc="http://schemas.microsoft.com/office/word/2010/wordprocessingCanvas" xmlns:cx="http://schemas.microsoft.com/office/drawing/2014/chartex" xmlns:cx1="http://schemas.microsoft.com/office/drawing/2015/9/8/chartex" xmlns:cx2="http://schemas.microsoft.com/office/drawing/2015/10/21/chartex" xmlns:cx3="http://schemas.microsoft.com/office/drawing/2016/5/9/chartex" xmlns:cx4="http://schemas.microsoft.com/office/drawing/2016/5/10/chartex" xmlns:cx5="http://schemas.microsoft.com/office/drawing/2016/5/11/chartex" xmlns:cx6="http://schemas.microsoft.com/office/drawing/2016/5/12/chartex" xmlns:cx7="http://schemas.microsoft.com/office/drawing/2016/5/13/chartex" xmlns:cx8="http://schemas.microsoft.com/office/drawing/2016/5/14/chartex" xmlns:mc="http://schemas.openxmlformats.org/markup-compatibility/2006" xmlns:aink="http://schemas.microsoft.com/office/drawing/2016/ink" xmlns:am3d="http://schemas.microsoft.com/office/drawing/2017/model3d" xmlns:o="urn:schemas-microsoft-com:office:office" xmlns:r="http://schemas.openxmlformats.org/officeDocument/2006/relationships" xmlns:m="http://schemas.openxmlformats.org/officeDocument/2006/math" xmlns:v="urn:schemas-microsoft-com:vml" xmlns:wp14="http://schemas.microsoft.com/office/word/2010/wordprocessingDrawing" xmlns:wp="http://schemas.openxmlformats.org/drawingml/2006/wordprocessingDrawing" xmlns:w10="urn:schemas-microsoft-com:office:word" xmlns:w="http://schemas.openxmlformats.org/wordprocessingml/2006/main" xmlns:w14="http://schemas.microsoft.com/office/word/2010/wordml" xmlns:w15="http://schemas.microsoft.com/office/word/2012/wordml" xmlns:w16cex="http://schemas.microsoft.com/office/word/2018/wordml/cex" xmlns:w16cid="http://schemas.microsoft.com/office/word/2016/wordml/cid" xmlns:w16="http://schemas.microsoft.com/office/word/2018/wordml" xmlns:w16se="http://schemas.microsoft.com/office/word/2015/wordml/symex" xmlns:wpg="http://schemas.microsoft.com/office/word/2010/wordprocessingGroup" xmlns:wpi="http://schemas.microsoft.com/office/word/2010/wordprocessingInk" xmlns:wne="http://schemas.microsoft.com/office/word/2006/wordml" xmlns:wps="http://schemas.microsoft.com/office/word/2010/wordprocessingShape" mc:Ignorable="w14 w15 w16se w16cid w16 w16cex wp14">
-  <w15:person w15:author="Shahan Krakirian">
-    <w15:presenceInfo w15:providerId="AD" w15:userId="S::shahan@tensoriot.com::6a93decc-d860-4fd8-a4ba-b388c2bd231e"/>
-  </w15:person>
-</w15:people>
 </file>
 
 <file path=word/styles.xml><?xml version="1.0" encoding="utf-8"?>

</xml_diff>

<commit_message>
Added instructions for how the end user can create a new AMC driver
</commit_message>
<xml_diff>
--- a/Industrial Machine Connectivity Getting Started.docx
+++ b/Industrial Machine Connectivity Getting Started.docx
@@ -37,7 +37,15 @@
     </w:p>
     <w:sdt>
       <w:sdtPr>
-        <w:id w:val="-2088919572"/>
+        <w:rPr>
+          <w:rFonts w:ascii="Times New Roman" w:eastAsia="Times New Roman" w:hAnsi="Times New Roman" w:cs="Times New Roman"/>
+          <w:b w:val="0"/>
+          <w:bCs w:val="0"/>
+          <w:color w:val="auto"/>
+          <w:sz w:val="24"/>
+          <w:szCs w:val="24"/>
+        </w:rPr>
+        <w:id w:val="698975254"/>
         <w:docPartObj>
           <w:docPartGallery w:val="Table of Contents"/>
           <w:docPartUnique/>
@@ -45,11 +53,7 @@
       </w:sdtPr>
       <w:sdtEndPr>
         <w:rPr>
-          <w:rFonts w:ascii="Times New Roman" w:eastAsia="Times New Roman" w:hAnsi="Times New Roman" w:cs="Times New Roman"/>
           <w:noProof/>
-          <w:color w:val="auto"/>
-          <w:sz w:val="24"/>
-          <w:szCs w:val="24"/>
         </w:rPr>
       </w:sdtEndPr>
       <w:sdtContent>
@@ -94,7 +98,7 @@
             </w:rPr>
             <w:fldChar w:fldCharType="separate"/>
           </w:r>
-          <w:hyperlink w:anchor="_Toc43301929" w:history="1">
+          <w:hyperlink w:anchor="_Toc43381449" w:history="1">
             <w:r>
               <w:rPr>
                 <w:rStyle w:val="Hyperlink"/>
@@ -121,7 +125,7 @@
                 <w:noProof/>
                 <w:webHidden/>
               </w:rPr>
-              <w:instrText xml:space="preserve"> PAGEREF _Toc43301929 \h </w:instrText>
+              <w:instrText xml:space="preserve"> PAGEREF _Toc43381449 \h </w:instrText>
             </w:r>
             <w:r>
               <w:rPr>
@@ -141,7 +145,7 @@
                 <w:noProof/>
                 <w:webHidden/>
               </w:rPr>
-              <w:t>4</w:t>
+              <w:t>3</w:t>
             </w:r>
             <w:r>
               <w:rPr>
@@ -168,7 +172,7 @@
               <w:szCs w:val="24"/>
             </w:rPr>
           </w:pPr>
-          <w:hyperlink w:anchor="_Toc43301930" w:history="1">
+          <w:hyperlink w:anchor="_Toc43381450" w:history="1">
             <w:r>
               <w:rPr>
                 <w:rStyle w:val="Hyperlink"/>
@@ -195,7 +199,7 @@
                 <w:noProof/>
                 <w:webHidden/>
               </w:rPr>
-              <w:instrText xml:space="preserve"> PAGEREF _Toc43301930 \h </w:instrText>
+              <w:instrText xml:space="preserve"> PAGEREF _Toc43381450 \h </w:instrText>
             </w:r>
             <w:r>
               <w:rPr>
@@ -215,7 +219,7 @@
                 <w:noProof/>
                 <w:webHidden/>
               </w:rPr>
-              <w:t>5</w:t>
+              <w:t>4</w:t>
             </w:r>
             <w:r>
               <w:rPr>
@@ -240,7 +244,7 @@
               <w:szCs w:val="24"/>
             </w:rPr>
           </w:pPr>
-          <w:hyperlink w:anchor="_Toc43301931" w:history="1">
+          <w:hyperlink w:anchor="_Toc43381451" w:history="1">
             <w:r>
               <w:rPr>
                 <w:rStyle w:val="Hyperlink"/>
@@ -267,7 +271,7 @@
                 <w:noProof/>
                 <w:webHidden/>
               </w:rPr>
-              <w:instrText xml:space="preserve"> PAGEREF _Toc43301931 \h </w:instrText>
+              <w:instrText xml:space="preserve"> PAGEREF _Toc43381451 \h </w:instrText>
             </w:r>
             <w:r>
               <w:rPr>
@@ -287,7 +291,7 @@
                 <w:noProof/>
                 <w:webHidden/>
               </w:rPr>
-              <w:t>5</w:t>
+              <w:t>4</w:t>
             </w:r>
             <w:r>
               <w:rPr>
@@ -312,7 +316,7 @@
               <w:szCs w:val="24"/>
             </w:rPr>
           </w:pPr>
-          <w:hyperlink w:anchor="_Toc43301932" w:history="1">
+          <w:hyperlink w:anchor="_Toc43381452" w:history="1">
             <w:r>
               <w:rPr>
                 <w:rStyle w:val="Hyperlink"/>
@@ -339,7 +343,7 @@
                 <w:noProof/>
                 <w:webHidden/>
               </w:rPr>
-              <w:instrText xml:space="preserve"> PAGEREF _Toc43301932 \h </w:instrText>
+              <w:instrText xml:space="preserve"> PAGEREF _Toc43381452 \h </w:instrText>
             </w:r>
             <w:r>
               <w:rPr>
@@ -359,7 +363,7 @@
                 <w:noProof/>
                 <w:webHidden/>
               </w:rPr>
-              <w:t>5</w:t>
+              <w:t>4</w:t>
             </w:r>
             <w:r>
               <w:rPr>
@@ -385,7 +389,7 @@
               <w:szCs w:val="24"/>
             </w:rPr>
           </w:pPr>
-          <w:hyperlink w:anchor="_Toc43301933" w:history="1">
+          <w:hyperlink w:anchor="_Toc43381453" w:history="1">
             <w:r>
               <w:rPr>
                 <w:rStyle w:val="Hyperlink"/>
@@ -412,7 +416,7 @@
                 <w:noProof/>
                 <w:webHidden/>
               </w:rPr>
-              <w:instrText xml:space="preserve"> PAGEREF _Toc43301933 \h </w:instrText>
+              <w:instrText xml:space="preserve"> PAGEREF _Toc43381453 \h </w:instrText>
             </w:r>
             <w:r>
               <w:rPr>
@@ -432,7 +436,7 @@
                 <w:noProof/>
                 <w:webHidden/>
               </w:rPr>
-              <w:t>5</w:t>
+              <w:t>4</w:t>
             </w:r>
             <w:r>
               <w:rPr>
@@ -458,7 +462,7 @@
               <w:szCs w:val="24"/>
             </w:rPr>
           </w:pPr>
-          <w:hyperlink w:anchor="_Toc43301934" w:history="1">
+          <w:hyperlink w:anchor="_Toc43381454" w:history="1">
             <w:r>
               <w:rPr>
                 <w:rStyle w:val="Hyperlink"/>
@@ -485,7 +489,7 @@
                 <w:noProof/>
                 <w:webHidden/>
               </w:rPr>
-              <w:instrText xml:space="preserve"> PAGEREF _Toc43301934 \h </w:instrText>
+              <w:instrText xml:space="preserve"> PAGEREF _Toc43381454 \h </w:instrText>
             </w:r>
             <w:r>
               <w:rPr>
@@ -505,7 +509,7 @@
                 <w:noProof/>
                 <w:webHidden/>
               </w:rPr>
-              <w:t>5</w:t>
+              <w:t>4</w:t>
             </w:r>
             <w:r>
               <w:rPr>
@@ -532,7 +536,7 @@
               <w:szCs w:val="24"/>
             </w:rPr>
           </w:pPr>
-          <w:hyperlink w:anchor="_Toc43301935" w:history="1">
+          <w:hyperlink w:anchor="_Toc43381455" w:history="1">
             <w:r>
               <w:rPr>
                 <w:rStyle w:val="Hyperlink"/>
@@ -559,7 +563,7 @@
                 <w:noProof/>
                 <w:webHidden/>
               </w:rPr>
-              <w:instrText xml:space="preserve"> PAGEREF _Toc43301935 \h </w:instrText>
+              <w:instrText xml:space="preserve"> PAGEREF _Toc43381455 \h </w:instrText>
             </w:r>
             <w:r>
               <w:rPr>
@@ -579,7 +583,7 @@
                 <w:noProof/>
                 <w:webHidden/>
               </w:rPr>
-              <w:t>6</w:t>
+              <w:t>5</w:t>
             </w:r>
             <w:r>
               <w:rPr>
@@ -604,7 +608,7 @@
               <w:szCs w:val="24"/>
             </w:rPr>
           </w:pPr>
-          <w:hyperlink w:anchor="_Toc43301936" w:history="1">
+          <w:hyperlink w:anchor="_Toc43381456" w:history="1">
             <w:r>
               <w:rPr>
                 <w:rStyle w:val="Hyperlink"/>
@@ -631,7 +635,7 @@
                 <w:noProof/>
                 <w:webHidden/>
               </w:rPr>
-              <w:instrText xml:space="preserve"> PAGEREF _Toc43301936 \h </w:instrText>
+              <w:instrText xml:space="preserve"> PAGEREF _Toc43381456 \h </w:instrText>
             </w:r>
             <w:r>
               <w:rPr>
@@ -651,7 +655,7 @@
                 <w:noProof/>
                 <w:webHidden/>
               </w:rPr>
-              <w:t>6</w:t>
+              <w:t>5</w:t>
             </w:r>
             <w:r>
               <w:rPr>
@@ -676,7 +680,7 @@
               <w:szCs w:val="24"/>
             </w:rPr>
           </w:pPr>
-          <w:hyperlink w:anchor="_Toc43301937" w:history="1">
+          <w:hyperlink w:anchor="_Toc43381457" w:history="1">
             <w:r>
               <w:rPr>
                 <w:rStyle w:val="Hyperlink"/>
@@ -703,7 +707,7 @@
                 <w:noProof/>
                 <w:webHidden/>
               </w:rPr>
-              <w:instrText xml:space="preserve"> PAGEREF _Toc43301937 \h </w:instrText>
+              <w:instrText xml:space="preserve"> PAGEREF _Toc43381457 \h </w:instrText>
             </w:r>
             <w:r>
               <w:rPr>
@@ -723,7 +727,7 @@
                 <w:noProof/>
                 <w:webHidden/>
               </w:rPr>
-              <w:t>6</w:t>
+              <w:t>5</w:t>
             </w:r>
             <w:r>
               <w:rPr>
@@ -748,7 +752,7 @@
               <w:szCs w:val="24"/>
             </w:rPr>
           </w:pPr>
-          <w:hyperlink w:anchor="_Toc43301938" w:history="1">
+          <w:hyperlink w:anchor="_Toc43381458" w:history="1">
             <w:r>
               <w:rPr>
                 <w:rStyle w:val="Hyperlink"/>
@@ -775,7 +779,7 @@
                 <w:noProof/>
                 <w:webHidden/>
               </w:rPr>
-              <w:instrText xml:space="preserve"> PAGEREF _Toc43301938 \h </w:instrText>
+              <w:instrText xml:space="preserve"> PAGEREF _Toc43381458 \h </w:instrText>
             </w:r>
             <w:r>
               <w:rPr>
@@ -795,7 +799,7 @@
                 <w:noProof/>
                 <w:webHidden/>
               </w:rPr>
-              <w:t>6</w:t>
+              <w:t>5</w:t>
             </w:r>
             <w:r>
               <w:rPr>
@@ -822,7 +826,7 @@
               <w:szCs w:val="24"/>
             </w:rPr>
           </w:pPr>
-          <w:hyperlink w:anchor="_Toc43301939" w:history="1">
+          <w:hyperlink w:anchor="_Toc43381459" w:history="1">
             <w:r>
               <w:rPr>
                 <w:rStyle w:val="Hyperlink"/>
@@ -849,7 +853,7 @@
                 <w:noProof/>
                 <w:webHidden/>
               </w:rPr>
-              <w:instrText xml:space="preserve"> PAGEREF _Toc43301939 \h </w:instrText>
+              <w:instrText xml:space="preserve"> PAGEREF _Toc43381459 \h </w:instrText>
             </w:r>
             <w:r>
               <w:rPr>
@@ -869,7 +873,7 @@
                 <w:noProof/>
                 <w:webHidden/>
               </w:rPr>
-              <w:t>7</w:t>
+              <w:t>6</w:t>
             </w:r>
             <w:r>
               <w:rPr>
@@ -894,7 +898,7 @@
               <w:szCs w:val="24"/>
             </w:rPr>
           </w:pPr>
-          <w:hyperlink w:anchor="_Toc43301940" w:history="1">
+          <w:hyperlink w:anchor="_Toc43381460" w:history="1">
             <w:r>
               <w:rPr>
                 <w:rStyle w:val="Hyperlink"/>
@@ -921,7 +925,7 @@
                 <w:noProof/>
                 <w:webHidden/>
               </w:rPr>
-              <w:instrText xml:space="preserve"> PAGEREF _Toc43301940 \h </w:instrText>
+              <w:instrText xml:space="preserve"> PAGEREF _Toc43381460 \h </w:instrText>
             </w:r>
             <w:r>
               <w:rPr>
@@ -941,7 +945,7 @@
                 <w:noProof/>
                 <w:webHidden/>
               </w:rPr>
-              <w:t>8</w:t>
+              <w:t>7</w:t>
             </w:r>
             <w:r>
               <w:rPr>
@@ -966,7 +970,7 @@
               <w:szCs w:val="24"/>
             </w:rPr>
           </w:pPr>
-          <w:hyperlink w:anchor="_Toc43301941" w:history="1">
+          <w:hyperlink w:anchor="_Toc43381461" w:history="1">
             <w:r>
               <w:rPr>
                 <w:rStyle w:val="Hyperlink"/>
@@ -993,7 +997,7 @@
                 <w:noProof/>
                 <w:webHidden/>
               </w:rPr>
-              <w:instrText xml:space="preserve"> PAGEREF _Toc43301941 \h </w:instrText>
+              <w:instrText xml:space="preserve"> PAGEREF _Toc43381461 \h </w:instrText>
             </w:r>
             <w:r>
               <w:rPr>
@@ -1013,7 +1017,7 @@
                 <w:noProof/>
                 <w:webHidden/>
               </w:rPr>
-              <w:t>9</w:t>
+              <w:t>8</w:t>
             </w:r>
             <w:r>
               <w:rPr>
@@ -1039,7 +1043,7 @@
               <w:szCs w:val="24"/>
             </w:rPr>
           </w:pPr>
-          <w:hyperlink w:anchor="_Toc43301942" w:history="1">
+          <w:hyperlink w:anchor="_Toc43381462" w:history="1">
             <w:r>
               <w:rPr>
                 <w:rStyle w:val="Hyperlink"/>
@@ -1066,7 +1070,7 @@
                 <w:noProof/>
                 <w:webHidden/>
               </w:rPr>
-              <w:instrText xml:space="preserve"> PAGEREF _Toc43301942 \h </w:instrText>
+              <w:instrText xml:space="preserve"> PAGEREF _Toc43381462 \h </w:instrText>
             </w:r>
             <w:r>
               <w:rPr>
@@ -1086,7 +1090,7 @@
                 <w:noProof/>
                 <w:webHidden/>
               </w:rPr>
-              <w:t>9</w:t>
+              <w:t>8</w:t>
             </w:r>
             <w:r>
               <w:rPr>
@@ -1112,7 +1116,7 @@
               <w:szCs w:val="24"/>
             </w:rPr>
           </w:pPr>
-          <w:hyperlink w:anchor="_Toc43301943" w:history="1">
+          <w:hyperlink w:anchor="_Toc43381463" w:history="1">
             <w:r>
               <w:rPr>
                 <w:rStyle w:val="Hyperlink"/>
@@ -1139,7 +1143,7 @@
                 <w:noProof/>
                 <w:webHidden/>
               </w:rPr>
-              <w:instrText xml:space="preserve"> PAGEREF _Toc43301943 \h </w:instrText>
+              <w:instrText xml:space="preserve"> PAGEREF _Toc43381463 \h </w:instrText>
             </w:r>
             <w:r>
               <w:rPr>
@@ -1185,7 +1189,7 @@
               <w:szCs w:val="24"/>
             </w:rPr>
           </w:pPr>
-          <w:hyperlink w:anchor="_Toc43301944" w:history="1">
+          <w:hyperlink w:anchor="_Toc43381464" w:history="1">
             <w:r>
               <w:rPr>
                 <w:rStyle w:val="Hyperlink"/>
@@ -1212,7 +1216,7 @@
                 <w:noProof/>
                 <w:webHidden/>
               </w:rPr>
-              <w:instrText xml:space="preserve"> PAGEREF _Toc43301944 \h </w:instrText>
+              <w:instrText xml:space="preserve"> PAGEREF _Toc43381464 \h </w:instrText>
             </w:r>
             <w:r>
               <w:rPr>
@@ -1258,7 +1262,7 @@
               <w:szCs w:val="24"/>
             </w:rPr>
           </w:pPr>
-          <w:hyperlink w:anchor="_Toc43301945" w:history="1">
+          <w:hyperlink w:anchor="_Toc43381465" w:history="1">
             <w:r>
               <w:rPr>
                 <w:rStyle w:val="Hyperlink"/>
@@ -1285,7 +1289,7 @@
                 <w:noProof/>
                 <w:webHidden/>
               </w:rPr>
-              <w:instrText xml:space="preserve"> PAGEREF _Toc43301945 \h </w:instrText>
+              <w:instrText xml:space="preserve"> PAGEREF _Toc43381465 \h </w:instrText>
             </w:r>
             <w:r>
               <w:rPr>
@@ -1330,7 +1334,7 @@
               <w:szCs w:val="24"/>
             </w:rPr>
           </w:pPr>
-          <w:hyperlink w:anchor="_Toc43301946" w:history="1">
+          <w:hyperlink w:anchor="_Toc43381466" w:history="1">
             <w:r>
               <w:rPr>
                 <w:rStyle w:val="Hyperlink"/>
@@ -1357,7 +1361,7 @@
                 <w:noProof/>
                 <w:webHidden/>
               </w:rPr>
-              <w:instrText xml:space="preserve"> PAGEREF _Toc43301946 \h </w:instrText>
+              <w:instrText xml:space="preserve"> PAGEREF _Toc43381466 \h </w:instrText>
             </w:r>
             <w:r>
               <w:rPr>
@@ -1403,7 +1407,7 @@
               <w:szCs w:val="24"/>
             </w:rPr>
           </w:pPr>
-          <w:hyperlink w:anchor="_Toc43301947" w:history="1">
+          <w:hyperlink w:anchor="_Toc43381467" w:history="1">
             <w:r>
               <w:rPr>
                 <w:rStyle w:val="Hyperlink"/>
@@ -1430,7 +1434,7 @@
                 <w:noProof/>
                 <w:webHidden/>
               </w:rPr>
-              <w:instrText xml:space="preserve"> PAGEREF _Toc43301947 \h </w:instrText>
+              <w:instrText xml:space="preserve"> PAGEREF _Toc43381467 \h </w:instrText>
             </w:r>
             <w:r>
               <w:rPr>
@@ -1476,7 +1480,7 @@
               <w:szCs w:val="24"/>
             </w:rPr>
           </w:pPr>
-          <w:hyperlink w:anchor="_Toc43301948" w:history="1">
+          <w:hyperlink w:anchor="_Toc43381468" w:history="1">
             <w:r>
               <w:rPr>
                 <w:rStyle w:val="Hyperlink"/>
@@ -1503,7 +1507,7 @@
                 <w:noProof/>
                 <w:webHidden/>
               </w:rPr>
-              <w:instrText xml:space="preserve"> PAGEREF _Toc43301948 \h </w:instrText>
+              <w:instrText xml:space="preserve"> PAGEREF _Toc43381468 \h </w:instrText>
             </w:r>
             <w:r>
               <w:rPr>
@@ -1549,7 +1553,7 @@
               <w:szCs w:val="24"/>
             </w:rPr>
           </w:pPr>
-          <w:hyperlink w:anchor="_Toc43301949" w:history="1">
+          <w:hyperlink w:anchor="_Toc43381469" w:history="1">
             <w:r>
               <w:rPr>
                 <w:rStyle w:val="Hyperlink"/>
@@ -1576,7 +1580,7 @@
                 <w:noProof/>
                 <w:webHidden/>
               </w:rPr>
-              <w:instrText xml:space="preserve"> PAGEREF _Toc43301949 \h </w:instrText>
+              <w:instrText xml:space="preserve"> PAGEREF _Toc43381469 \h </w:instrText>
             </w:r>
             <w:r>
               <w:rPr>
@@ -1622,7 +1626,7 @@
               <w:szCs w:val="24"/>
             </w:rPr>
           </w:pPr>
-          <w:hyperlink w:anchor="_Toc43301950" w:history="1">
+          <w:hyperlink w:anchor="_Toc43381470" w:history="1">
             <w:r>
               <w:rPr>
                 <w:rStyle w:val="Hyperlink"/>
@@ -1649,7 +1653,7 @@
                 <w:noProof/>
                 <w:webHidden/>
               </w:rPr>
-              <w:instrText xml:space="preserve"> PAGEREF _Toc43301950 \h </w:instrText>
+              <w:instrText xml:space="preserve"> PAGEREF _Toc43381470 \h </w:instrText>
             </w:r>
             <w:r>
               <w:rPr>
@@ -1694,7 +1698,7 @@
               <w:szCs w:val="24"/>
             </w:rPr>
           </w:pPr>
-          <w:hyperlink w:anchor="_Toc43301951" w:history="1">
+          <w:hyperlink w:anchor="_Toc43381471" w:history="1">
             <w:r>
               <w:rPr>
                 <w:rStyle w:val="Hyperlink"/>
@@ -1721,7 +1725,7 @@
                 <w:noProof/>
                 <w:webHidden/>
               </w:rPr>
-              <w:instrText xml:space="preserve"> PAGEREF _Toc43301951 \h </w:instrText>
+              <w:instrText xml:space="preserve"> PAGEREF _Toc43381471 \h </w:instrText>
             </w:r>
             <w:r>
               <w:rPr>
@@ -1767,7 +1771,7 @@
               <w:szCs w:val="24"/>
             </w:rPr>
           </w:pPr>
-          <w:hyperlink w:anchor="_Toc43301952" w:history="1">
+          <w:hyperlink w:anchor="_Toc43381472" w:history="1">
             <w:r>
               <w:rPr>
                 <w:rStyle w:val="Hyperlink"/>
@@ -1794,7 +1798,7 @@
                 <w:noProof/>
                 <w:webHidden/>
               </w:rPr>
-              <w:instrText xml:space="preserve"> PAGEREF _Toc43301952 \h </w:instrText>
+              <w:instrText xml:space="preserve"> PAGEREF _Toc43381472 \h </w:instrText>
             </w:r>
             <w:r>
               <w:rPr>
@@ -1840,7 +1844,7 @@
               <w:szCs w:val="24"/>
             </w:rPr>
           </w:pPr>
-          <w:hyperlink w:anchor="_Toc43301953" w:history="1">
+          <w:hyperlink w:anchor="_Toc43381473" w:history="1">
             <w:r>
               <w:rPr>
                 <w:rStyle w:val="Hyperlink"/>
@@ -1867,7 +1871,7 @@
                 <w:noProof/>
                 <w:webHidden/>
               </w:rPr>
-              <w:instrText xml:space="preserve"> PAGEREF _Toc43301953 \h </w:instrText>
+              <w:instrText xml:space="preserve"> PAGEREF _Toc43381473 \h </w:instrText>
             </w:r>
             <w:r>
               <w:rPr>
@@ -1913,7 +1917,7 @@
               <w:szCs w:val="24"/>
             </w:rPr>
           </w:pPr>
-          <w:hyperlink w:anchor="_Toc43301954" w:history="1">
+          <w:hyperlink w:anchor="_Toc43381474" w:history="1">
             <w:r>
               <w:rPr>
                 <w:rStyle w:val="Hyperlink"/>
@@ -1940,7 +1944,7 @@
                 <w:noProof/>
                 <w:webHidden/>
               </w:rPr>
-              <w:instrText xml:space="preserve"> PAGEREF _Toc43301954 \h </w:instrText>
+              <w:instrText xml:space="preserve"> PAGEREF _Toc43381474 \h </w:instrText>
             </w:r>
             <w:r>
               <w:rPr>
@@ -1985,7 +1989,7 @@
               <w:szCs w:val="24"/>
             </w:rPr>
           </w:pPr>
-          <w:hyperlink w:anchor="_Toc43301955" w:history="1">
+          <w:hyperlink w:anchor="_Toc43381475" w:history="1">
             <w:r>
               <w:rPr>
                 <w:rStyle w:val="Hyperlink"/>
@@ -2012,7 +2016,7 @@
                 <w:noProof/>
                 <w:webHidden/>
               </w:rPr>
-              <w:instrText xml:space="preserve"> PAGEREF _Toc43301955 \h </w:instrText>
+              <w:instrText xml:space="preserve"> PAGEREF _Toc43381475 \h </w:instrText>
             </w:r>
             <w:r>
               <w:rPr>
@@ -2058,7 +2062,7 @@
               <w:szCs w:val="24"/>
             </w:rPr>
           </w:pPr>
-          <w:hyperlink w:anchor="_Toc43301956" w:history="1">
+          <w:hyperlink w:anchor="_Toc43381476" w:history="1">
             <w:r>
               <w:rPr>
                 <w:rStyle w:val="Hyperlink"/>
@@ -2085,7 +2089,7 @@
                 <w:noProof/>
                 <w:webHidden/>
               </w:rPr>
-              <w:instrText xml:space="preserve"> PAGEREF _Toc43301956 \h </w:instrText>
+              <w:instrText xml:space="preserve"> PAGEREF _Toc43381476 \h </w:instrText>
             </w:r>
             <w:r>
               <w:rPr>
@@ -2131,7 +2135,7 @@
               <w:szCs w:val="24"/>
             </w:rPr>
           </w:pPr>
-          <w:hyperlink w:anchor="_Toc43301957" w:history="1">
+          <w:hyperlink w:anchor="_Toc43381477" w:history="1">
             <w:r>
               <w:rPr>
                 <w:rStyle w:val="Hyperlink"/>
@@ -2158,7 +2162,7 @@
                 <w:noProof/>
                 <w:webHidden/>
               </w:rPr>
-              <w:instrText xml:space="preserve"> PAGEREF _Toc43301957 \h </w:instrText>
+              <w:instrText xml:space="preserve"> PAGEREF _Toc43381477 \h </w:instrText>
             </w:r>
             <w:r>
               <w:rPr>
@@ -2204,7 +2208,7 @@
               <w:szCs w:val="24"/>
             </w:rPr>
           </w:pPr>
-          <w:hyperlink w:anchor="_Toc43301958" w:history="1">
+          <w:hyperlink w:anchor="_Toc43381478" w:history="1">
             <w:r>
               <w:rPr>
                 <w:rStyle w:val="Hyperlink"/>
@@ -2231,7 +2235,7 @@
                 <w:noProof/>
                 <w:webHidden/>
               </w:rPr>
-              <w:instrText xml:space="preserve"> PAGEREF _Toc43301958 \h </w:instrText>
+              <w:instrText xml:space="preserve"> PAGEREF _Toc43381478 \h </w:instrText>
             </w:r>
             <w:r>
               <w:rPr>
@@ -2276,7 +2280,7 @@
               <w:szCs w:val="24"/>
             </w:rPr>
           </w:pPr>
-          <w:hyperlink w:anchor="_Toc43301959" w:history="1">
+          <w:hyperlink w:anchor="_Toc43381479" w:history="1">
             <w:r>
               <w:rPr>
                 <w:rStyle w:val="Hyperlink"/>
@@ -2303,7 +2307,7 @@
                 <w:noProof/>
                 <w:webHidden/>
               </w:rPr>
-              <w:instrText xml:space="preserve"> PAGEREF _Toc43301959 \h </w:instrText>
+              <w:instrText xml:space="preserve"> PAGEREF _Toc43381479 \h </w:instrText>
             </w:r>
             <w:r>
               <w:rPr>
@@ -2349,7 +2353,7 @@
               <w:szCs w:val="24"/>
             </w:rPr>
           </w:pPr>
-          <w:hyperlink w:anchor="_Toc43301960" w:history="1">
+          <w:hyperlink w:anchor="_Toc43381480" w:history="1">
             <w:r>
               <w:rPr>
                 <w:rStyle w:val="Hyperlink"/>
@@ -2376,7 +2380,7 @@
                 <w:noProof/>
                 <w:webHidden/>
               </w:rPr>
-              <w:instrText xml:space="preserve"> PAGEREF _Toc43301960 \h </w:instrText>
+              <w:instrText xml:space="preserve"> PAGEREF _Toc43381480 \h </w:instrText>
             </w:r>
             <w:r>
               <w:rPr>
@@ -2422,7 +2426,7 @@
               <w:szCs w:val="24"/>
             </w:rPr>
           </w:pPr>
-          <w:hyperlink w:anchor="_Toc43301961" w:history="1">
+          <w:hyperlink w:anchor="_Toc43381481" w:history="1">
             <w:r>
               <w:rPr>
                 <w:rStyle w:val="Hyperlink"/>
@@ -2449,7 +2453,7 @@
                 <w:noProof/>
                 <w:webHidden/>
               </w:rPr>
-              <w:instrText xml:space="preserve"> PAGEREF _Toc43301961 \h </w:instrText>
+              <w:instrText xml:space="preserve"> PAGEREF _Toc43381481 \h </w:instrText>
             </w:r>
             <w:r>
               <w:rPr>
@@ -2495,7 +2499,7 @@
               <w:szCs w:val="24"/>
             </w:rPr>
           </w:pPr>
-          <w:hyperlink w:anchor="_Toc43301962" w:history="1">
+          <w:hyperlink w:anchor="_Toc43381482" w:history="1">
             <w:r>
               <w:rPr>
                 <w:rStyle w:val="Hyperlink"/>
@@ -2522,7 +2526,7 @@
                 <w:noProof/>
                 <w:webHidden/>
               </w:rPr>
-              <w:instrText xml:space="preserve"> PAGEREF _Toc43301962 \h </w:instrText>
+              <w:instrText xml:space="preserve"> PAGEREF _Toc43381482 \h </w:instrText>
             </w:r>
             <w:r>
               <w:rPr>
@@ -2567,7 +2571,7 @@
               <w:szCs w:val="24"/>
             </w:rPr>
           </w:pPr>
-          <w:hyperlink w:anchor="_Toc43301963" w:history="1">
+          <w:hyperlink w:anchor="_Toc43381483" w:history="1">
             <w:r>
               <w:rPr>
                 <w:rStyle w:val="Hyperlink"/>
@@ -2594,7 +2598,7 @@
                 <w:noProof/>
                 <w:webHidden/>
               </w:rPr>
-              <w:instrText xml:space="preserve"> PAGEREF _Toc43301963 \h </w:instrText>
+              <w:instrText xml:space="preserve"> PAGEREF _Toc43381483 \h </w:instrText>
             </w:r>
             <w:r>
               <w:rPr>
@@ -2640,7 +2644,7 @@
               <w:szCs w:val="24"/>
             </w:rPr>
           </w:pPr>
-          <w:hyperlink w:anchor="_Toc43301964" w:history="1">
+          <w:hyperlink w:anchor="_Toc43381484" w:history="1">
             <w:r>
               <w:rPr>
                 <w:rStyle w:val="Hyperlink"/>
@@ -2667,7 +2671,7 @@
                 <w:noProof/>
                 <w:webHidden/>
               </w:rPr>
-              <w:instrText xml:space="preserve"> PAGEREF _Toc43301964 \h </w:instrText>
+              <w:instrText xml:space="preserve"> PAGEREF _Toc43381484 \h </w:instrText>
             </w:r>
             <w:r>
               <w:rPr>
@@ -2713,7 +2717,7 @@
               <w:szCs w:val="24"/>
             </w:rPr>
           </w:pPr>
-          <w:hyperlink w:anchor="_Toc43301965" w:history="1">
+          <w:hyperlink w:anchor="_Toc43381485" w:history="1">
             <w:r>
               <w:rPr>
                 <w:rStyle w:val="Hyperlink"/>
@@ -2740,7 +2744,7 @@
                 <w:noProof/>
                 <w:webHidden/>
               </w:rPr>
-              <w:instrText xml:space="preserve"> PAGEREF _Toc43301965 \h </w:instrText>
+              <w:instrText xml:space="preserve"> PAGEREF _Toc43381485 \h </w:instrText>
             </w:r>
             <w:r>
               <w:rPr>
@@ -2786,7 +2790,7 @@
               <w:szCs w:val="24"/>
             </w:rPr>
           </w:pPr>
-          <w:hyperlink w:anchor="_Toc43301966" w:history="1">
+          <w:hyperlink w:anchor="_Toc43381486" w:history="1">
             <w:r>
               <w:rPr>
                 <w:rStyle w:val="Hyperlink"/>
@@ -2813,7 +2817,7 @@
                 <w:noProof/>
                 <w:webHidden/>
               </w:rPr>
-              <w:instrText xml:space="preserve"> PAGEREF _Toc43301966 \h </w:instrText>
+              <w:instrText xml:space="preserve"> PAGEREF _Toc43381486 \h </w:instrText>
             </w:r>
             <w:r>
               <w:rPr>
@@ -2858,7 +2862,7 @@
               <w:szCs w:val="24"/>
             </w:rPr>
           </w:pPr>
-          <w:hyperlink w:anchor="_Toc43301967" w:history="1">
+          <w:hyperlink w:anchor="_Toc43381487" w:history="1">
             <w:r>
               <w:rPr>
                 <w:rStyle w:val="Hyperlink"/>
@@ -2885,7 +2889,7 @@
                 <w:noProof/>
                 <w:webHidden/>
               </w:rPr>
-              <w:instrText xml:space="preserve"> PAGEREF _Toc43301967 \h </w:instrText>
+              <w:instrText xml:space="preserve"> PAGEREF _Toc43381487 \h </w:instrText>
             </w:r>
             <w:r>
               <w:rPr>
@@ -2930,7 +2934,7 @@
               <w:szCs w:val="24"/>
             </w:rPr>
           </w:pPr>
-          <w:hyperlink w:anchor="_Toc43301968" w:history="1">
+          <w:hyperlink w:anchor="_Toc43381488" w:history="1">
             <w:r>
               <w:rPr>
                 <w:rStyle w:val="Hyperlink"/>
@@ -2957,7 +2961,7 @@
                 <w:noProof/>
                 <w:webHidden/>
               </w:rPr>
-              <w:instrText xml:space="preserve"> PAGEREF _Toc43301968 \h </w:instrText>
+              <w:instrText xml:space="preserve"> PAGEREF _Toc43381488 \h </w:instrText>
             </w:r>
             <w:r>
               <w:rPr>
@@ -3004,7 +3008,7 @@
               <w:szCs w:val="24"/>
             </w:rPr>
           </w:pPr>
-          <w:hyperlink w:anchor="_Toc43301969" w:history="1">
+          <w:hyperlink w:anchor="_Toc43381489" w:history="1">
             <w:r>
               <w:rPr>
                 <w:rStyle w:val="Hyperlink"/>
@@ -3031,7 +3035,7 @@
                 <w:noProof/>
                 <w:webHidden/>
               </w:rPr>
-              <w:instrText xml:space="preserve"> PAGEREF _Toc43301969 \h </w:instrText>
+              <w:instrText xml:space="preserve"> PAGEREF _Toc43381489 \h </w:instrText>
             </w:r>
             <w:r>
               <w:rPr>
@@ -3076,7 +3080,7 @@
               <w:szCs w:val="24"/>
             </w:rPr>
           </w:pPr>
-          <w:hyperlink w:anchor="_Toc43301970" w:history="1">
+          <w:hyperlink w:anchor="_Toc43381490" w:history="1">
             <w:r>
               <w:rPr>
                 <w:rStyle w:val="Hyperlink"/>
@@ -3103,7 +3107,7 @@
                 <w:noProof/>
                 <w:webHidden/>
               </w:rPr>
-              <w:instrText xml:space="preserve"> PAGEREF _Toc43301970 \h </w:instrText>
+              <w:instrText xml:space="preserve"> PAGEREF _Toc43381490 \h </w:instrText>
             </w:r>
             <w:r>
               <w:rPr>
@@ -3148,7 +3152,7 @@
               <w:szCs w:val="24"/>
             </w:rPr>
           </w:pPr>
-          <w:hyperlink w:anchor="_Toc43301971" w:history="1">
+          <w:hyperlink w:anchor="_Toc43381491" w:history="1">
             <w:r>
               <w:rPr>
                 <w:rStyle w:val="Hyperlink"/>
@@ -3175,7 +3179,7 @@
                 <w:noProof/>
                 <w:webHidden/>
               </w:rPr>
-              <w:instrText xml:space="preserve"> PAGEREF _Toc43301971 \h </w:instrText>
+              <w:instrText xml:space="preserve"> PAGEREF _Toc43381491 \h </w:instrText>
             </w:r>
             <w:r>
               <w:rPr>
@@ -3221,7 +3225,7 @@
               <w:szCs w:val="24"/>
             </w:rPr>
           </w:pPr>
-          <w:hyperlink w:anchor="_Toc43301972" w:history="1">
+          <w:hyperlink w:anchor="_Toc43381492" w:history="1">
             <w:r>
               <w:rPr>
                 <w:rStyle w:val="Hyperlink"/>
@@ -3248,7 +3252,7 @@
                 <w:noProof/>
                 <w:webHidden/>
               </w:rPr>
-              <w:instrText xml:space="preserve"> PAGEREF _Toc43301972 \h </w:instrText>
+              <w:instrText xml:space="preserve"> PAGEREF _Toc43381492 \h </w:instrText>
             </w:r>
             <w:r>
               <w:rPr>
@@ -3294,7 +3298,7 @@
               <w:szCs w:val="24"/>
             </w:rPr>
           </w:pPr>
-          <w:hyperlink w:anchor="_Toc43301973" w:history="1">
+          <w:hyperlink w:anchor="_Toc43381493" w:history="1">
             <w:r>
               <w:rPr>
                 <w:rStyle w:val="Hyperlink"/>
@@ -3321,7 +3325,7 @@
                 <w:noProof/>
                 <w:webHidden/>
               </w:rPr>
-              <w:instrText xml:space="preserve"> PAGEREF _Toc43301973 \h </w:instrText>
+              <w:instrText xml:space="preserve"> PAGEREF _Toc43381493 \h </w:instrText>
             </w:r>
             <w:r>
               <w:rPr>
@@ -3367,7 +3371,7 @@
               <w:szCs w:val="24"/>
             </w:rPr>
           </w:pPr>
-          <w:hyperlink w:anchor="_Toc43301974" w:history="1">
+          <w:hyperlink w:anchor="_Toc43381494" w:history="1">
             <w:r>
               <w:rPr>
                 <w:rStyle w:val="Hyperlink"/>
@@ -3394,7 +3398,7 @@
                 <w:noProof/>
                 <w:webHidden/>
               </w:rPr>
-              <w:instrText xml:space="preserve"> PAGEREF _Toc43301974 \h </w:instrText>
+              <w:instrText xml:space="preserve"> PAGEREF _Toc43381494 \h </w:instrText>
             </w:r>
             <w:r>
               <w:rPr>
@@ -3440,7 +3444,7 @@
               <w:szCs w:val="24"/>
             </w:rPr>
           </w:pPr>
-          <w:hyperlink w:anchor="_Toc43301975" w:history="1">
+          <w:hyperlink w:anchor="_Toc43381495" w:history="1">
             <w:r>
               <w:rPr>
                 <w:rStyle w:val="Hyperlink"/>
@@ -3467,7 +3471,7 @@
                 <w:noProof/>
                 <w:webHidden/>
               </w:rPr>
-              <w:instrText xml:space="preserve"> PAGEREF _Toc43301975 \h </w:instrText>
+              <w:instrText xml:space="preserve"> PAGEREF _Toc43381495 \h </w:instrText>
             </w:r>
             <w:r>
               <w:rPr>
@@ -3512,7 +3516,7 @@
               <w:szCs w:val="24"/>
             </w:rPr>
           </w:pPr>
-          <w:hyperlink w:anchor="_Toc43301976" w:history="1">
+          <w:hyperlink w:anchor="_Toc43381496" w:history="1">
             <w:r>
               <w:rPr>
                 <w:rStyle w:val="Hyperlink"/>
@@ -3539,7 +3543,7 @@
                 <w:noProof/>
                 <w:webHidden/>
               </w:rPr>
-              <w:instrText xml:space="preserve"> PAGEREF _Toc43301976 \h </w:instrText>
+              <w:instrText xml:space="preserve"> PAGEREF _Toc43381496 \h </w:instrText>
             </w:r>
             <w:r>
               <w:rPr>
@@ -3585,7 +3589,7 @@
               <w:szCs w:val="24"/>
             </w:rPr>
           </w:pPr>
-          <w:hyperlink w:anchor="_Toc43301977" w:history="1">
+          <w:hyperlink w:anchor="_Toc43381497" w:history="1">
             <w:r>
               <w:rPr>
                 <w:rStyle w:val="Hyperlink"/>
@@ -3612,7 +3616,7 @@
                 <w:noProof/>
                 <w:webHidden/>
               </w:rPr>
-              <w:instrText xml:space="preserve"> PAGEREF _Toc43301977 \h </w:instrText>
+              <w:instrText xml:space="preserve"> PAGEREF _Toc43381497 \h </w:instrText>
             </w:r>
             <w:r>
               <w:rPr>
@@ -3658,7 +3662,7 @@
               <w:szCs w:val="24"/>
             </w:rPr>
           </w:pPr>
-          <w:hyperlink w:anchor="_Toc43301978" w:history="1">
+          <w:hyperlink w:anchor="_Toc43381498" w:history="1">
             <w:r>
               <w:rPr>
                 <w:rStyle w:val="Hyperlink"/>
@@ -3685,7 +3689,7 @@
                 <w:noProof/>
                 <w:webHidden/>
               </w:rPr>
-              <w:instrText xml:space="preserve"> PAGEREF _Toc43301978 \h </w:instrText>
+              <w:instrText xml:space="preserve"> PAGEREF _Toc43381498 \h </w:instrText>
             </w:r>
             <w:r>
               <w:rPr>
@@ -3731,7 +3735,7 @@
               <w:szCs w:val="24"/>
             </w:rPr>
           </w:pPr>
-          <w:hyperlink w:anchor="_Toc43301979" w:history="1">
+          <w:hyperlink w:anchor="_Toc43381499" w:history="1">
             <w:r>
               <w:rPr>
                 <w:rStyle w:val="Hyperlink"/>
@@ -3758,7 +3762,7 @@
                 <w:noProof/>
                 <w:webHidden/>
               </w:rPr>
-              <w:instrText xml:space="preserve"> PAGEREF _Toc43301979 \h </w:instrText>
+              <w:instrText xml:space="preserve"> PAGEREF _Toc43381499 \h </w:instrText>
             </w:r>
             <w:r>
               <w:rPr>
@@ -3804,7 +3808,7 @@
               <w:szCs w:val="24"/>
             </w:rPr>
           </w:pPr>
-          <w:hyperlink w:anchor="_Toc43301980" w:history="1">
+          <w:hyperlink w:anchor="_Toc43381500" w:history="1">
             <w:r>
               <w:rPr>
                 <w:rStyle w:val="Hyperlink"/>
@@ -3831,7 +3835,7 @@
                 <w:noProof/>
                 <w:webHidden/>
               </w:rPr>
-              <w:instrText xml:space="preserve"> PAGEREF _Toc43301980 \h </w:instrText>
+              <w:instrText xml:space="preserve"> PAGEREF _Toc43381500 \h </w:instrText>
             </w:r>
             <w:r>
               <w:rPr>
@@ -3876,7 +3880,7 @@
               <w:szCs w:val="24"/>
             </w:rPr>
           </w:pPr>
-          <w:hyperlink w:anchor="_Toc43301981" w:history="1">
+          <w:hyperlink w:anchor="_Toc43381501" w:history="1">
             <w:r>
               <w:rPr>
                 <w:rStyle w:val="Hyperlink"/>
@@ -3903,7 +3907,7 @@
                 <w:noProof/>
                 <w:webHidden/>
               </w:rPr>
-              <w:instrText xml:space="preserve"> PAGEREF _Toc43301981 \h </w:instrText>
+              <w:instrText xml:space="preserve"> PAGEREF _Toc43381501 \h </w:instrText>
             </w:r>
             <w:r>
               <w:rPr>
@@ -3949,7 +3953,7 @@
               <w:szCs w:val="24"/>
             </w:rPr>
           </w:pPr>
-          <w:hyperlink w:anchor="_Toc43301982" w:history="1">
+          <w:hyperlink w:anchor="_Toc43381502" w:history="1">
             <w:r>
               <w:rPr>
                 <w:rStyle w:val="Hyperlink"/>
@@ -3976,7 +3980,7 @@
                 <w:noProof/>
                 <w:webHidden/>
               </w:rPr>
-              <w:instrText xml:space="preserve"> PAGEREF _Toc43301982 \h </w:instrText>
+              <w:instrText xml:space="preserve"> PAGEREF _Toc43381502 \h </w:instrText>
             </w:r>
             <w:r>
               <w:rPr>
@@ -4022,7 +4026,7 @@
               <w:szCs w:val="24"/>
             </w:rPr>
           </w:pPr>
-          <w:hyperlink w:anchor="_Toc43301983" w:history="1">
+          <w:hyperlink w:anchor="_Toc43381503" w:history="1">
             <w:r>
               <w:rPr>
                 <w:rStyle w:val="Hyperlink"/>
@@ -4049,7 +4053,7 @@
                 <w:noProof/>
                 <w:webHidden/>
               </w:rPr>
-              <w:instrText xml:space="preserve"> PAGEREF _Toc43301983 \h </w:instrText>
+              <w:instrText xml:space="preserve"> PAGEREF _Toc43381503 \h </w:instrText>
             </w:r>
             <w:r>
               <w:rPr>
@@ -4095,7 +4099,7 @@
               <w:szCs w:val="24"/>
             </w:rPr>
           </w:pPr>
-          <w:hyperlink w:anchor="_Toc43301984" w:history="1">
+          <w:hyperlink w:anchor="_Toc43381504" w:history="1">
             <w:r>
               <w:rPr>
                 <w:rStyle w:val="Hyperlink"/>
@@ -4122,7 +4126,7 @@
                 <w:noProof/>
                 <w:webHidden/>
               </w:rPr>
-              <w:instrText xml:space="preserve"> PAGEREF _Toc43301984 \h </w:instrText>
+              <w:instrText xml:space="preserve"> PAGEREF _Toc43381504 \h </w:instrText>
             </w:r>
             <w:r>
               <w:rPr>
@@ -4167,7 +4171,7 @@
               <w:szCs w:val="24"/>
             </w:rPr>
           </w:pPr>
-          <w:hyperlink w:anchor="_Toc43301985" w:history="1">
+          <w:hyperlink w:anchor="_Toc43381505" w:history="1">
             <w:r>
               <w:rPr>
                 <w:rStyle w:val="Hyperlink"/>
@@ -4194,7 +4198,7 @@
                 <w:noProof/>
                 <w:webHidden/>
               </w:rPr>
-              <w:instrText xml:space="preserve"> PAGEREF _Toc43301985 \h </w:instrText>
+              <w:instrText xml:space="preserve"> PAGEREF _Toc43381505 \h </w:instrText>
             </w:r>
             <w:r>
               <w:rPr>
@@ -4240,7 +4244,7 @@
               <w:szCs w:val="24"/>
             </w:rPr>
           </w:pPr>
-          <w:hyperlink w:anchor="_Toc43301986" w:history="1">
+          <w:hyperlink w:anchor="_Toc43381506" w:history="1">
             <w:r>
               <w:rPr>
                 <w:rStyle w:val="Hyperlink"/>
@@ -4267,7 +4271,7 @@
                 <w:noProof/>
                 <w:webHidden/>
               </w:rPr>
-              <w:instrText xml:space="preserve"> PAGEREF _Toc43301986 \h </w:instrText>
+              <w:instrText xml:space="preserve"> PAGEREF _Toc43381506 \h </w:instrText>
             </w:r>
             <w:r>
               <w:rPr>
@@ -4313,7 +4317,7 @@
               <w:szCs w:val="24"/>
             </w:rPr>
           </w:pPr>
-          <w:hyperlink w:anchor="_Toc43301987" w:history="1">
+          <w:hyperlink w:anchor="_Toc43381507" w:history="1">
             <w:r>
               <w:rPr>
                 <w:rStyle w:val="Hyperlink"/>
@@ -4340,7 +4344,7 @@
                 <w:noProof/>
                 <w:webHidden/>
               </w:rPr>
-              <w:instrText xml:space="preserve"> PAGEREF _Toc43301987 \h </w:instrText>
+              <w:instrText xml:space="preserve"> PAGEREF _Toc43381507 \h </w:instrText>
             </w:r>
             <w:r>
               <w:rPr>
@@ -4386,7 +4390,7 @@
               <w:szCs w:val="24"/>
             </w:rPr>
           </w:pPr>
-          <w:hyperlink w:anchor="_Toc43301988" w:history="1">
+          <w:hyperlink w:anchor="_Toc43381508" w:history="1">
             <w:r>
               <w:rPr>
                 <w:rStyle w:val="Hyperlink"/>
@@ -4413,7 +4417,7 @@
                 <w:noProof/>
                 <w:webHidden/>
               </w:rPr>
-              <w:instrText xml:space="preserve"> PAGEREF _Toc43301988 \h </w:instrText>
+              <w:instrText xml:space="preserve"> PAGEREF _Toc43381508 \h </w:instrText>
             </w:r>
             <w:r>
               <w:rPr>
@@ -4458,7 +4462,7 @@
               <w:szCs w:val="24"/>
             </w:rPr>
           </w:pPr>
-          <w:hyperlink w:anchor="_Toc43301989" w:history="1">
+          <w:hyperlink w:anchor="_Toc43381509" w:history="1">
             <w:r>
               <w:rPr>
                 <w:rStyle w:val="Hyperlink"/>
@@ -4485,7 +4489,7 @@
                 <w:noProof/>
                 <w:webHidden/>
               </w:rPr>
-              <w:instrText xml:space="preserve"> PAGEREF _Toc43301989 \h </w:instrText>
+              <w:instrText xml:space="preserve"> PAGEREF _Toc43381509 \h </w:instrText>
             </w:r>
             <w:r>
               <w:rPr>
@@ -4531,7 +4535,7 @@
               <w:szCs w:val="24"/>
             </w:rPr>
           </w:pPr>
-          <w:hyperlink w:anchor="_Toc43301990" w:history="1">
+          <w:hyperlink w:anchor="_Toc43381510" w:history="1">
             <w:r>
               <w:rPr>
                 <w:rStyle w:val="Hyperlink"/>
@@ -4558,7 +4562,7 @@
                 <w:noProof/>
                 <w:webHidden/>
               </w:rPr>
-              <w:instrText xml:space="preserve"> PAGEREF _Toc43301990 \h </w:instrText>
+              <w:instrText xml:space="preserve"> PAGEREF _Toc43381510 \h </w:instrText>
             </w:r>
             <w:r>
               <w:rPr>
@@ -4604,7 +4608,7 @@
               <w:szCs w:val="24"/>
             </w:rPr>
           </w:pPr>
-          <w:hyperlink w:anchor="_Toc43301991" w:history="1">
+          <w:hyperlink w:anchor="_Toc43381511" w:history="1">
             <w:r>
               <w:rPr>
                 <w:rStyle w:val="Hyperlink"/>
@@ -4631,7 +4635,7 @@
                 <w:noProof/>
                 <w:webHidden/>
               </w:rPr>
-              <w:instrText xml:space="preserve"> PAGEREF _Toc43301991 \h </w:instrText>
+              <w:instrText xml:space="preserve"> PAGEREF _Toc43381511 \h </w:instrText>
             </w:r>
             <w:r>
               <w:rPr>
@@ -4677,7 +4681,7 @@
               <w:szCs w:val="24"/>
             </w:rPr>
           </w:pPr>
-          <w:hyperlink w:anchor="_Toc43301992" w:history="1">
+          <w:hyperlink w:anchor="_Toc43381512" w:history="1">
             <w:r>
               <w:rPr>
                 <w:rStyle w:val="Hyperlink"/>
@@ -4704,7 +4708,7 @@
                 <w:noProof/>
                 <w:webHidden/>
               </w:rPr>
-              <w:instrText xml:space="preserve"> PAGEREF _Toc43301992 \h </w:instrText>
+              <w:instrText xml:space="preserve"> PAGEREF _Toc43381512 \h </w:instrText>
             </w:r>
             <w:r>
               <w:rPr>
@@ -4749,7 +4753,7 @@
               <w:szCs w:val="24"/>
             </w:rPr>
           </w:pPr>
-          <w:hyperlink w:anchor="_Toc43301993" w:history="1">
+          <w:hyperlink w:anchor="_Toc43381513" w:history="1">
             <w:r>
               <w:rPr>
                 <w:rStyle w:val="Hyperlink"/>
@@ -4776,7 +4780,7 @@
                 <w:noProof/>
                 <w:webHidden/>
               </w:rPr>
-              <w:instrText xml:space="preserve"> PAGEREF _Toc43301993 \h </w:instrText>
+              <w:instrText xml:space="preserve"> PAGEREF _Toc43381513 \h </w:instrText>
             </w:r>
             <w:r>
               <w:rPr>
@@ -4822,7 +4826,7 @@
               <w:szCs w:val="24"/>
             </w:rPr>
           </w:pPr>
-          <w:hyperlink w:anchor="_Toc43301994" w:history="1">
+          <w:hyperlink w:anchor="_Toc43381514" w:history="1">
             <w:r>
               <w:rPr>
                 <w:rStyle w:val="Hyperlink"/>
@@ -4849,7 +4853,7 @@
                 <w:noProof/>
                 <w:webHidden/>
               </w:rPr>
-              <w:instrText xml:space="preserve"> PAGEREF _Toc43301994 \h </w:instrText>
+              <w:instrText xml:space="preserve"> PAGEREF _Toc43381514 \h </w:instrText>
             </w:r>
             <w:r>
               <w:rPr>
@@ -4895,7 +4899,7 @@
               <w:szCs w:val="24"/>
             </w:rPr>
           </w:pPr>
-          <w:hyperlink w:anchor="_Toc43301995" w:history="1">
+          <w:hyperlink w:anchor="_Toc43381515" w:history="1">
             <w:r>
               <w:rPr>
                 <w:rStyle w:val="Hyperlink"/>
@@ -4922,7 +4926,7 @@
                 <w:noProof/>
                 <w:webHidden/>
               </w:rPr>
-              <w:instrText xml:space="preserve"> PAGEREF _Toc43301995 \h </w:instrText>
+              <w:instrText xml:space="preserve"> PAGEREF _Toc43381515 \h </w:instrText>
             </w:r>
             <w:r>
               <w:rPr>
@@ -4968,7 +4972,7 @@
               <w:szCs w:val="24"/>
             </w:rPr>
           </w:pPr>
-          <w:hyperlink w:anchor="_Toc43301996" w:history="1">
+          <w:hyperlink w:anchor="_Toc43381516" w:history="1">
             <w:r>
               <w:rPr>
                 <w:rStyle w:val="Hyperlink"/>
@@ -4995,7 +4999,7 @@
                 <w:noProof/>
                 <w:webHidden/>
               </w:rPr>
-              <w:instrText xml:space="preserve"> PAGEREF _Toc43301996 \h </w:instrText>
+              <w:instrText xml:space="preserve"> PAGEREF _Toc43381516 \h </w:instrText>
             </w:r>
             <w:r>
               <w:rPr>
@@ -5040,7 +5044,7 @@
               <w:szCs w:val="24"/>
             </w:rPr>
           </w:pPr>
-          <w:hyperlink w:anchor="_Toc43301997" w:history="1">
+          <w:hyperlink w:anchor="_Toc43381517" w:history="1">
             <w:r>
               <w:rPr>
                 <w:rStyle w:val="Hyperlink"/>
@@ -5067,7 +5071,7 @@
                 <w:noProof/>
                 <w:webHidden/>
               </w:rPr>
-              <w:instrText xml:space="preserve"> PAGEREF _Toc43301997 \h </w:instrText>
+              <w:instrText xml:space="preserve"> PAGEREF _Toc43381517 \h </w:instrText>
             </w:r>
             <w:r>
               <w:rPr>
@@ -5112,7 +5116,7 @@
               <w:szCs w:val="24"/>
             </w:rPr>
           </w:pPr>
-          <w:hyperlink w:anchor="_Toc43301998" w:history="1">
+          <w:hyperlink w:anchor="_Toc43381518" w:history="1">
             <w:r>
               <w:rPr>
                 <w:rStyle w:val="Hyperlink"/>
@@ -5139,7 +5143,7 @@
                 <w:noProof/>
                 <w:webHidden/>
               </w:rPr>
-              <w:instrText xml:space="preserve"> PAGEREF _Toc43301998 \h </w:instrText>
+              <w:instrText xml:space="preserve"> PAGEREF _Toc43381518 \h </w:instrText>
             </w:r>
             <w:r>
               <w:rPr>
@@ -5186,7 +5190,7 @@
               <w:szCs w:val="24"/>
             </w:rPr>
           </w:pPr>
-          <w:hyperlink w:anchor="_Toc43301999" w:history="1">
+          <w:hyperlink w:anchor="_Toc43381519" w:history="1">
             <w:r>
               <w:rPr>
                 <w:rStyle w:val="Hyperlink"/>
@@ -5213,7 +5217,7 @@
                 <w:noProof/>
                 <w:webHidden/>
               </w:rPr>
-              <w:instrText xml:space="preserve"> PAGEREF _Toc43301999 \h </w:instrText>
+              <w:instrText xml:space="preserve"> PAGEREF _Toc43381519 \h </w:instrText>
             </w:r>
             <w:r>
               <w:rPr>
@@ -5258,7 +5262,7 @@
               <w:szCs w:val="24"/>
             </w:rPr>
           </w:pPr>
-          <w:hyperlink w:anchor="_Toc43302000" w:history="1">
+          <w:hyperlink w:anchor="_Toc43381520" w:history="1">
             <w:r>
               <w:rPr>
                 <w:rStyle w:val="Hyperlink"/>
@@ -5285,7 +5289,7 @@
                 <w:noProof/>
                 <w:webHidden/>
               </w:rPr>
-              <w:instrText xml:space="preserve"> PAGEREF _Toc43302000 \h </w:instrText>
+              <w:instrText xml:space="preserve"> PAGEREF _Toc43381520 \h </w:instrText>
             </w:r>
             <w:r>
               <w:rPr>
@@ -5330,7 +5334,7 @@
               <w:szCs w:val="24"/>
             </w:rPr>
           </w:pPr>
-          <w:hyperlink w:anchor="_Toc43302001" w:history="1">
+          <w:hyperlink w:anchor="_Toc43381521" w:history="1">
             <w:r>
               <w:rPr>
                 <w:rStyle w:val="Hyperlink"/>
@@ -5357,7 +5361,7 @@
                 <w:noProof/>
                 <w:webHidden/>
               </w:rPr>
-              <w:instrText xml:space="preserve"> PAGEREF _Toc43302001 \h </w:instrText>
+              <w:instrText xml:space="preserve"> PAGEREF _Toc43381521 \h </w:instrText>
             </w:r>
             <w:r>
               <w:rPr>
@@ -5377,7 +5381,7 @@
                 <w:noProof/>
                 <w:webHidden/>
               </w:rPr>
-              <w:t>89</w:t>
+              <w:t>90</w:t>
             </w:r>
             <w:r>
               <w:rPr>
@@ -5403,7 +5407,7 @@
               <w:szCs w:val="24"/>
             </w:rPr>
           </w:pPr>
-          <w:hyperlink w:anchor="_Toc43302002" w:history="1">
+          <w:hyperlink w:anchor="_Toc43381522" w:history="1">
             <w:r>
               <w:rPr>
                 <w:rStyle w:val="Hyperlink"/>
@@ -5430,7 +5434,7 @@
                 <w:noProof/>
                 <w:webHidden/>
               </w:rPr>
-              <w:instrText xml:space="preserve"> PAGEREF _Toc43302002 \h </w:instrText>
+              <w:instrText xml:space="preserve"> PAGEREF _Toc43381522 \h </w:instrText>
             </w:r>
             <w:r>
               <w:rPr>
@@ -5450,7 +5454,7 @@
                 <w:noProof/>
                 <w:webHidden/>
               </w:rPr>
-              <w:t>89</w:t>
+              <w:t>90</w:t>
             </w:r>
             <w:r>
               <w:rPr>
@@ -5476,7 +5480,7 @@
               <w:szCs w:val="24"/>
             </w:rPr>
           </w:pPr>
-          <w:hyperlink w:anchor="_Toc43302003" w:history="1">
+          <w:hyperlink w:anchor="_Toc43381523" w:history="1">
             <w:r>
               <w:rPr>
                 <w:rStyle w:val="Hyperlink"/>
@@ -5503,7 +5507,7 @@
                 <w:noProof/>
                 <w:webHidden/>
               </w:rPr>
-              <w:instrText xml:space="preserve"> PAGEREF _Toc43302003 \h </w:instrText>
+              <w:instrText xml:space="preserve"> PAGEREF _Toc43381523 \h </w:instrText>
             </w:r>
             <w:r>
               <w:rPr>
@@ -5523,7 +5527,7 @@
                 <w:noProof/>
                 <w:webHidden/>
               </w:rPr>
-              <w:t>89</w:t>
+              <w:t>92</w:t>
             </w:r>
             <w:r>
               <w:rPr>
@@ -5549,7 +5553,7 @@
               <w:szCs w:val="24"/>
             </w:rPr>
           </w:pPr>
-          <w:hyperlink w:anchor="_Toc43302004" w:history="1">
+          <w:hyperlink w:anchor="_Toc43381524" w:history="1">
             <w:r>
               <w:rPr>
                 <w:rStyle w:val="Hyperlink"/>
@@ -5576,7 +5580,7 @@
                 <w:noProof/>
                 <w:webHidden/>
               </w:rPr>
-              <w:instrText xml:space="preserve"> PAGEREF _Toc43302004 \h </w:instrText>
+              <w:instrText xml:space="preserve"> PAGEREF _Toc43381524 \h </w:instrText>
             </w:r>
             <w:r>
               <w:rPr>
@@ -5596,7 +5600,7 @@
                 <w:noProof/>
                 <w:webHidden/>
               </w:rPr>
-              <w:t>89</w:t>
+              <w:t>94</w:t>
             </w:r>
             <w:r>
               <w:rPr>
@@ -5622,7 +5626,7 @@
               <w:szCs w:val="24"/>
             </w:rPr>
           </w:pPr>
-          <w:hyperlink w:anchor="_Toc43302005" w:history="1">
+          <w:hyperlink w:anchor="_Toc43381525" w:history="1">
             <w:r>
               <w:rPr>
                 <w:rStyle w:val="Hyperlink"/>
@@ -5649,7 +5653,7 @@
                 <w:noProof/>
                 <w:webHidden/>
               </w:rPr>
-              <w:instrText xml:space="preserve"> PAGEREF _Toc43302005 \h </w:instrText>
+              <w:instrText xml:space="preserve"> PAGEREF _Toc43381525 \h </w:instrText>
             </w:r>
             <w:r>
               <w:rPr>
@@ -5669,7 +5673,7 @@
                 <w:noProof/>
                 <w:webHidden/>
               </w:rPr>
-              <w:t>89</w:t>
+              <w:t>95</w:t>
             </w:r>
             <w:r>
               <w:rPr>
@@ -5694,7 +5698,7 @@
               <w:szCs w:val="24"/>
             </w:rPr>
           </w:pPr>
-          <w:hyperlink w:anchor="_Toc43302006" w:history="1">
+          <w:hyperlink w:anchor="_Toc43381526" w:history="1">
             <w:r>
               <w:rPr>
                 <w:rStyle w:val="Hyperlink"/>
@@ -5721,7 +5725,7 @@
                 <w:noProof/>
                 <w:webHidden/>
               </w:rPr>
-              <w:instrText xml:space="preserve"> PAGEREF _Toc43302006 \h </w:instrText>
+              <w:instrText xml:space="preserve"> PAGEREF _Toc43381526 \h </w:instrText>
             </w:r>
             <w:r>
               <w:rPr>
@@ -5741,7 +5745,7 @@
                 <w:noProof/>
                 <w:webHidden/>
               </w:rPr>
-              <w:t>89</w:t>
+              <w:t>96</w:t>
             </w:r>
             <w:r>
               <w:rPr>
@@ -5766,7 +5770,7 @@
               <w:szCs w:val="24"/>
             </w:rPr>
           </w:pPr>
-          <w:hyperlink w:anchor="_Toc43302007" w:history="1">
+          <w:hyperlink w:anchor="_Toc43381527" w:history="1">
             <w:r>
               <w:rPr>
                 <w:rStyle w:val="Hyperlink"/>
@@ -5793,7 +5797,7 @@
                 <w:noProof/>
                 <w:webHidden/>
               </w:rPr>
-              <w:instrText xml:space="preserve"> PAGEREF _Toc43302007 \h </w:instrText>
+              <w:instrText xml:space="preserve"> PAGEREF _Toc43381527 \h </w:instrText>
             </w:r>
             <w:r>
               <w:rPr>
@@ -5813,7 +5817,7 @@
                 <w:noProof/>
                 <w:webHidden/>
               </w:rPr>
-              <w:t>89</w:t>
+              <w:t>98</w:t>
             </w:r>
             <w:r>
               <w:rPr>
@@ -5840,13 +5844,13 @@
               <w:szCs w:val="24"/>
             </w:rPr>
           </w:pPr>
-          <w:hyperlink w:anchor="_Toc43302008" w:history="1">
+          <w:hyperlink w:anchor="_Toc43381528" w:history="1">
             <w:r>
               <w:rPr>
                 <w:rStyle w:val="Hyperlink"/>
                 <w:noProof/>
               </w:rPr>
-              <w:t>Appendix</w:t>
+              <w:t>Creating AMC Drivers</w:t>
             </w:r>
             <w:r>
               <w:rPr>
@@ -5867,7 +5871,7 @@
                 <w:noProof/>
                 <w:webHidden/>
               </w:rPr>
-              <w:instrText xml:space="preserve"> PAGEREF _Toc43302008 \h </w:instrText>
+              <w:instrText xml:space="preserve"> PAGEREF _Toc43381528 \h </w:instrText>
             </w:r>
             <w:r>
               <w:rPr>
@@ -5887,7 +5891,7 @@
                 <w:noProof/>
                 <w:webHidden/>
               </w:rPr>
-              <w:t>89</w:t>
+              <w:t>100</w:t>
             </w:r>
             <w:r>
               <w:rPr>
@@ -5912,12 +5916,158 @@
               <w:szCs w:val="24"/>
             </w:rPr>
           </w:pPr>
-          <w:hyperlink w:anchor="_Toc43302009" w:history="1">
+          <w:hyperlink w:anchor="_Toc43381529" w:history="1">
             <w:r>
               <w:rPr>
                 <w:rStyle w:val="Hyperlink"/>
                 <w:noProof/>
               </w:rPr>
+              <w:t>Instructions</w:t>
+            </w:r>
+            <w:r>
+              <w:rPr>
+                <w:noProof/>
+                <w:webHidden/>
+              </w:rPr>
+              <w:tab/>
+            </w:r>
+            <w:r>
+              <w:rPr>
+                <w:noProof/>
+                <w:webHidden/>
+              </w:rPr>
+              <w:fldChar w:fldCharType="begin"/>
+            </w:r>
+            <w:r>
+              <w:rPr>
+                <w:noProof/>
+                <w:webHidden/>
+              </w:rPr>
+              <w:instrText xml:space="preserve"> PAGEREF _Toc43381529 \h </w:instrText>
+            </w:r>
+            <w:r>
+              <w:rPr>
+                <w:noProof/>
+                <w:webHidden/>
+              </w:rPr>
+            </w:r>
+            <w:r>
+              <w:rPr>
+                <w:noProof/>
+                <w:webHidden/>
+              </w:rPr>
+              <w:fldChar w:fldCharType="separate"/>
+            </w:r>
+            <w:r>
+              <w:rPr>
+                <w:noProof/>
+                <w:webHidden/>
+              </w:rPr>
+              <w:t>100</w:t>
+            </w:r>
+            <w:r>
+              <w:rPr>
+                <w:noProof/>
+                <w:webHidden/>
+              </w:rPr>
+              <w:fldChar w:fldCharType="end"/>
+            </w:r>
+          </w:hyperlink>
+        </w:p>
+        <w:p>
+          <w:pPr>
+            <w:pStyle w:val="TOC1"/>
+            <w:tabs>
+              <w:tab w:val="right" w:leader="dot" w:pos="9350"/>
+            </w:tabs>
+            <w:rPr>
+              <w:rFonts w:eastAsiaTheme="minorEastAsia" w:cstheme="minorBidi"/>
+              <w:b w:val="0"/>
+              <w:bCs w:val="0"/>
+              <w:caps w:val="0"/>
+              <w:noProof/>
+              <w:sz w:val="24"/>
+              <w:szCs w:val="24"/>
+            </w:rPr>
+          </w:pPr>
+          <w:hyperlink w:anchor="_Toc43381530" w:history="1">
+            <w:r>
+              <w:rPr>
+                <w:rStyle w:val="Hyperlink"/>
+                <w:noProof/>
+              </w:rPr>
+              <w:t>Appendix</w:t>
+            </w:r>
+            <w:r>
+              <w:rPr>
+                <w:noProof/>
+                <w:webHidden/>
+              </w:rPr>
+              <w:tab/>
+            </w:r>
+            <w:r>
+              <w:rPr>
+                <w:noProof/>
+                <w:webHidden/>
+              </w:rPr>
+              <w:fldChar w:fldCharType="begin"/>
+            </w:r>
+            <w:r>
+              <w:rPr>
+                <w:noProof/>
+                <w:webHidden/>
+              </w:rPr>
+              <w:instrText xml:space="preserve"> PAGEREF _Toc43381530 \h </w:instrText>
+            </w:r>
+            <w:r>
+              <w:rPr>
+                <w:noProof/>
+                <w:webHidden/>
+              </w:rPr>
+            </w:r>
+            <w:r>
+              <w:rPr>
+                <w:noProof/>
+                <w:webHidden/>
+              </w:rPr>
+              <w:fldChar w:fldCharType="separate"/>
+            </w:r>
+            <w:r>
+              <w:rPr>
+                <w:noProof/>
+                <w:webHidden/>
+              </w:rPr>
+              <w:t>101</w:t>
+            </w:r>
+            <w:r>
+              <w:rPr>
+                <w:noProof/>
+                <w:webHidden/>
+              </w:rPr>
+              <w:fldChar w:fldCharType="end"/>
+            </w:r>
+          </w:hyperlink>
+        </w:p>
+        <w:p>
+          <w:pPr>
+            <w:pStyle w:val="TOC2"/>
+            <w:tabs>
+              <w:tab w:val="right" w:leader="dot" w:pos="9350"/>
+            </w:tabs>
+            <w:rPr>
+              <w:rFonts w:eastAsiaTheme="minorEastAsia" w:cstheme="minorBidi"/>
+              <w:smallCaps w:val="0"/>
+              <w:noProof/>
+              <w:sz w:val="24"/>
+              <w:szCs w:val="24"/>
+            </w:rPr>
+          </w:pPr>
+          <w:hyperlink w:anchor="_Toc43381531" w:history="1">
+            <w:r>
+              <w:rPr>
+                <w:rStyle w:val="Hyperlink"/>
+                <w:noProof/>
+              </w:rPr>
               <w:t>Artifacts</w:t>
             </w:r>
             <w:r>
@@ -5939,7 +6089,7 @@
                 <w:noProof/>
                 <w:webHidden/>
               </w:rPr>
-              <w:instrText xml:space="preserve"> PAGEREF _Toc43302009 \h </w:instrText>
+              <w:instrText xml:space="preserve"> PAGEREF _Toc43381531 \h </w:instrText>
             </w:r>
             <w:r>
               <w:rPr>
@@ -5959,7 +6109,79 @@
                 <w:noProof/>
                 <w:webHidden/>
               </w:rPr>
-              <w:t>89</w:t>
+              <w:t>101</w:t>
+            </w:r>
+            <w:r>
+              <w:rPr>
+                <w:noProof/>
+                <w:webHidden/>
+              </w:rPr>
+              <w:fldChar w:fldCharType="end"/>
+            </w:r>
+          </w:hyperlink>
+        </w:p>
+        <w:p>
+          <w:pPr>
+            <w:pStyle w:val="TOC2"/>
+            <w:tabs>
+              <w:tab w:val="right" w:leader="dot" w:pos="9350"/>
+            </w:tabs>
+            <w:rPr>
+              <w:rFonts w:eastAsiaTheme="minorEastAsia" w:cstheme="minorBidi"/>
+              <w:smallCaps w:val="0"/>
+              <w:noProof/>
+              <w:sz w:val="24"/>
+              <w:szCs w:val="24"/>
+            </w:rPr>
+          </w:pPr>
+          <w:hyperlink w:anchor="_Toc43381532" w:history="1">
+            <w:r>
+              <w:rPr>
+                <w:rStyle w:val="Hyperlink"/>
+                <w:noProof/>
+              </w:rPr>
+              <w:t>AMC-Approved DynamoDB Format</w:t>
+            </w:r>
+            <w:r>
+              <w:rPr>
+                <w:noProof/>
+                <w:webHidden/>
+              </w:rPr>
+              <w:tab/>
+            </w:r>
+            <w:r>
+              <w:rPr>
+                <w:noProof/>
+                <w:webHidden/>
+              </w:rPr>
+              <w:fldChar w:fldCharType="begin"/>
+            </w:r>
+            <w:r>
+              <w:rPr>
+                <w:noProof/>
+                <w:webHidden/>
+              </w:rPr>
+              <w:instrText xml:space="preserve"> PAGEREF _Toc43381532 \h </w:instrText>
+            </w:r>
+            <w:r>
+              <w:rPr>
+                <w:noProof/>
+                <w:webHidden/>
+              </w:rPr>
+            </w:r>
+            <w:r>
+              <w:rPr>
+                <w:noProof/>
+                <w:webHidden/>
+              </w:rPr>
+              <w:fldChar w:fldCharType="separate"/>
+            </w:r>
+            <w:r>
+              <w:rPr>
+                <w:noProof/>
+                <w:webHidden/>
+              </w:rPr>
+              <w:t>101</w:t>
             </w:r>
             <w:r>
               <w:rPr>
@@ -6001,7 +6223,7 @@
       </w:pPr>
       <w:bookmarkStart w:id="2" w:name="_Physical_Greenfield_Cleanup"/>
       <w:bookmarkStart w:id="3" w:name="_Virtual"/>
-      <w:bookmarkStart w:id="4" w:name="_Toc43301929"/>
+      <w:bookmarkStart w:id="4" w:name="_Toc43381449"/>
       <w:bookmarkEnd w:id="2"/>
       <w:bookmarkEnd w:id="3"/>
       <w:r>
@@ -6368,7 +6590,7 @@
       </w:pPr>
       <w:bookmarkStart w:id="5" w:name="_Toc43112256"/>
       <w:bookmarkStart w:id="6" w:name="_Toc43140561"/>
-      <w:bookmarkStart w:id="7" w:name="_Toc43301930"/>
+      <w:bookmarkStart w:id="7" w:name="_Toc43381450"/>
       <w:r>
         <w:lastRenderedPageBreak/>
         <w:t>Deployment Types</w:t>
@@ -6422,7 +6644,7 @@
       </w:pPr>
       <w:bookmarkStart w:id="8" w:name="_Toc43112257"/>
       <w:bookmarkStart w:id="9" w:name="_Toc43140562"/>
-      <w:bookmarkStart w:id="10" w:name="_Toc43301931"/>
+      <w:bookmarkStart w:id="10" w:name="_Toc43381451"/>
       <w:r>
         <w:t>Virtual:</w:t>
       </w:r>
@@ -6472,7 +6694,7 @@
       </w:pPr>
       <w:bookmarkStart w:id="11" w:name="_Toc43112258"/>
       <w:bookmarkStart w:id="12" w:name="_Toc43140563"/>
-      <w:bookmarkStart w:id="13" w:name="_Toc43301932"/>
+      <w:bookmarkStart w:id="13" w:name="_Toc43381452"/>
       <w:r>
         <w:t>Physical</w:t>
       </w:r>
@@ -6573,7 +6795,7 @@
       </w:pPr>
       <w:bookmarkStart w:id="14" w:name="_Toc43112259"/>
       <w:bookmarkStart w:id="15" w:name="_Toc43140564"/>
-      <w:bookmarkStart w:id="16" w:name="_Toc43301933"/>
+      <w:bookmarkStart w:id="16" w:name="_Toc43381453"/>
       <w:r>
         <w:t>Physical - Greenfield</w:t>
       </w:r>
@@ -6611,7 +6833,7 @@
       </w:pPr>
       <w:bookmarkStart w:id="17" w:name="_Toc43112260"/>
       <w:bookmarkStart w:id="18" w:name="_Toc43140565"/>
-      <w:bookmarkStart w:id="19" w:name="_Toc43301934"/>
+      <w:bookmarkStart w:id="19" w:name="_Toc43381454"/>
       <w:r>
         <w:t>Physical - Brownfield</w:t>
       </w:r>
@@ -6791,7 +7013,7 @@
       </w:pPr>
       <w:bookmarkStart w:id="20" w:name="_Toc43112261"/>
       <w:bookmarkStart w:id="21" w:name="_Toc43140566"/>
-      <w:bookmarkStart w:id="22" w:name="_Toc43301935"/>
+      <w:bookmarkStart w:id="22" w:name="_Toc43381455"/>
       <w:r>
         <w:lastRenderedPageBreak/>
         <w:t>Data Flow Options</w:t>
@@ -6887,7 +7109,7 @@
       </w:pPr>
       <w:bookmarkStart w:id="23" w:name="_Toc43112262"/>
       <w:bookmarkStart w:id="24" w:name="_Toc43140567"/>
-      <w:bookmarkStart w:id="25" w:name="_Toc43301936"/>
+      <w:bookmarkStart w:id="25" w:name="_Toc43381456"/>
       <w:r>
         <w:t>Option 1</w:t>
       </w:r>
@@ -7056,7 +7278,7 @@
       </w:pPr>
       <w:bookmarkStart w:id="26" w:name="_Toc43112263"/>
       <w:bookmarkStart w:id="27" w:name="_Toc43140568"/>
-      <w:bookmarkStart w:id="28" w:name="_Toc43301937"/>
+      <w:bookmarkStart w:id="28" w:name="_Toc43381457"/>
       <w:r>
         <w:t>Option 2a</w:t>
       </w:r>
@@ -7175,7 +7397,7 @@
       </w:pPr>
       <w:bookmarkStart w:id="29" w:name="_Toc43112264"/>
       <w:bookmarkStart w:id="30" w:name="_Toc43140569"/>
-      <w:bookmarkStart w:id="31" w:name="_Toc43301938"/>
+      <w:bookmarkStart w:id="31" w:name="_Toc43381458"/>
       <w:r>
         <w:t>Option 2b</w:t>
       </w:r>
@@ -7291,7 +7513,7 @@
       </w:pPr>
       <w:bookmarkStart w:id="33" w:name="_Virtual_1"/>
       <w:bookmarkStart w:id="34" w:name="_Toc43140570"/>
-      <w:bookmarkStart w:id="35" w:name="_Toc43301939"/>
+      <w:bookmarkStart w:id="35" w:name="_Toc43381459"/>
       <w:bookmarkEnd w:id="33"/>
       <w:r>
         <w:lastRenderedPageBreak/>
@@ -7506,7 +7728,7 @@
       </w:pPr>
       <w:bookmarkStart w:id="36" w:name="_Toc43112266"/>
       <w:bookmarkStart w:id="37" w:name="_Toc43140571"/>
-      <w:bookmarkStart w:id="38" w:name="_Toc43301940"/>
+      <w:bookmarkStart w:id="38" w:name="_Toc43381460"/>
       <w:r>
         <w:lastRenderedPageBreak/>
         <w:t>Pre-Requisites:</w:t>
@@ -8112,7 +8334,7 @@
       </w:pPr>
       <w:bookmarkStart w:id="39" w:name="_Toc43112267"/>
       <w:bookmarkStart w:id="40" w:name="_Toc43140572"/>
-      <w:bookmarkStart w:id="41" w:name="_Toc43301941"/>
+      <w:bookmarkStart w:id="41" w:name="_Toc43381461"/>
       <w:r>
         <w:lastRenderedPageBreak/>
         <w:t xml:space="preserve">Virtual </w:t>
@@ -8202,7 +8424,7 @@
       </w:pPr>
       <w:bookmarkStart w:id="42" w:name="_Toc43112268"/>
       <w:bookmarkStart w:id="43" w:name="_Toc43140573"/>
-      <w:bookmarkStart w:id="44" w:name="_Toc43301942"/>
+      <w:bookmarkStart w:id="44" w:name="_Toc43381462"/>
       <w:r>
         <w:t>CloudFormation stack launch</w:t>
       </w:r>
@@ -9654,7 +9876,7 @@
       </w:pPr>
       <w:bookmarkStart w:id="45" w:name="_Toc43112269"/>
       <w:bookmarkStart w:id="46" w:name="_Toc43140574"/>
-      <w:bookmarkStart w:id="47" w:name="_Toc43301943"/>
+      <w:bookmarkStart w:id="47" w:name="_Toc43381463"/>
       <w:r>
         <w:lastRenderedPageBreak/>
         <w:t>Post Deployment Steps</w:t>
@@ -10276,7 +10498,7 @@
       </w:pPr>
       <w:bookmarkStart w:id="48" w:name="_Toc43112270"/>
       <w:bookmarkStart w:id="49" w:name="_Toc43140575"/>
-      <w:bookmarkStart w:id="50" w:name="_Toc43301944"/>
+      <w:bookmarkStart w:id="50" w:name="_Toc43381464"/>
       <w:r>
         <w:lastRenderedPageBreak/>
         <w:t>View SiteWise Portal Data</w:t>
@@ -10657,7 +10879,7 @@
       </w:pPr>
       <w:bookmarkStart w:id="51" w:name="_Toc43112271"/>
       <w:bookmarkStart w:id="52" w:name="_Toc43140576"/>
-      <w:bookmarkStart w:id="53" w:name="_Toc43301945"/>
+      <w:bookmarkStart w:id="53" w:name="_Toc43381465"/>
       <w:r>
         <w:lastRenderedPageBreak/>
         <w:t>Troubleshooting</w:t>
@@ -10881,7 +11103,7 @@
         <w:pStyle w:val="Heading2"/>
       </w:pPr>
       <w:bookmarkStart w:id="54" w:name="_Toc43140577"/>
-      <w:bookmarkStart w:id="55" w:name="_Toc43301946"/>
+      <w:bookmarkStart w:id="55" w:name="_Toc43381466"/>
       <w:r>
         <w:lastRenderedPageBreak/>
         <w:t>Virtual Option 1 Ignition File Export</w:t>
@@ -10924,7 +11146,7 @@
         <w:pStyle w:val="Heading3"/>
       </w:pPr>
       <w:bookmarkStart w:id="56" w:name="_Toc43140578"/>
-      <w:bookmarkStart w:id="57" w:name="_Toc43301947"/>
+      <w:bookmarkStart w:id="57" w:name="_Toc43381467"/>
       <w:r>
         <w:t>CloudFormation stack launc</w:t>
       </w:r>
@@ -11912,7 +12134,7 @@
         <w:pStyle w:val="Heading3"/>
       </w:pPr>
       <w:bookmarkStart w:id="58" w:name="_Toc43140579"/>
-      <w:bookmarkStart w:id="59" w:name="_Toc43301948"/>
+      <w:bookmarkStart w:id="59" w:name="_Toc43381468"/>
       <w:r>
         <w:lastRenderedPageBreak/>
         <w:t>Post Deployment Steps</w:t>
@@ -12877,7 +13099,7 @@
         <w:pStyle w:val="Heading3"/>
       </w:pPr>
       <w:bookmarkStart w:id="60" w:name="_Toc43140580"/>
-      <w:bookmarkStart w:id="61" w:name="_Toc43301949"/>
+      <w:bookmarkStart w:id="61" w:name="_Toc43381469"/>
       <w:r>
         <w:lastRenderedPageBreak/>
         <w:t>View SiteWise Portal Data</w:t>
@@ -13150,7 +13372,7 @@
         <w:pStyle w:val="Heading3"/>
       </w:pPr>
       <w:bookmarkStart w:id="62" w:name="_Toc43140581"/>
-      <w:bookmarkStart w:id="63" w:name="_Toc43301950"/>
+      <w:bookmarkStart w:id="63" w:name="_Toc43381470"/>
       <w:r>
         <w:lastRenderedPageBreak/>
         <w:t>Troubleshooting</w:t>
@@ -13506,7 +13728,7 @@
         <w:pStyle w:val="Heading2"/>
       </w:pPr>
       <w:bookmarkStart w:id="64" w:name="_Toc43140582"/>
-      <w:bookmarkStart w:id="65" w:name="_Toc43301951"/>
+      <w:bookmarkStart w:id="65" w:name="_Toc43381471"/>
       <w:r>
         <w:lastRenderedPageBreak/>
         <w:t>Virtual Option 2a Cirrus Link Module</w:t>
@@ -13549,7 +13771,7 @@
         <w:pStyle w:val="Heading3"/>
       </w:pPr>
       <w:bookmarkStart w:id="66" w:name="_Toc43140583"/>
-      <w:bookmarkStart w:id="67" w:name="_Toc43301952"/>
+      <w:bookmarkStart w:id="67" w:name="_Toc43381472"/>
       <w:r>
         <w:t>CloudFormation stack launc</w:t>
       </w:r>
@@ -14538,7 +14760,7 @@
         <w:pStyle w:val="Heading3"/>
       </w:pPr>
       <w:bookmarkStart w:id="68" w:name="_Toc43140584"/>
-      <w:bookmarkStart w:id="69" w:name="_Toc43301953"/>
+      <w:bookmarkStart w:id="69" w:name="_Toc43381473"/>
       <w:r>
         <w:lastRenderedPageBreak/>
         <w:t>Post Deployment Steps</w:t>
@@ -15207,7 +15429,7 @@
         <w:pStyle w:val="Heading3"/>
       </w:pPr>
       <w:bookmarkStart w:id="70" w:name="_Toc43140585"/>
-      <w:bookmarkStart w:id="71" w:name="_Toc43301954"/>
+      <w:bookmarkStart w:id="71" w:name="_Toc43381474"/>
       <w:r>
         <w:lastRenderedPageBreak/>
         <w:t>Troubleshooting</w:t>
@@ -15589,7 +15811,7 @@
       <w:pPr>
         <w:pStyle w:val="Heading2"/>
       </w:pPr>
-      <w:bookmarkStart w:id="72" w:name="_Toc43301955"/>
+      <w:bookmarkStart w:id="72" w:name="_Toc43381475"/>
       <w:r>
         <w:lastRenderedPageBreak/>
         <w:t>Virtual Option 2a Ignition File Export</w:t>
@@ -15627,7 +15849,7 @@
       <w:pPr>
         <w:pStyle w:val="Heading3"/>
       </w:pPr>
-      <w:bookmarkStart w:id="73" w:name="_Toc43301956"/>
+      <w:bookmarkStart w:id="73" w:name="_Toc43381476"/>
       <w:r>
         <w:t>CloudFormation stack launc</w:t>
       </w:r>
@@ -16614,7 +16836,7 @@
       <w:pPr>
         <w:pStyle w:val="Heading3"/>
       </w:pPr>
-      <w:bookmarkStart w:id="74" w:name="_Toc43301957"/>
+      <w:bookmarkStart w:id="74" w:name="_Toc43381477"/>
       <w:r>
         <w:lastRenderedPageBreak/>
         <w:t>Post Deployment Steps</w:t>
@@ -17340,7 +17562,7 @@
       <w:pPr>
         <w:pStyle w:val="Heading3"/>
       </w:pPr>
-      <w:bookmarkStart w:id="75" w:name="_Toc43301958"/>
+      <w:bookmarkStart w:id="75" w:name="_Toc43381478"/>
       <w:r>
         <w:lastRenderedPageBreak/>
         <w:t>Troubleshooting</w:t>
@@ -17735,7 +17957,7 @@
         <w:pStyle w:val="Heading2"/>
       </w:pPr>
       <w:bookmarkStart w:id="76" w:name="_Toc43140586"/>
-      <w:bookmarkStart w:id="77" w:name="_Toc43301959"/>
+      <w:bookmarkStart w:id="77" w:name="_Toc43381479"/>
       <w:r>
         <w:lastRenderedPageBreak/>
         <w:t>Virtual Option 2b Cirrus Link Module</w:t>
@@ -17781,7 +18003,7 @@
         <w:pStyle w:val="Heading3"/>
       </w:pPr>
       <w:bookmarkStart w:id="78" w:name="_Toc43140587"/>
-      <w:bookmarkStart w:id="79" w:name="_Toc43301960"/>
+      <w:bookmarkStart w:id="79" w:name="_Toc43381480"/>
       <w:r>
         <w:t>CloudFormation stack launc</w:t>
       </w:r>
@@ -18770,7 +18992,7 @@
         <w:pStyle w:val="Heading3"/>
       </w:pPr>
       <w:bookmarkStart w:id="80" w:name="_Toc43140588"/>
-      <w:bookmarkStart w:id="81" w:name="_Toc43301961"/>
+      <w:bookmarkStart w:id="81" w:name="_Toc43381481"/>
       <w:r>
         <w:lastRenderedPageBreak/>
         <w:t>Post Deployment Steps</w:t>
@@ -19428,7 +19650,7 @@
         <w:pStyle w:val="Heading3"/>
       </w:pPr>
       <w:bookmarkStart w:id="82" w:name="_Toc43140589"/>
-      <w:bookmarkStart w:id="83" w:name="_Toc43301962"/>
+      <w:bookmarkStart w:id="83" w:name="_Toc43381482"/>
       <w:r>
         <w:lastRenderedPageBreak/>
         <w:t>Troubleshooting</w:t>
@@ -19907,7 +20129,7 @@
       <w:pPr>
         <w:pStyle w:val="Heading2"/>
       </w:pPr>
-      <w:bookmarkStart w:id="84" w:name="_Toc43301963"/>
+      <w:bookmarkStart w:id="84" w:name="_Toc43381483"/>
       <w:r>
         <w:lastRenderedPageBreak/>
         <w:t>Virtual Option 2b Ignition File Export</w:t>
@@ -19951,7 +20173,7 @@
       <w:pPr>
         <w:pStyle w:val="Heading3"/>
       </w:pPr>
-      <w:bookmarkStart w:id="85" w:name="_Toc43301964"/>
+      <w:bookmarkStart w:id="85" w:name="_Toc43381484"/>
       <w:r>
         <w:t>CloudFormation stack launc</w:t>
       </w:r>
@@ -20938,7 +21160,7 @@
       <w:pPr>
         <w:pStyle w:val="Heading3"/>
       </w:pPr>
-      <w:bookmarkStart w:id="86" w:name="_Toc43301965"/>
+      <w:bookmarkStart w:id="86" w:name="_Toc43381485"/>
       <w:r>
         <w:lastRenderedPageBreak/>
         <w:t>Post Deployment Steps</w:t>
@@ -21709,7 +21931,7 @@
       <w:pPr>
         <w:pStyle w:val="Heading3"/>
       </w:pPr>
-      <w:bookmarkStart w:id="87" w:name="_Toc43301966"/>
+      <w:bookmarkStart w:id="87" w:name="_Toc43381486"/>
       <w:r>
         <w:lastRenderedPageBreak/>
         <w:t>Troubleshooting</w:t>
@@ -22206,7 +22428,7 @@
         <w:pStyle w:val="Heading2"/>
       </w:pPr>
       <w:bookmarkStart w:id="90" w:name="_Toc43140590"/>
-      <w:bookmarkStart w:id="91" w:name="_Toc43301967"/>
+      <w:bookmarkStart w:id="91" w:name="_Toc43381487"/>
       <w:r>
         <w:lastRenderedPageBreak/>
         <w:t xml:space="preserve">Virtual </w:t>
@@ -22708,7 +22930,7 @@
       </w:pPr>
       <w:bookmarkStart w:id="92" w:name="_Toc43112273"/>
       <w:bookmarkStart w:id="93" w:name="_Toc43140591"/>
-      <w:bookmarkStart w:id="94" w:name="_Toc43301968"/>
+      <w:bookmarkStart w:id="94" w:name="_Toc43381488"/>
       <w:r>
         <w:lastRenderedPageBreak/>
         <w:t xml:space="preserve">Virtual </w:t>
@@ -23591,7 +23813,7 @@
       <w:bookmarkStart w:id="95" w:name="_Physical_–_Greenfield"/>
       <w:bookmarkStart w:id="96" w:name="_Toc43112274"/>
       <w:bookmarkStart w:id="97" w:name="_Toc43140592"/>
-      <w:bookmarkStart w:id="98" w:name="_Toc43301969"/>
+      <w:bookmarkStart w:id="98" w:name="_Toc43381489"/>
       <w:bookmarkEnd w:id="95"/>
       <w:r>
         <w:lastRenderedPageBreak/>
@@ -24553,7 +24775,7 @@
       </w:pPr>
       <w:bookmarkStart w:id="99" w:name="_Toc43112275"/>
       <w:bookmarkStart w:id="100" w:name="_Toc43140593"/>
-      <w:bookmarkStart w:id="101" w:name="_Toc43301970"/>
+      <w:bookmarkStart w:id="101" w:name="_Toc43381490"/>
       <w:r>
         <w:lastRenderedPageBreak/>
         <w:t>Pre-Requisites</w:t>
@@ -25226,7 +25448,7 @@
       </w:pPr>
       <w:bookmarkStart w:id="102" w:name="_Toc43112276"/>
       <w:bookmarkStart w:id="103" w:name="_Toc43140594"/>
-      <w:bookmarkStart w:id="104" w:name="_Toc43301971"/>
+      <w:bookmarkStart w:id="104" w:name="_Toc43381491"/>
       <w:r>
         <w:lastRenderedPageBreak/>
         <w:t>Physical Greenfield Option 1 Cirrus Link Module</w:t>
@@ -25271,7 +25493,7 @@
       </w:pPr>
       <w:bookmarkStart w:id="105" w:name="_Toc43112277"/>
       <w:bookmarkStart w:id="106" w:name="_Toc43140595"/>
-      <w:bookmarkStart w:id="107" w:name="_Toc43301972"/>
+      <w:bookmarkStart w:id="107" w:name="_Toc43381492"/>
       <w:r>
         <w:t>CloudFormation stack launch</w:t>
       </w:r>
@@ -26347,7 +26569,7 @@
         <w:pStyle w:val="Heading3"/>
       </w:pPr>
       <w:bookmarkStart w:id="109" w:name="_Toc43140596"/>
-      <w:bookmarkStart w:id="110" w:name="_Toc43301973"/>
+      <w:bookmarkStart w:id="110" w:name="_Toc43381493"/>
       <w:r>
         <w:lastRenderedPageBreak/>
         <w:t>Post Deployment Steps</w:t>
@@ -27722,7 +27944,7 @@
       </w:pPr>
       <w:bookmarkStart w:id="111" w:name="_Toc43112279"/>
       <w:bookmarkStart w:id="112" w:name="_Toc43140597"/>
-      <w:bookmarkStart w:id="113" w:name="_Toc43301974"/>
+      <w:bookmarkStart w:id="113" w:name="_Toc43381494"/>
       <w:r>
         <w:lastRenderedPageBreak/>
         <w:t>View SiteWise Portal Data</w:t>
@@ -28005,7 +28227,7 @@
       </w:pPr>
       <w:bookmarkStart w:id="114" w:name="_Toc43112282"/>
       <w:bookmarkStart w:id="115" w:name="_Toc43140600"/>
-      <w:bookmarkStart w:id="116" w:name="_Toc43301975"/>
+      <w:bookmarkStart w:id="116" w:name="_Toc43381495"/>
       <w:r>
         <w:lastRenderedPageBreak/>
         <w:t>Troubleshooting</w:t>
@@ -28231,7 +28453,7 @@
         <w:pStyle w:val="Heading2"/>
       </w:pPr>
       <w:bookmarkStart w:id="117" w:name="_Toc43140601"/>
-      <w:bookmarkStart w:id="118" w:name="_Toc43301976"/>
+      <w:bookmarkStart w:id="118" w:name="_Toc43381496"/>
       <w:r>
         <w:lastRenderedPageBreak/>
         <w:t xml:space="preserve">Physical Greenfield Option 1 </w:t>
@@ -28273,7 +28495,7 @@
       <w:pPr>
         <w:pStyle w:val="Heading3"/>
       </w:pPr>
-      <w:bookmarkStart w:id="119" w:name="_Toc43301977"/>
+      <w:bookmarkStart w:id="119" w:name="_Toc43381497"/>
       <w:r>
         <w:t>CloudFormation stack launch</w:t>
       </w:r>
@@ -29255,7 +29477,7 @@
       <w:pPr>
         <w:pStyle w:val="Heading3"/>
       </w:pPr>
-      <w:bookmarkStart w:id="120" w:name="_Toc43301978"/>
+      <w:bookmarkStart w:id="120" w:name="_Toc43381498"/>
       <w:r>
         <w:lastRenderedPageBreak/>
         <w:t>Post Deployment Steps</w:t>
@@ -30558,7 +30780,7 @@
       <w:pPr>
         <w:pStyle w:val="Heading3"/>
       </w:pPr>
-      <w:bookmarkStart w:id="121" w:name="_Toc43301979"/>
+      <w:bookmarkStart w:id="121" w:name="_Toc43381499"/>
       <w:r>
         <w:lastRenderedPageBreak/>
         <w:t>View SiteWise Portal Data</w:t>
@@ -30809,7 +31031,7 @@
           <w:szCs w:val="32"/>
         </w:rPr>
       </w:pPr>
-      <w:bookmarkStart w:id="122" w:name="_Toc43301980"/>
+      <w:bookmarkStart w:id="122" w:name="_Toc43381500"/>
       <w:r>
         <w:lastRenderedPageBreak/>
         <w:t>Troubleshooting</w:t>
@@ -31172,7 +31394,7 @@
         <w:pStyle w:val="Heading2"/>
       </w:pPr>
       <w:bookmarkStart w:id="123" w:name="_Toc43140608"/>
-      <w:bookmarkStart w:id="124" w:name="_Toc43301981"/>
+      <w:bookmarkStart w:id="124" w:name="_Toc43381501"/>
       <w:r>
         <w:lastRenderedPageBreak/>
         <w:t>Physical Greenfield Option 2a Cirrus Link Module</w:t>
@@ -31211,7 +31433,7 @@
       <w:pPr>
         <w:pStyle w:val="Heading3"/>
       </w:pPr>
-      <w:bookmarkStart w:id="125" w:name="_Toc43301982"/>
+      <w:bookmarkStart w:id="125" w:name="_Toc43381502"/>
       <w:r>
         <w:t>CloudFormation stack launch</w:t>
       </w:r>
@@ -32193,7 +32415,7 @@
       <w:pPr>
         <w:pStyle w:val="Heading3"/>
       </w:pPr>
-      <w:bookmarkStart w:id="126" w:name="_Toc43301983"/>
+      <w:bookmarkStart w:id="126" w:name="_Toc43381503"/>
       <w:r>
         <w:lastRenderedPageBreak/>
         <w:t>Post Deployment Steps</w:t>
@@ -33307,7 +33529,7 @@
           <w:szCs w:val="32"/>
         </w:rPr>
       </w:pPr>
-      <w:bookmarkStart w:id="127" w:name="_Toc43301984"/>
+      <w:bookmarkStart w:id="127" w:name="_Toc43381504"/>
       <w:r>
         <w:lastRenderedPageBreak/>
         <w:t>Troubleshooting</w:t>
@@ -33823,7 +34045,7 @@
         <w:pStyle w:val="Heading2"/>
       </w:pPr>
       <w:bookmarkStart w:id="128" w:name="_Toc43140609"/>
-      <w:bookmarkStart w:id="129" w:name="_Toc43301985"/>
+      <w:bookmarkStart w:id="129" w:name="_Toc43381505"/>
       <w:r>
         <w:lastRenderedPageBreak/>
         <w:t xml:space="preserve">Physical </w:t>
@@ -33874,7 +34096,7 @@
       <w:pPr>
         <w:pStyle w:val="Heading3"/>
       </w:pPr>
-      <w:bookmarkStart w:id="130" w:name="_Toc43301986"/>
+      <w:bookmarkStart w:id="130" w:name="_Toc43381506"/>
       <w:r>
         <w:t>CloudFormation stack launch</w:t>
       </w:r>
@@ -34856,7 +35078,7 @@
       <w:pPr>
         <w:pStyle w:val="Heading3"/>
       </w:pPr>
-      <w:bookmarkStart w:id="131" w:name="_Toc43301987"/>
+      <w:bookmarkStart w:id="131" w:name="_Toc43381507"/>
       <w:r>
         <w:lastRenderedPageBreak/>
         <w:t>Post Deployment Steps</w:t>
@@ -36359,7 +36581,7 @@
           <w:szCs w:val="32"/>
         </w:rPr>
       </w:pPr>
-      <w:bookmarkStart w:id="132" w:name="_Toc43301988"/>
+      <w:bookmarkStart w:id="132" w:name="_Toc43381508"/>
       <w:r>
         <w:lastRenderedPageBreak/>
         <w:t>Troubleshooting</w:t>
@@ -36874,7 +37096,7 @@
         <w:pStyle w:val="Heading2"/>
       </w:pPr>
       <w:bookmarkStart w:id="133" w:name="_Toc43140610"/>
-      <w:bookmarkStart w:id="134" w:name="_Toc43301989"/>
+      <w:bookmarkStart w:id="134" w:name="_Toc43381509"/>
       <w:r>
         <w:lastRenderedPageBreak/>
         <w:t>Physical Greenfield Option 2b Cirrus Link Module</w:t>
@@ -36913,7 +37135,7 @@
       <w:pPr>
         <w:pStyle w:val="Heading3"/>
       </w:pPr>
-      <w:bookmarkStart w:id="135" w:name="_Toc43301990"/>
+      <w:bookmarkStart w:id="135" w:name="_Toc43381510"/>
       <w:r>
         <w:t>CloudFormation stack launch</w:t>
       </w:r>
@@ -37895,7 +38117,7 @@
       <w:pPr>
         <w:pStyle w:val="Heading3"/>
       </w:pPr>
-      <w:bookmarkStart w:id="136" w:name="_Toc43301991"/>
+      <w:bookmarkStart w:id="136" w:name="_Toc43381511"/>
       <w:r>
         <w:lastRenderedPageBreak/>
         <w:t>Post Deployment Steps</w:t>
@@ -39173,7 +39395,7 @@
           <w:szCs w:val="32"/>
         </w:rPr>
       </w:pPr>
-      <w:bookmarkStart w:id="137" w:name="_Toc43301992"/>
+      <w:bookmarkStart w:id="137" w:name="_Toc43381512"/>
       <w:r>
         <w:lastRenderedPageBreak/>
         <w:t>Troubleshooting</w:t>
@@ -39755,7 +39977,7 @@
         <w:pStyle w:val="Heading2"/>
       </w:pPr>
       <w:bookmarkStart w:id="138" w:name="_Toc43140611"/>
-      <w:bookmarkStart w:id="139" w:name="_Toc43301993"/>
+      <w:bookmarkStart w:id="139" w:name="_Toc43381513"/>
       <w:r>
         <w:lastRenderedPageBreak/>
         <w:t>Physical Greenfield Option 2b Ignition File Export</w:t>
@@ -39794,7 +40016,7 @@
       <w:pPr>
         <w:pStyle w:val="Heading3"/>
       </w:pPr>
-      <w:bookmarkStart w:id="140" w:name="_Toc43301994"/>
+      <w:bookmarkStart w:id="140" w:name="_Toc43381514"/>
       <w:r>
         <w:t>CloudFormation stack launch</w:t>
       </w:r>
@@ -40776,7 +40998,7 @@
       <w:pPr>
         <w:pStyle w:val="Heading3"/>
       </w:pPr>
-      <w:bookmarkStart w:id="141" w:name="_Toc43301995"/>
+      <w:bookmarkStart w:id="141" w:name="_Toc43381515"/>
       <w:r>
         <w:lastRenderedPageBreak/>
         <w:t>Post Deployment Steps</w:t>
@@ -42221,7 +42443,7 @@
           <w:szCs w:val="32"/>
         </w:rPr>
       </w:pPr>
-      <w:bookmarkStart w:id="142" w:name="_Toc43301996"/>
+      <w:bookmarkStart w:id="142" w:name="_Toc43381516"/>
       <w:r>
         <w:lastRenderedPageBreak/>
         <w:t>Troubleshooting</w:t>
@@ -42803,7 +43025,7 @@
         <w:pStyle w:val="Heading2"/>
       </w:pPr>
       <w:bookmarkStart w:id="145" w:name="_Physical_Greenfield_Cleanup_1"/>
-      <w:bookmarkStart w:id="146" w:name="_Toc43301997"/>
+      <w:bookmarkStart w:id="146" w:name="_Toc43381517"/>
       <w:bookmarkEnd w:id="145"/>
       <w:r>
         <w:lastRenderedPageBreak/>
@@ -43503,7 +43725,7 @@
       </w:pPr>
       <w:bookmarkStart w:id="147" w:name="_Toc43112281"/>
       <w:bookmarkStart w:id="148" w:name="_Toc43140599"/>
-      <w:bookmarkStart w:id="149" w:name="_Toc43301998"/>
+      <w:bookmarkStart w:id="149" w:name="_Toc43381518"/>
       <w:r>
         <w:lastRenderedPageBreak/>
         <w:t xml:space="preserve">Physical Greenfield </w:t>
@@ -44426,7 +44648,7 @@
         <w:pStyle w:val="Heading1"/>
       </w:pPr>
       <w:bookmarkStart w:id="150" w:name="_Toc43140612"/>
-      <w:bookmarkStart w:id="151" w:name="_Toc43301999"/>
+      <w:bookmarkStart w:id="151" w:name="_Toc43381519"/>
       <w:r>
         <w:lastRenderedPageBreak/>
         <w:t>Physical-Brownfield</w:t>
@@ -45287,7 +45509,7 @@
       <w:pPr>
         <w:pStyle w:val="Heading2"/>
       </w:pPr>
-      <w:bookmarkStart w:id="152" w:name="_Toc43302000"/>
+      <w:bookmarkStart w:id="152" w:name="_Toc43381520"/>
       <w:r>
         <w:lastRenderedPageBreak/>
         <w:t>Pre-Requisites</w:t>
@@ -45880,8 +46102,9 @@
         <w:pStyle w:val="Heading2"/>
       </w:pPr>
       <w:bookmarkStart w:id="153" w:name="_Toc43140614"/>
-      <w:bookmarkStart w:id="154" w:name="_Toc43302001"/>
-      <w:r>
+      <w:bookmarkStart w:id="154" w:name="_Toc43381521"/>
+      <w:r>
+        <w:lastRenderedPageBreak/>
         <w:t>Physical Brownfield Option 1 Ignition</w:t>
       </w:r>
       <w:r>
@@ -45927,7 +46150,7 @@
       <w:pPr>
         <w:pStyle w:val="Heading3"/>
       </w:pPr>
-      <w:bookmarkStart w:id="155" w:name="_Toc43302002"/>
+      <w:bookmarkStart w:id="155" w:name="_Toc43381522"/>
       <w:r>
         <w:t>CloudFormation stack launch</w:t>
       </w:r>
@@ -46435,6 +46658,7 @@
           <w:rFonts w:asciiTheme="majorHAnsi" w:hAnsiTheme="majorHAnsi" w:cstheme="majorHAnsi"/>
           <w:u w:val="single"/>
         </w:rPr>
+        <w:lastRenderedPageBreak/>
         <w:t>Ignition EC2 Instance Types</w:t>
       </w:r>
       <w:r>
@@ -46926,8 +47150,9 @@
       <w:pPr>
         <w:pStyle w:val="Heading3"/>
       </w:pPr>
-      <w:bookmarkStart w:id="156" w:name="_Toc43302003"/>
-      <w:r>
+      <w:bookmarkStart w:id="156" w:name="_Toc43381523"/>
+      <w:r>
+        <w:lastRenderedPageBreak/>
         <w:t>Post Deployment Steps</w:t>
       </w:r>
       <w:bookmarkEnd w:id="156"/>
@@ -47625,6 +47850,7 @@
         <w:rPr>
           <w:rFonts w:asciiTheme="majorHAnsi" w:hAnsiTheme="majorHAnsi" w:cstheme="majorHAnsi"/>
         </w:rPr>
+        <w:lastRenderedPageBreak/>
         <w:t xml:space="preserve">Select the gateway created during the stack launch. </w:t>
       </w:r>
     </w:p>
@@ -47898,8 +48124,9 @@
       <w:pPr>
         <w:pStyle w:val="Heading3"/>
       </w:pPr>
-      <w:bookmarkStart w:id="157" w:name="_Toc43302004"/>
-      <w:r>
+      <w:bookmarkStart w:id="157" w:name="_Toc43381524"/>
+      <w:r>
+        <w:lastRenderedPageBreak/>
         <w:t>View SiteWise Portal Data</w:t>
       </w:r>
       <w:bookmarkEnd w:id="157"/>
@@ -48148,8 +48375,9 @@
           <w:szCs w:val="32"/>
         </w:rPr>
       </w:pPr>
-      <w:bookmarkStart w:id="158" w:name="_Toc43302005"/>
-      <w:r>
+      <w:bookmarkStart w:id="158" w:name="_Toc43381525"/>
+      <w:r>
+        <w:lastRenderedPageBreak/>
         <w:t>Troubleshooting</w:t>
       </w:r>
       <w:bookmarkEnd w:id="158"/>
@@ -48558,8 +48786,9 @@
       <w:pPr>
         <w:pStyle w:val="Heading2"/>
       </w:pPr>
-      <w:bookmarkStart w:id="159" w:name="_Toc43302006"/>
-      <w:r>
+      <w:bookmarkStart w:id="159" w:name="_Toc43381526"/>
+      <w:r>
+        <w:lastRenderedPageBreak/>
         <w:t>Physical Brownfield Cleanup</w:t>
       </w:r>
       <w:bookmarkEnd w:id="159"/>
@@ -49088,6 +49317,7 @@
         <w:rPr>
           <w:rFonts w:asciiTheme="majorHAnsi" w:hAnsiTheme="majorHAnsi" w:cstheme="majorHAnsi"/>
         </w:rPr>
+        <w:lastRenderedPageBreak/>
         <w:t>rm -rf /greengrass</w:t>
       </w:r>
     </w:p>
@@ -49128,8 +49358,9 @@
       <w:pPr>
         <w:pStyle w:val="Heading2"/>
       </w:pPr>
-      <w:bookmarkStart w:id="160" w:name="_Toc43302007"/>
-      <w:r>
+      <w:bookmarkStart w:id="160" w:name="_Toc43381527"/>
+      <w:r>
+        <w:lastRenderedPageBreak/>
         <w:t xml:space="preserve">Physical Brownfield </w:t>
       </w:r>
       <w:r>
@@ -50047,16 +50278,447 @@
         <w:pStyle w:val="Heading1"/>
       </w:pPr>
       <w:bookmarkStart w:id="161" w:name="_Appendix"/>
-      <w:bookmarkStart w:id="162" w:name="_Toc43112283"/>
-      <w:bookmarkStart w:id="163" w:name="_Toc43140616"/>
-      <w:bookmarkStart w:id="164" w:name="_Toc43302008"/>
+      <w:bookmarkStart w:id="162" w:name="_Toc43381528"/>
+      <w:bookmarkStart w:id="163" w:name="_Toc43112283"/>
+      <w:bookmarkStart w:id="164" w:name="_Toc43140616"/>
       <w:bookmarkEnd w:id="161"/>
       <w:r>
+        <w:lastRenderedPageBreak/>
+        <w:t>Creating AMC Drivers</w:t>
+      </w:r>
+      <w:bookmarkEnd w:id="162"/>
+    </w:p>
+    <w:p/>
+    <w:p>
+      <w:pPr>
+        <w:pStyle w:val="Heading2"/>
+      </w:pPr>
+      <w:bookmarkStart w:id="165" w:name="_Toc43381529"/>
+      <w:r>
+        <w:t>Instructions</w:t>
+      </w:r>
+      <w:bookmarkEnd w:id="165"/>
+    </w:p>
+    <w:p>
+      <w:pPr>
+        <w:rPr>
+          <w:rFonts w:asciiTheme="majorHAnsi" w:hAnsiTheme="majorHAnsi" w:cstheme="majorHAnsi"/>
+        </w:rPr>
+      </w:pPr>
+    </w:p>
+    <w:p>
+      <w:pPr>
+        <w:pStyle w:val="ListParagraph"/>
+        <w:numPr>
+          <w:ilvl w:val="0"/>
+          <w:numId w:val="77"/>
+        </w:numPr>
+        <w:rPr>
+          <w:rFonts w:asciiTheme="majorHAnsi" w:hAnsiTheme="majorHAnsi" w:cstheme="majorHAnsi"/>
+        </w:rPr>
+      </w:pPr>
+      <w:r>
+        <w:rPr>
+          <w:rFonts w:asciiTheme="majorHAnsi" w:hAnsiTheme="majorHAnsi" w:cstheme="majorHAnsi"/>
+        </w:rPr>
+        <w:t>Write the driver that interprets the incoming hierarchy data from your edge-based asset modeling software and converts it into the AMC-approved format (</w:t>
+      </w:r>
+      <w:hyperlink w:anchor="_AMC-Approved_DynamoDB_Format" w:history="1">
+        <w:r>
+          <w:rPr>
+            <w:rStyle w:val="Hyperlink"/>
+            <w:rFonts w:asciiTheme="majorHAnsi" w:hAnsiTheme="majorHAnsi" w:cstheme="majorHAnsi"/>
+          </w:rPr>
+          <w:t>see the format here</w:t>
+        </w:r>
+      </w:hyperlink>
+      <w:r>
+        <w:rPr>
+          <w:rFonts w:asciiTheme="majorHAnsi" w:hAnsiTheme="majorHAnsi" w:cstheme="majorHAnsi"/>
+        </w:rPr>
+        <w:t>) and puts it into DynamoDB</w:t>
+      </w:r>
+    </w:p>
+    <w:p>
+      <w:pPr>
+        <w:pStyle w:val="ListParagraph"/>
+        <w:numPr>
+          <w:ilvl w:val="1"/>
+          <w:numId w:val="77"/>
+        </w:numPr>
+        <w:rPr>
+          <w:rFonts w:asciiTheme="majorHAnsi" w:hAnsiTheme="majorHAnsi" w:cstheme="majorHAnsi"/>
+        </w:rPr>
+      </w:pPr>
+      <w:r>
+        <w:rPr>
+          <w:rFonts w:asciiTheme="majorHAnsi" w:hAnsiTheme="majorHAnsi" w:cstheme="majorHAnsi"/>
+        </w:rPr>
+        <w:t>Refer to the template file for guidance while writing your driver:</w:t>
+      </w:r>
+    </w:p>
+    <w:p>
+      <w:pPr>
+        <w:pStyle w:val="ListParagraph"/>
+        <w:numPr>
+          <w:ilvl w:val="2"/>
+          <w:numId w:val="77"/>
+        </w:numPr>
+        <w:rPr>
+          <w:rFonts w:asciiTheme="majorHAnsi" w:hAnsiTheme="majorHAnsi" w:cstheme="majorHAnsi"/>
+        </w:rPr>
+      </w:pPr>
+      <w:r>
+        <w:rPr>
+          <w:rFonts w:asciiTheme="majorHAnsi" w:hAnsiTheme="majorHAnsi" w:cstheme="majorHAnsi"/>
+        </w:rPr>
+        <w:t>/functions/source/AssetModelConverter/drivers/example_driver_template.py</w:t>
+      </w:r>
+    </w:p>
+    <w:p>
+      <w:pPr>
+        <w:pStyle w:val="ListParagraph"/>
+        <w:numPr>
+          <w:ilvl w:val="1"/>
+          <w:numId w:val="77"/>
+        </w:numPr>
+        <w:rPr>
+          <w:rFonts w:asciiTheme="majorHAnsi" w:hAnsiTheme="majorHAnsi" w:cstheme="majorHAnsi"/>
+        </w:rPr>
+      </w:pPr>
+      <w:r>
+        <w:rPr>
+          <w:rFonts w:asciiTheme="majorHAnsi" w:hAnsiTheme="majorHAnsi" w:cstheme="majorHAnsi"/>
+        </w:rPr>
+        <w:t xml:space="preserve">** </w:t>
+      </w:r>
+      <w:r>
+        <w:rPr>
+          <w:rFonts w:asciiTheme="majorHAnsi" w:hAnsiTheme="majorHAnsi" w:cstheme="majorHAnsi"/>
+          <w:u w:val="single"/>
+        </w:rPr>
+        <w:t>Highly recommended</w:t>
+      </w:r>
+      <w:r>
+        <w:rPr>
+          <w:rFonts w:asciiTheme="majorHAnsi" w:hAnsiTheme="majorHAnsi" w:cstheme="majorHAnsi"/>
+        </w:rPr>
+        <w:t xml:space="preserve"> – also refer to the existing drivers: </w:t>
+      </w:r>
+    </w:p>
+    <w:p>
+      <w:pPr>
+        <w:pStyle w:val="ListParagraph"/>
+        <w:numPr>
+          <w:ilvl w:val="2"/>
+          <w:numId w:val="77"/>
+        </w:numPr>
+        <w:rPr>
+          <w:rFonts w:asciiTheme="majorHAnsi" w:hAnsiTheme="majorHAnsi" w:cstheme="majorHAnsi"/>
+        </w:rPr>
+      </w:pPr>
+      <w:r>
+        <w:rPr>
+          <w:rFonts w:asciiTheme="majorHAnsi" w:hAnsiTheme="majorHAnsi" w:cstheme="majorHAnsi"/>
+        </w:rPr>
+        <w:t>/functions/source/AssetModelConverter/drivers/igniitonCirrusLinkDriver.py</w:t>
+      </w:r>
+    </w:p>
+    <w:p>
+      <w:pPr>
+        <w:pStyle w:val="ListParagraph"/>
+        <w:numPr>
+          <w:ilvl w:val="2"/>
+          <w:numId w:val="77"/>
+        </w:numPr>
+        <w:rPr>
+          <w:rFonts w:asciiTheme="majorHAnsi" w:hAnsiTheme="majorHAnsi" w:cstheme="majorHAnsi"/>
+        </w:rPr>
+      </w:pPr>
+      <w:r>
+        <w:rPr>
+          <w:rFonts w:asciiTheme="majorHAnsi" w:hAnsiTheme="majorHAnsi" w:cstheme="majorHAnsi"/>
+        </w:rPr>
+        <w:t>/functions/source/AssetModelConverter/drivers/ignitionFileDriver.py</w:t>
+      </w:r>
+    </w:p>
+    <w:p>
+      <w:pPr>
+        <w:pStyle w:val="ListParagraph"/>
+        <w:numPr>
+          <w:ilvl w:val="2"/>
+          <w:numId w:val="77"/>
+        </w:numPr>
+        <w:rPr>
+          <w:rFonts w:asciiTheme="majorHAnsi" w:hAnsiTheme="majorHAnsi" w:cstheme="majorHAnsi"/>
+        </w:rPr>
+      </w:pPr>
+      <w:r>
+        <w:rPr>
+          <w:rFonts w:asciiTheme="majorHAnsi" w:hAnsiTheme="majorHAnsi" w:cstheme="majorHAnsi"/>
+        </w:rPr>
+        <w:t>/functions/source/AssetModelConverter/drivers/kepserver_file_driver.py</w:t>
+      </w:r>
+    </w:p>
+    <w:p>
+      <w:pPr>
+        <w:pStyle w:val="ListParagraph"/>
+        <w:numPr>
+          <w:ilvl w:val="0"/>
+          <w:numId w:val="77"/>
+        </w:numPr>
+        <w:rPr>
+          <w:rFonts w:asciiTheme="majorHAnsi" w:hAnsiTheme="majorHAnsi" w:cstheme="majorHAnsi"/>
+        </w:rPr>
+      </w:pPr>
+      <w:r>
+        <w:rPr>
+          <w:rFonts w:asciiTheme="majorHAnsi" w:hAnsiTheme="majorHAnsi" w:cstheme="majorHAnsi"/>
+        </w:rPr>
+        <w:t>Edit the entry point file for the AMC (/functions/source/AssetModelConverter/assetModelConverter.py) to use your new driver:</w:t>
+      </w:r>
+    </w:p>
+    <w:p>
+      <w:pPr>
+        <w:pStyle w:val="ListParagraph"/>
+        <w:numPr>
+          <w:ilvl w:val="1"/>
+          <w:numId w:val="77"/>
+        </w:numPr>
+        <w:rPr>
+          <w:rFonts w:asciiTheme="majorHAnsi" w:hAnsiTheme="majorHAnsi" w:cstheme="majorHAnsi"/>
+        </w:rPr>
+      </w:pPr>
+      <w:r>
+        <w:rPr>
+          <w:rFonts w:asciiTheme="majorHAnsi" w:hAnsiTheme="majorHAnsi" w:cstheme="majorHAnsi"/>
+        </w:rPr>
+        <w:t xml:space="preserve">Import your driver </w:t>
+      </w:r>
+    </w:p>
+    <w:p>
+      <w:pPr>
+        <w:pStyle w:val="ListParagraph"/>
+        <w:numPr>
+          <w:ilvl w:val="2"/>
+          <w:numId w:val="77"/>
+        </w:numPr>
+        <w:rPr>
+          <w:rFonts w:asciiTheme="majorHAnsi" w:hAnsiTheme="majorHAnsi" w:cstheme="majorHAnsi"/>
+        </w:rPr>
+      </w:pPr>
+      <w:r>
+        <w:rPr>
+          <w:rFonts w:asciiTheme="majorHAnsi" w:hAnsiTheme="majorHAnsi" w:cstheme="majorHAnsi"/>
+        </w:rPr>
+        <w:t>From drivers.[name_of_file] import [name_of_driver_class]</w:t>
+      </w:r>
+    </w:p>
+    <w:p>
+      <w:pPr>
+        <w:pStyle w:val="ListParagraph"/>
+        <w:numPr>
+          <w:ilvl w:val="1"/>
+          <w:numId w:val="77"/>
+        </w:numPr>
+        <w:rPr>
+          <w:rFonts w:asciiTheme="majorHAnsi" w:hAnsiTheme="majorHAnsi" w:cstheme="majorHAnsi"/>
+        </w:rPr>
+      </w:pPr>
+      <w:r>
+        <w:rPr>
+          <w:rFonts w:asciiTheme="majorHAnsi" w:hAnsiTheme="majorHAnsi" w:cstheme="majorHAnsi"/>
+        </w:rPr>
+        <w:t>Add your driver to the ‘driverTable’ list</w:t>
+      </w:r>
+    </w:p>
+    <w:p>
+      <w:pPr>
+        <w:pStyle w:val="ListParagraph"/>
+        <w:numPr>
+          <w:ilvl w:val="2"/>
+          <w:numId w:val="77"/>
+        </w:numPr>
+        <w:rPr>
+          <w:rFonts w:asciiTheme="majorHAnsi" w:hAnsiTheme="majorHAnsi" w:cstheme="majorHAnsi"/>
+        </w:rPr>
+      </w:pPr>
+      <w:r>
+        <w:rPr>
+          <w:rFonts w:asciiTheme="majorHAnsi" w:hAnsiTheme="majorHAnsi" w:cstheme="majorHAnsi"/>
+        </w:rPr>
+        <w:t>‘[name_of_driver]’: [name_of_driver_class]</w:t>
+      </w:r>
+    </w:p>
+    <w:p>
+      <w:pPr>
+        <w:pStyle w:val="ListParagraph"/>
+        <w:numPr>
+          <w:ilvl w:val="0"/>
+          <w:numId w:val="77"/>
+        </w:numPr>
+        <w:rPr>
+          <w:rFonts w:asciiTheme="majorHAnsi" w:hAnsiTheme="majorHAnsi" w:cstheme="majorHAnsi"/>
+        </w:rPr>
+      </w:pPr>
+      <w:r>
+        <w:rPr>
+          <w:rFonts w:asciiTheme="majorHAnsi" w:hAnsiTheme="majorHAnsi" w:cstheme="majorHAnsi"/>
+        </w:rPr>
+        <w:t>Replace the AssetModelConverter zip file with its new contents:</w:t>
+      </w:r>
+    </w:p>
+    <w:p>
+      <w:pPr>
+        <w:pStyle w:val="ListParagraph"/>
+        <w:numPr>
+          <w:ilvl w:val="1"/>
+          <w:numId w:val="77"/>
+        </w:numPr>
+        <w:rPr>
+          <w:rFonts w:asciiTheme="majorHAnsi" w:hAnsiTheme="majorHAnsi" w:cstheme="majorHAnsi"/>
+        </w:rPr>
+      </w:pPr>
+      <w:r>
+        <w:rPr>
+          <w:rFonts w:asciiTheme="majorHAnsi" w:hAnsiTheme="majorHAnsi" w:cstheme="majorHAnsi"/>
+        </w:rPr>
+        <w:t>Zip up the contents of /functions/source/AssetModelConverter/</w:t>
+      </w:r>
+    </w:p>
+    <w:p>
+      <w:pPr>
+        <w:pStyle w:val="ListParagraph"/>
+        <w:numPr>
+          <w:ilvl w:val="1"/>
+          <w:numId w:val="77"/>
+        </w:numPr>
+        <w:rPr>
+          <w:rFonts w:asciiTheme="majorHAnsi" w:hAnsiTheme="majorHAnsi" w:cstheme="majorHAnsi"/>
+        </w:rPr>
+      </w:pPr>
+      <w:r>
+        <w:rPr>
+          <w:rFonts w:asciiTheme="majorHAnsi" w:hAnsiTheme="majorHAnsi" w:cstheme="majorHAnsi"/>
+        </w:rPr>
+        <w:t>Name the zip file above “AssetModelConverter.zip”</w:t>
+      </w:r>
+    </w:p>
+    <w:p>
+      <w:pPr>
+        <w:pStyle w:val="ListParagraph"/>
+        <w:numPr>
+          <w:ilvl w:val="1"/>
+          <w:numId w:val="77"/>
+        </w:numPr>
+        <w:rPr>
+          <w:rFonts w:asciiTheme="majorHAnsi" w:hAnsiTheme="majorHAnsi" w:cstheme="majorHAnsi"/>
+        </w:rPr>
+      </w:pPr>
+      <w:r>
+        <w:rPr>
+          <w:rFonts w:asciiTheme="majorHAnsi" w:hAnsiTheme="majorHAnsi" w:cstheme="majorHAnsi"/>
+        </w:rPr>
+        <w:t xml:space="preserve">Replace the old “AssetModelConverter.zip” file (/functions/packages/AssetModelConverter/AssetModelConverter.zip) with the new “AssetModelConverter.zip” file you created in ‘b’ above. </w:t>
+      </w:r>
+    </w:p>
+    <w:p>
+      <w:pPr>
+        <w:pStyle w:val="ListParagraph"/>
+        <w:numPr>
+          <w:ilvl w:val="0"/>
+          <w:numId w:val="77"/>
+        </w:numPr>
+        <w:rPr>
+          <w:rFonts w:asciiTheme="majorHAnsi" w:hAnsiTheme="majorHAnsi" w:cstheme="majorHAnsi"/>
+        </w:rPr>
+      </w:pPr>
+      <w:r>
+        <w:rPr>
+          <w:rFonts w:asciiTheme="majorHAnsi" w:hAnsiTheme="majorHAnsi" w:cstheme="majorHAnsi"/>
+        </w:rPr>
+        <w:t xml:space="preserve">Edit the CloudFormation template to include your driver’s name: </w:t>
+      </w:r>
+    </w:p>
+    <w:p>
+      <w:pPr>
+        <w:pStyle w:val="ListParagraph"/>
+        <w:numPr>
+          <w:ilvl w:val="1"/>
+          <w:numId w:val="77"/>
+        </w:numPr>
+        <w:rPr>
+          <w:rFonts w:asciiTheme="majorHAnsi" w:hAnsiTheme="majorHAnsi" w:cstheme="majorHAnsi"/>
+        </w:rPr>
+      </w:pPr>
+      <w:r>
+        <w:rPr>
+          <w:rFonts w:asciiTheme="majorHAnsi" w:hAnsiTheme="majorHAnsi" w:cstheme="majorHAnsi"/>
+        </w:rPr>
+        <w:t>/templates/IMC-workload.template.yaml</w:t>
+      </w:r>
+    </w:p>
+    <w:p>
+      <w:pPr>
+        <w:pStyle w:val="ListParagraph"/>
+        <w:numPr>
+          <w:ilvl w:val="2"/>
+          <w:numId w:val="77"/>
+        </w:numPr>
+        <w:rPr>
+          <w:rFonts w:asciiTheme="majorHAnsi" w:hAnsiTheme="majorHAnsi" w:cstheme="majorHAnsi"/>
+        </w:rPr>
+      </w:pPr>
+      <w:r>
+        <w:rPr>
+          <w:rFonts w:asciiTheme="majorHAnsi" w:hAnsiTheme="majorHAnsi" w:cstheme="majorHAnsi"/>
+        </w:rPr>
+        <w:t>Add an item to the list of AMCDrivers (parameter section)</w:t>
+      </w:r>
+    </w:p>
+    <w:p>
+      <w:pPr>
+        <w:pStyle w:val="ListParagraph"/>
+        <w:numPr>
+          <w:ilvl w:val="3"/>
+          <w:numId w:val="77"/>
+        </w:numPr>
+        <w:rPr>
+          <w:rFonts w:asciiTheme="majorHAnsi" w:hAnsiTheme="majorHAnsi" w:cstheme="majorHAnsi"/>
+        </w:rPr>
+      </w:pPr>
+      <w:r>
+        <w:rPr>
+          <w:rFonts w:asciiTheme="majorHAnsi" w:hAnsiTheme="majorHAnsi" w:cstheme="majorHAnsi"/>
+        </w:rPr>
+        <w:t>- [name_of_driver_here]</w:t>
+      </w:r>
+    </w:p>
+    <w:p>
+      <w:pPr>
+        <w:rPr>
+          <w:rFonts w:asciiTheme="majorHAnsi" w:eastAsiaTheme="majorEastAsia" w:hAnsiTheme="majorHAnsi" w:cstheme="majorBidi"/>
+          <w:color w:val="2F5496" w:themeColor="accent1" w:themeShade="BF"/>
+          <w:sz w:val="32"/>
+          <w:szCs w:val="32"/>
+        </w:rPr>
+      </w:pPr>
+      <w:r>
+        <w:br w:type="page"/>
+      </w:r>
+    </w:p>
+    <w:p>
+      <w:pPr>
+        <w:pStyle w:val="Heading1"/>
+      </w:pPr>
+      <w:bookmarkStart w:id="166" w:name="_Toc43381530"/>
+      <w:r>
+        <w:lastRenderedPageBreak/>
         <w:t>Appendix</w:t>
       </w:r>
-      <w:bookmarkEnd w:id="162"/>
       <w:bookmarkEnd w:id="163"/>
       <w:bookmarkEnd w:id="164"/>
+      <w:bookmarkEnd w:id="166"/>
       <w:r>
         <w:t xml:space="preserve"> </w:t>
       </w:r>
@@ -50066,28 +50728,32 @@
       <w:pPr>
         <w:pStyle w:val="Heading2"/>
       </w:pPr>
-      <w:bookmarkStart w:id="165" w:name="_Artifacts_1"/>
-      <w:bookmarkStart w:id="166" w:name="_Toc43112284"/>
-      <w:bookmarkStart w:id="167" w:name="_Toc43140617"/>
-      <w:bookmarkStart w:id="168" w:name="_Toc43302009"/>
-      <w:bookmarkEnd w:id="165"/>
+      <w:bookmarkStart w:id="167" w:name="_Artifacts_1"/>
+      <w:bookmarkStart w:id="168" w:name="_Toc43112284"/>
+      <w:bookmarkStart w:id="169" w:name="_Toc43140617"/>
+      <w:bookmarkStart w:id="170" w:name="_Toc43381531"/>
+      <w:bookmarkEnd w:id="167"/>
       <w:r>
         <w:t>Artifacts</w:t>
       </w:r>
-      <w:bookmarkEnd w:id="166"/>
-      <w:bookmarkEnd w:id="167"/>
       <w:bookmarkEnd w:id="168"/>
+      <w:bookmarkEnd w:id="169"/>
+      <w:bookmarkEnd w:id="170"/>
     </w:p>
     <w:p/>
     <w:p>
       <w:pPr>
         <w:rPr>
           <w:rFonts w:asciiTheme="majorHAnsi" w:hAnsiTheme="majorHAnsi" w:cstheme="majorHAnsi"/>
-        </w:rPr>
-      </w:pPr>
-      <w:r>
-        <w:rPr>
-          <w:rFonts w:asciiTheme="majorHAnsi" w:hAnsiTheme="majorHAnsi" w:cstheme="majorHAnsi"/>
+          <w:b/>
+          <w:bCs/>
+        </w:rPr>
+      </w:pPr>
+      <w:r>
+        <w:rPr>
+          <w:rFonts w:asciiTheme="majorHAnsi" w:hAnsiTheme="majorHAnsi" w:cstheme="majorHAnsi"/>
+          <w:b/>
+          <w:bCs/>
         </w:rPr>
         <w:t xml:space="preserve">The following directories and files are necessary for running an IMC kit deployment: </w:t>
       </w:r>
@@ -50269,6 +50935,364 @@
           <w:rFonts w:asciiTheme="majorHAnsi" w:hAnsiTheme="majorHAnsi" w:cstheme="majorHAnsi"/>
         </w:rPr>
         <w:t>: Contains the various CloudFormation templates that will be deployed depending on the deployment options selected during stack creation.</w:t>
+      </w:r>
+    </w:p>
+    <w:p>
+      <w:pPr>
+        <w:rPr>
+          <w:rFonts w:asciiTheme="majorHAnsi" w:hAnsiTheme="majorHAnsi" w:cstheme="majorHAnsi"/>
+        </w:rPr>
+      </w:pPr>
+    </w:p>
+    <w:p>
+      <w:pPr>
+        <w:pStyle w:val="Heading2"/>
+      </w:pPr>
+      <w:bookmarkStart w:id="171" w:name="_Toc43381532"/>
+      <w:bookmarkStart w:id="172" w:name="_AMC-Approved_DynamoDB_Format"/>
+      <w:bookmarkEnd w:id="172"/>
+      <w:r>
+        <w:t>AMC-Approved DynamoDB Format</w:t>
+      </w:r>
+      <w:bookmarkEnd w:id="171"/>
+    </w:p>
+    <w:p>
+      <w:pPr>
+        <w:rPr>
+          <w:rFonts w:asciiTheme="majorHAnsi" w:hAnsiTheme="majorHAnsi" w:cstheme="majorHAnsi"/>
+        </w:rPr>
+      </w:pPr>
+    </w:p>
+    <w:p>
+      <w:pPr>
+        <w:rPr>
+          <w:rFonts w:asciiTheme="majorHAnsi" w:hAnsiTheme="majorHAnsi" w:cstheme="majorHAnsi"/>
+        </w:rPr>
+      </w:pPr>
+      <w:r>
+        <w:rPr>
+          <w:rFonts w:asciiTheme="majorHAnsi" w:hAnsiTheme="majorHAnsi" w:cstheme="majorHAnsi"/>
+          <w:b/>
+          <w:bCs/>
+        </w:rPr>
+        <w:t>Asset Model Table ([name-of-stack]-asset-model-table):</w:t>
+      </w:r>
+    </w:p>
+    <w:p>
+      <w:pPr>
+        <w:rPr>
+          <w:rFonts w:asciiTheme="majorHAnsi" w:hAnsiTheme="majorHAnsi" w:cstheme="majorHAnsi"/>
+        </w:rPr>
+      </w:pPr>
+    </w:p>
+    <w:p>
+      <w:pPr>
+        <w:rPr>
+          <w:rFonts w:asciiTheme="majorHAnsi" w:hAnsiTheme="majorHAnsi" w:cstheme="majorHAnsi"/>
+        </w:rPr>
+      </w:pPr>
+      <w:r>
+        <w:rPr>
+          <w:rFonts w:asciiTheme="majorHAnsi" w:hAnsiTheme="majorHAnsi" w:cstheme="majorHAnsi"/>
+        </w:rPr>
+        <w:t>assetModelEntry = {</w:t>
+      </w:r>
+      <w:r>
+        <w:rPr>
+          <w:rFonts w:asciiTheme="majorHAnsi" w:hAnsiTheme="majorHAnsi" w:cstheme="majorHAnsi"/>
+        </w:rPr>
+        <w:br/>
+      </w:r>
+      <w:r>
+        <w:rPr>
+          <w:rFonts w:asciiTheme="majorHAnsi" w:hAnsiTheme="majorHAnsi" w:cstheme="majorHAnsi"/>
+        </w:rPr>
+        <w:t>    “assetModelName”: type&lt;string&gt;, # Name of the asset model</w:t>
+      </w:r>
+      <w:r>
+        <w:rPr>
+          <w:rFonts w:asciiTheme="majorHAnsi" w:hAnsiTheme="majorHAnsi" w:cstheme="majorHAnsi"/>
+        </w:rPr>
+        <w:br/>
+      </w:r>
+      <w:r>
+        <w:rPr>
+          <w:rFonts w:asciiTheme="majorHAnsi" w:hAnsiTheme="majorHAnsi" w:cstheme="majorHAnsi"/>
+        </w:rPr>
+        <w:t>    “parent”: type&lt;string&gt;, # name of the parent asset model, if any</w:t>
+      </w:r>
+      <w:r>
+        <w:rPr>
+          <w:rFonts w:asciiTheme="majorHAnsi" w:hAnsiTheme="majorHAnsi" w:cstheme="majorHAnsi"/>
+        </w:rPr>
+        <w:br/>
+      </w:r>
+      <w:r>
+        <w:rPr>
+          <w:rFonts w:asciiTheme="majorHAnsi" w:hAnsiTheme="majorHAnsi" w:cstheme="majorHAnsi"/>
+        </w:rPr>
+        <w:t>    “assetModelProperties”: type&lt;list&lt;modelProperty&gt;&gt;, # list of sitewise assetModelProperties as ‘modelProperty’ listed below.</w:t>
+      </w:r>
+      <w:r>
+        <w:rPr>
+          <w:rFonts w:asciiTheme="majorHAnsi" w:hAnsiTheme="majorHAnsi" w:cstheme="majorHAnsi"/>
+        </w:rPr>
+        <w:br/>
+      </w:r>
+      <w:r>
+        <w:rPr>
+          <w:rFonts w:asciiTheme="majorHAnsi" w:hAnsiTheme="majorHAnsi" w:cstheme="majorHAnsi"/>
+        </w:rPr>
+        <w:t>    “assetModelHierarchies”: type&lt;list&gt;, # sitewise assetModelHierarchies, leave blank []</w:t>
+      </w:r>
+      <w:r>
+        <w:rPr>
+          <w:rFonts w:asciiTheme="majorHAnsi" w:hAnsiTheme="majorHAnsi" w:cstheme="majorHAnsi"/>
+        </w:rPr>
+        <w:br/>
+      </w:r>
+      <w:r>
+        <w:rPr>
+          <w:rFonts w:asciiTheme="majorHAnsi" w:hAnsiTheme="majorHAnsi" w:cstheme="majorHAnsi"/>
+        </w:rPr>
+        <w:t>    “change”: type&lt;string&gt;, # Should be ‘YES’, indicates in DynamoDB that the record is new or updated.</w:t>
+      </w:r>
+      <w:r>
+        <w:rPr>
+          <w:rFonts w:asciiTheme="majorHAnsi" w:hAnsiTheme="majorHAnsi" w:cstheme="majorHAnsi"/>
+        </w:rPr>
+        <w:br/>
+      </w:r>
+      <w:r>
+        <w:rPr>
+          <w:rFonts w:asciiTheme="majorHAnsi" w:hAnsiTheme="majorHAnsi" w:cstheme="majorHAnsi"/>
+        </w:rPr>
+        <w:t>}</w:t>
+      </w:r>
+      <w:r>
+        <w:rPr>
+          <w:rFonts w:asciiTheme="majorHAnsi" w:hAnsiTheme="majorHAnsi" w:cstheme="majorHAnsi"/>
+        </w:rPr>
+        <w:br/>
+      </w:r>
+      <w:r>
+        <w:rPr>
+          <w:rFonts w:asciiTheme="majorHAnsi" w:hAnsiTheme="majorHAnsi" w:cstheme="majorHAnsi"/>
+        </w:rPr>
+        <w:t>    modelProperty = {</w:t>
+      </w:r>
+      <w:r>
+        <w:rPr>
+          <w:rFonts w:asciiTheme="majorHAnsi" w:hAnsiTheme="majorHAnsi" w:cstheme="majorHAnsi"/>
+        </w:rPr>
+        <w:br/>
+      </w:r>
+      <w:r>
+        <w:rPr>
+          <w:rFonts w:asciiTheme="majorHAnsi" w:hAnsiTheme="majorHAnsi" w:cstheme="majorHAnsi"/>
+        </w:rPr>
+        <w:t>        ‘name’: type&lt;string&gt;, # Name of the property</w:t>
+      </w:r>
+      <w:r>
+        <w:rPr>
+          <w:rFonts w:asciiTheme="majorHAnsi" w:hAnsiTheme="majorHAnsi" w:cstheme="majorHAnsi"/>
+        </w:rPr>
+        <w:br/>
+      </w:r>
+      <w:r>
+        <w:rPr>
+          <w:rFonts w:asciiTheme="majorHAnsi" w:hAnsiTheme="majorHAnsi" w:cstheme="majorHAnsi"/>
+        </w:rPr>
+        <w:t>        ‘dataType’: type&lt;string&gt;, # Sitewise data type of the property</w:t>
+      </w:r>
+      <w:r>
+        <w:rPr>
+          <w:rFonts w:asciiTheme="majorHAnsi" w:hAnsiTheme="majorHAnsi" w:cstheme="majorHAnsi"/>
+        </w:rPr>
+        <w:br/>
+      </w:r>
+      <w:r>
+        <w:rPr>
+          <w:rFonts w:asciiTheme="majorHAnsi" w:hAnsiTheme="majorHAnsi" w:cstheme="majorHAnsi"/>
+        </w:rPr>
+        <w:t>        ‘type’: {</w:t>
+      </w:r>
+      <w:r>
+        <w:rPr>
+          <w:rFonts w:asciiTheme="majorHAnsi" w:hAnsiTheme="majorHAnsi" w:cstheme="majorHAnsi"/>
+        </w:rPr>
+        <w:br/>
+      </w:r>
+      <w:r>
+        <w:rPr>
+          <w:rFonts w:asciiTheme="majorHAnsi" w:hAnsiTheme="majorHAnsi" w:cstheme="majorHAnsi"/>
+        </w:rPr>
+        <w:t>            ‘measurement’: {} # Don’t change this or populate it with anything, used to identify property type in sitewise</w:t>
+      </w:r>
+      <w:r>
+        <w:rPr>
+          <w:rFonts w:asciiTheme="majorHAnsi" w:hAnsiTheme="majorHAnsi" w:cstheme="majorHAnsi"/>
+        </w:rPr>
+        <w:br/>
+      </w:r>
+      <w:r>
+        <w:rPr>
+          <w:rFonts w:asciiTheme="majorHAnsi" w:hAnsiTheme="majorHAnsi" w:cstheme="majorHAnsi"/>
+        </w:rPr>
+        <w:t>        }</w:t>
+      </w:r>
+      <w:r>
+        <w:rPr>
+          <w:rFonts w:asciiTheme="majorHAnsi" w:hAnsiTheme="majorHAnsi" w:cstheme="majorHAnsi"/>
+        </w:rPr>
+        <w:br/>
+      </w:r>
+      <w:r>
+        <w:rPr>
+          <w:rFonts w:asciiTheme="majorHAnsi" w:hAnsiTheme="majorHAnsi" w:cstheme="majorHAnsi"/>
+        </w:rPr>
+        <w:t>    }</w:t>
+      </w:r>
+    </w:p>
+    <w:p>
+      <w:pPr>
+        <w:rPr>
+          <w:rFonts w:asciiTheme="majorHAnsi" w:hAnsiTheme="majorHAnsi" w:cstheme="majorHAnsi"/>
+        </w:rPr>
+      </w:pPr>
+    </w:p>
+    <w:p>
+      <w:pPr>
+        <w:rPr>
+          <w:rFonts w:asciiTheme="majorHAnsi" w:hAnsiTheme="majorHAnsi" w:cstheme="majorHAnsi"/>
+          <w:b/>
+          <w:bCs/>
+        </w:rPr>
+      </w:pPr>
+      <w:r>
+        <w:rPr>
+          <w:rFonts w:asciiTheme="majorHAnsi" w:hAnsiTheme="majorHAnsi" w:cstheme="majorHAnsi"/>
+          <w:b/>
+          <w:bCs/>
+        </w:rPr>
+        <w:t>Asset Table ([name-of-stack]-asset-table):</w:t>
+      </w:r>
+    </w:p>
+    <w:p>
+      <w:pPr>
+        <w:rPr>
+          <w:rFonts w:asciiTheme="majorHAnsi" w:hAnsiTheme="majorHAnsi" w:cstheme="majorHAnsi"/>
+        </w:rPr>
+      </w:pPr>
+    </w:p>
+    <w:p>
+      <w:pPr>
+        <w:rPr>
+          <w:rFonts w:asciiTheme="majorHAnsi" w:hAnsiTheme="majorHAnsi" w:cstheme="majorHAnsi"/>
+        </w:rPr>
+      </w:pPr>
+      <w:r>
+        <w:rPr>
+          <w:rFonts w:asciiTheme="majorHAnsi" w:hAnsiTheme="majorHAnsi" w:cstheme="majorHAnsi"/>
+        </w:rPr>
+        <w:lastRenderedPageBreak/>
+        <w:t>assetEntry = {</w:t>
+      </w:r>
+      <w:r>
+        <w:rPr>
+          <w:rFonts w:asciiTheme="majorHAnsi" w:hAnsiTheme="majorHAnsi" w:cstheme="majorHAnsi"/>
+        </w:rPr>
+        <w:br/>
+      </w:r>
+      <w:r>
+        <w:rPr>
+          <w:rFonts w:asciiTheme="majorHAnsi" w:hAnsiTheme="majorHAnsi" w:cstheme="majorHAnsi"/>
+        </w:rPr>
+        <w:t>    ‘assetName’: type&lt;string&gt;, # name of the asset</w:t>
+      </w:r>
+      <w:r>
+        <w:rPr>
+          <w:rFonts w:asciiTheme="majorHAnsi" w:hAnsiTheme="majorHAnsi" w:cstheme="majorHAnsi"/>
+        </w:rPr>
+        <w:br/>
+      </w:r>
+      <w:r>
+        <w:rPr>
+          <w:rFonts w:asciiTheme="majorHAnsi" w:hAnsiTheme="majorHAnsi" w:cstheme="majorHAnsi"/>
+        </w:rPr>
+        <w:t>    ‘modelName’: type&lt;string&gt;, # model name this asset is an instance of</w:t>
+      </w:r>
+      <w:r>
+        <w:rPr>
+          <w:rFonts w:asciiTheme="majorHAnsi" w:hAnsiTheme="majorHAnsi" w:cstheme="majorHAnsi"/>
+        </w:rPr>
+        <w:br/>
+      </w:r>
+      <w:r>
+        <w:rPr>
+          <w:rFonts w:asciiTheme="majorHAnsi" w:hAnsiTheme="majorHAnsi" w:cstheme="majorHAnsi"/>
+        </w:rPr>
+        <w:t>    ‘change’: type&lt;string&gt;, # Should be ‘YES’, indicates in DynamoDB that the record is new or updated.</w:t>
+      </w:r>
+      <w:r>
+        <w:rPr>
+          <w:rFonts w:asciiTheme="majorHAnsi" w:hAnsiTheme="majorHAnsi" w:cstheme="majorHAnsi"/>
+        </w:rPr>
+        <w:br/>
+      </w:r>
+      <w:r>
+        <w:rPr>
+          <w:rFonts w:asciiTheme="majorHAnsi" w:hAnsiTheme="majorHAnsi" w:cstheme="majorHAnsi"/>
+        </w:rPr>
+        <w:t>    ‘tags’: type&lt;list&lt;tagEntry&gt;&gt;, # List of tagEntry struct, as specified below</w:t>
+      </w:r>
+      <w:r>
+        <w:rPr>
+          <w:rFonts w:asciiTheme="majorHAnsi" w:hAnsiTheme="majorHAnsi" w:cstheme="majorHAnsi"/>
+        </w:rPr>
+        <w:br/>
+      </w:r>
+      <w:r>
+        <w:rPr>
+          <w:rFonts w:asciiTheme="majorHAnsi" w:hAnsiTheme="majorHAnsi" w:cstheme="majorHAnsi"/>
+        </w:rPr>
+        <w:t>}    tagEntry = {</w:t>
+      </w:r>
+      <w:r>
+        <w:rPr>
+          <w:rFonts w:asciiTheme="majorHAnsi" w:hAnsiTheme="majorHAnsi" w:cstheme="majorHAnsi"/>
+        </w:rPr>
+        <w:br/>
+      </w:r>
+      <w:r>
+        <w:rPr>
+          <w:rFonts w:asciiTheme="majorHAnsi" w:hAnsiTheme="majorHAnsi" w:cstheme="majorHAnsi"/>
+        </w:rPr>
+        <w:t>        ‘tagName’: type&lt;string&gt;, # name of the tag</w:t>
+      </w:r>
+      <w:r>
+        <w:rPr>
+          <w:rFonts w:asciiTheme="majorHAnsi" w:hAnsiTheme="majorHAnsi" w:cstheme="majorHAnsi"/>
+        </w:rPr>
+        <w:br/>
+      </w:r>
+      <w:r>
+        <w:rPr>
+          <w:rFonts w:asciiTheme="majorHAnsi" w:hAnsiTheme="majorHAnsi" w:cstheme="majorHAnsi"/>
+        </w:rPr>
+        <w:t>        ‘tagPath’: type&lt;string&gt;, # Full property alias path for the tag</w:t>
+      </w:r>
+      <w:r>
+        <w:rPr>
+          <w:rFonts w:asciiTheme="majorHAnsi" w:hAnsiTheme="majorHAnsi" w:cstheme="majorHAnsi"/>
+        </w:rPr>
+        <w:br/>
+      </w:r>
+      <w:r>
+        <w:rPr>
+          <w:rFonts w:asciiTheme="majorHAnsi" w:hAnsiTheme="majorHAnsi" w:cstheme="majorHAnsi"/>
+        </w:rPr>
+        <w:t>    }</w:t>
       </w:r>
     </w:p>
     <w:p>
@@ -51791,6 +52815,119 @@
     </w:lvl>
   </w:abstractNum>
   <w:abstractNum w:abstractNumId="14" w15:restartNumberingAfterBreak="0">
+    <w:nsid w:val="16CA0820"/>
+    <w:multiLevelType w:val="hybridMultilevel"/>
+    <w:tmpl w:val="B9D24712"/>
+    <w:lvl w:ilvl="0" w:tplc="04090001">
+      <w:start w:val="1"/>
+      <w:numFmt w:val="bullet"/>
+      <w:lvlText w:val=""/>
+      <w:lvlJc w:val="left"/>
+      <w:pPr>
+        <w:ind w:left="720" w:hanging="360"/>
+      </w:pPr>
+      <w:rPr>
+        <w:rFonts w:ascii="Symbol" w:hAnsi="Symbol" w:hint="default"/>
+      </w:rPr>
+    </w:lvl>
+    <w:lvl w:ilvl="1" w:tplc="04090003" w:tentative="1">
+      <w:start w:val="1"/>
+      <w:numFmt w:val="bullet"/>
+      <w:lvlText w:val="o"/>
+      <w:lvlJc w:val="left"/>
+      <w:pPr>
+        <w:ind w:left="1440" w:hanging="360"/>
+      </w:pPr>
+      <w:rPr>
+        <w:rFonts w:ascii="Courier New" w:hAnsi="Courier New" w:cs="Courier New" w:hint="default"/>
+      </w:rPr>
+    </w:lvl>
+    <w:lvl w:ilvl="2" w:tplc="04090005" w:tentative="1">
+      <w:start w:val="1"/>
+      <w:numFmt w:val="bullet"/>
+      <w:lvlText w:val=""/>
+      <w:lvlJc w:val="left"/>
+      <w:pPr>
+        <w:ind w:left="2160" w:hanging="360"/>
+      </w:pPr>
+      <w:rPr>
+        <w:rFonts w:ascii="Wingdings" w:hAnsi="Wingdings" w:hint="default"/>
+      </w:rPr>
+    </w:lvl>
+    <w:lvl w:ilvl="3" w:tplc="04090001" w:tentative="1">
+      <w:start w:val="1"/>
+      <w:numFmt w:val="bullet"/>
+      <w:lvlText w:val=""/>
+      <w:lvlJc w:val="left"/>
+      <w:pPr>
+        <w:ind w:left="2880" w:hanging="360"/>
+      </w:pPr>
+      <w:rPr>
+        <w:rFonts w:ascii="Symbol" w:hAnsi="Symbol" w:hint="default"/>
+      </w:rPr>
+    </w:lvl>
+    <w:lvl w:ilvl="4" w:tplc="04090003" w:tentative="1">
+      <w:start w:val="1"/>
+      <w:numFmt w:val="bullet"/>
+      <w:lvlText w:val="o"/>
+      <w:lvlJc w:val="left"/>
+      <w:pPr>
+        <w:ind w:left="3600" w:hanging="360"/>
+      </w:pPr>
+      <w:rPr>
+        <w:rFonts w:ascii="Courier New" w:hAnsi="Courier New" w:cs="Courier New" w:hint="default"/>
+      </w:rPr>
+    </w:lvl>
+    <w:lvl w:ilvl="5" w:tplc="04090005" w:tentative="1">
+      <w:start w:val="1"/>
+      <w:numFmt w:val="bullet"/>
+      <w:lvlText w:val=""/>
+      <w:lvlJc w:val="left"/>
+      <w:pPr>
+        <w:ind w:left="4320" w:hanging="360"/>
+      </w:pPr>
+      <w:rPr>
+        <w:rFonts w:ascii="Wingdings" w:hAnsi="Wingdings" w:hint="default"/>
+      </w:rPr>
+    </w:lvl>
+    <w:lvl w:ilvl="6" w:tplc="04090001" w:tentative="1">
+      <w:start w:val="1"/>
+      <w:numFmt w:val="bullet"/>
+      <w:lvlText w:val=""/>
+      <w:lvlJc w:val="left"/>
+      <w:pPr>
+        <w:ind w:left="5040" w:hanging="360"/>
+      </w:pPr>
+      <w:rPr>
+        <w:rFonts w:ascii="Symbol" w:hAnsi="Symbol" w:hint="default"/>
+      </w:rPr>
+    </w:lvl>
+    <w:lvl w:ilvl="7" w:tplc="04090003" w:tentative="1">
+      <w:start w:val="1"/>
+      <w:numFmt w:val="bullet"/>
+      <w:lvlText w:val="o"/>
+      <w:lvlJc w:val="left"/>
+      <w:pPr>
+        <w:ind w:left="5760" w:hanging="360"/>
+      </w:pPr>
+      <w:rPr>
+        <w:rFonts w:ascii="Courier New" w:hAnsi="Courier New" w:cs="Courier New" w:hint="default"/>
+      </w:rPr>
+    </w:lvl>
+    <w:lvl w:ilvl="8" w:tplc="04090005" w:tentative="1">
+      <w:start w:val="1"/>
+      <w:numFmt w:val="bullet"/>
+      <w:lvlText w:val=""/>
+      <w:lvlJc w:val="left"/>
+      <w:pPr>
+        <w:ind w:left="6480" w:hanging="360"/>
+      </w:pPr>
+      <w:rPr>
+        <w:rFonts w:ascii="Wingdings" w:hAnsi="Wingdings" w:hint="default"/>
+      </w:rPr>
+    </w:lvl>
+  </w:abstractNum>
+  <w:abstractNum w:abstractNumId="15" w15:restartNumberingAfterBreak="0">
     <w:nsid w:val="1E037ECC"/>
     <w:multiLevelType w:val="hybridMultilevel"/>
     <w:tmpl w:val="6C346058"/>
@@ -51903,7 +53040,7 @@
       </w:rPr>
     </w:lvl>
   </w:abstractNum>
-  <w:abstractNum w:abstractNumId="15" w15:restartNumberingAfterBreak="0">
+  <w:abstractNum w:abstractNumId="16" w15:restartNumberingAfterBreak="0">
     <w:nsid w:val="1F4544C8"/>
     <w:multiLevelType w:val="hybridMultilevel"/>
     <w:tmpl w:val="8C5408D2"/>
@@ -51989,7 +53126,7 @@
       </w:pPr>
     </w:lvl>
   </w:abstractNum>
-  <w:abstractNum w:abstractNumId="16" w15:restartNumberingAfterBreak="0">
+  <w:abstractNum w:abstractNumId="17" w15:restartNumberingAfterBreak="0">
     <w:nsid w:val="1FCE5D64"/>
     <w:multiLevelType w:val="hybridMultilevel"/>
     <w:tmpl w:val="3DFC35E0"/>
@@ -52075,7 +53212,7 @@
       </w:pPr>
     </w:lvl>
   </w:abstractNum>
-  <w:abstractNum w:abstractNumId="17" w15:restartNumberingAfterBreak="0">
+  <w:abstractNum w:abstractNumId="18" w15:restartNumberingAfterBreak="0">
     <w:nsid w:val="20353EA1"/>
     <w:multiLevelType w:val="hybridMultilevel"/>
     <w:tmpl w:val="F0DE2756"/>
@@ -52188,7 +53325,7 @@
       </w:rPr>
     </w:lvl>
   </w:abstractNum>
-  <w:abstractNum w:abstractNumId="18" w15:restartNumberingAfterBreak="0">
+  <w:abstractNum w:abstractNumId="19" w15:restartNumberingAfterBreak="0">
     <w:nsid w:val="21AF6B70"/>
     <w:multiLevelType w:val="hybridMultilevel"/>
     <w:tmpl w:val="4FB8DC22"/>
@@ -52286,7 +53423,7 @@
       </w:pPr>
     </w:lvl>
   </w:abstractNum>
-  <w:abstractNum w:abstractNumId="19" w15:restartNumberingAfterBreak="0">
+  <w:abstractNum w:abstractNumId="20" w15:restartNumberingAfterBreak="0">
     <w:nsid w:val="240B7C15"/>
     <w:multiLevelType w:val="hybridMultilevel"/>
     <w:tmpl w:val="C61E26FE"/>
@@ -52372,7 +53509,7 @@
       </w:pPr>
     </w:lvl>
   </w:abstractNum>
-  <w:abstractNum w:abstractNumId="20" w15:restartNumberingAfterBreak="0">
+  <w:abstractNum w:abstractNumId="21" w15:restartNumberingAfterBreak="0">
     <w:nsid w:val="243C40FC"/>
     <w:multiLevelType w:val="hybridMultilevel"/>
     <w:tmpl w:val="C61E26FE"/>
@@ -52458,7 +53595,7 @@
       </w:pPr>
     </w:lvl>
   </w:abstractNum>
-  <w:abstractNum w:abstractNumId="21" w15:restartNumberingAfterBreak="0">
+  <w:abstractNum w:abstractNumId="22" w15:restartNumberingAfterBreak="0">
     <w:nsid w:val="245F02D9"/>
     <w:multiLevelType w:val="hybridMultilevel"/>
     <w:tmpl w:val="C61E26FE"/>
@@ -52544,7 +53681,7 @@
       </w:pPr>
     </w:lvl>
   </w:abstractNum>
-  <w:abstractNum w:abstractNumId="22" w15:restartNumberingAfterBreak="0">
+  <w:abstractNum w:abstractNumId="23" w15:restartNumberingAfterBreak="0">
     <w:nsid w:val="252529EC"/>
     <w:multiLevelType w:val="hybridMultilevel"/>
     <w:tmpl w:val="2042DB5E"/>
@@ -52638,10 +53775,10 @@
       </w:pPr>
     </w:lvl>
   </w:abstractNum>
-  <w:abstractNum w:abstractNumId="23" w15:restartNumberingAfterBreak="0">
+  <w:abstractNum w:abstractNumId="24" w15:restartNumberingAfterBreak="0">
     <w:nsid w:val="255314E3"/>
     <w:multiLevelType w:val="hybridMultilevel"/>
-    <w:tmpl w:val="B838E0EA"/>
+    <w:tmpl w:val="E8549F36"/>
     <w:lvl w:ilvl="0" w:tplc="8C7E5886">
       <w:start w:val="1"/>
       <w:numFmt w:val="decimal"/>
@@ -52664,14 +53801,17 @@
         <w:ind w:left="1440" w:hanging="360"/>
       </w:pPr>
     </w:lvl>
-    <w:lvl w:ilvl="2" w:tplc="0409001B" w:tentative="1">
-      <w:start w:val="1"/>
-      <w:numFmt w:val="lowerRoman"/>
-      <w:lvlText w:val="%3."/>
-      <w:lvlJc w:val="right"/>
-      <w:pPr>
-        <w:ind w:left="2160" w:hanging="180"/>
-      </w:pPr>
+    <w:lvl w:ilvl="2" w:tplc="4F2EEE7A">
+      <w:start w:val="1"/>
+      <w:numFmt w:val="bullet"/>
+      <w:lvlText w:val=""/>
+      <w:lvlJc w:val="left"/>
+      <w:pPr>
+        <w:ind w:left="2340" w:hanging="360"/>
+      </w:pPr>
+      <w:rPr>
+        <w:rFonts w:ascii="Wingdings" w:eastAsia="Times New Roman" w:hAnsi="Wingdings" w:cstheme="majorHAnsi" w:hint="default"/>
+      </w:rPr>
     </w:lvl>
     <w:lvl w:ilvl="3" w:tplc="0409000F" w:tentative="1">
       <w:start w:val="1"/>
@@ -52728,7 +53868,7 @@
       </w:pPr>
     </w:lvl>
   </w:abstractNum>
-  <w:abstractNum w:abstractNumId="24" w15:restartNumberingAfterBreak="0">
+  <w:abstractNum w:abstractNumId="25" w15:restartNumberingAfterBreak="0">
     <w:nsid w:val="2E3D1025"/>
     <w:multiLevelType w:val="hybridMultilevel"/>
     <w:tmpl w:val="008675C8"/>
@@ -52814,7 +53954,7 @@
       </w:pPr>
     </w:lvl>
   </w:abstractNum>
-  <w:abstractNum w:abstractNumId="25" w15:restartNumberingAfterBreak="0">
+  <w:abstractNum w:abstractNumId="26" w15:restartNumberingAfterBreak="0">
     <w:nsid w:val="31542752"/>
     <w:multiLevelType w:val="hybridMultilevel"/>
     <w:tmpl w:val="8C5408D2"/>
@@ -52900,7 +54040,7 @@
       </w:pPr>
     </w:lvl>
   </w:abstractNum>
-  <w:abstractNum w:abstractNumId="26" w15:restartNumberingAfterBreak="0">
+  <w:abstractNum w:abstractNumId="27" w15:restartNumberingAfterBreak="0">
     <w:nsid w:val="32907B81"/>
     <w:multiLevelType w:val="hybridMultilevel"/>
     <w:tmpl w:val="C61E26FE"/>
@@ -52986,7 +54126,7 @@
       </w:pPr>
     </w:lvl>
   </w:abstractNum>
-  <w:abstractNum w:abstractNumId="27" w15:restartNumberingAfterBreak="0">
+  <w:abstractNum w:abstractNumId="28" w15:restartNumberingAfterBreak="0">
     <w:nsid w:val="342228DF"/>
     <w:multiLevelType w:val="hybridMultilevel"/>
     <w:tmpl w:val="C61E26FE"/>
@@ -53072,7 +54212,7 @@
       </w:pPr>
     </w:lvl>
   </w:abstractNum>
-  <w:abstractNum w:abstractNumId="28" w15:restartNumberingAfterBreak="0">
+  <w:abstractNum w:abstractNumId="29" w15:restartNumberingAfterBreak="0">
     <w:nsid w:val="34542E91"/>
     <w:multiLevelType w:val="hybridMultilevel"/>
     <w:tmpl w:val="675825A6"/>
@@ -53161,7 +54301,7 @@
       </w:pPr>
     </w:lvl>
   </w:abstractNum>
-  <w:abstractNum w:abstractNumId="29" w15:restartNumberingAfterBreak="0">
+  <w:abstractNum w:abstractNumId="30" w15:restartNumberingAfterBreak="0">
     <w:nsid w:val="359E3CFD"/>
     <w:multiLevelType w:val="hybridMultilevel"/>
     <w:tmpl w:val="BE1E34A4"/>
@@ -53247,7 +54387,7 @@
       </w:pPr>
     </w:lvl>
   </w:abstractNum>
-  <w:abstractNum w:abstractNumId="30" w15:restartNumberingAfterBreak="0">
+  <w:abstractNum w:abstractNumId="31" w15:restartNumberingAfterBreak="0">
     <w:nsid w:val="35E42425"/>
     <w:multiLevelType w:val="hybridMultilevel"/>
     <w:tmpl w:val="8C5408D2"/>
@@ -53333,7 +54473,7 @@
       </w:pPr>
     </w:lvl>
   </w:abstractNum>
-  <w:abstractNum w:abstractNumId="31" w15:restartNumberingAfterBreak="0">
+  <w:abstractNum w:abstractNumId="32" w15:restartNumberingAfterBreak="0">
     <w:nsid w:val="38E739B8"/>
     <w:multiLevelType w:val="hybridMultilevel"/>
     <w:tmpl w:val="8C5408D2"/>
@@ -53419,7 +54559,7 @@
       </w:pPr>
     </w:lvl>
   </w:abstractNum>
-  <w:abstractNum w:abstractNumId="32" w15:restartNumberingAfterBreak="0">
+  <w:abstractNum w:abstractNumId="33" w15:restartNumberingAfterBreak="0">
     <w:nsid w:val="39010BBC"/>
     <w:multiLevelType w:val="hybridMultilevel"/>
     <w:tmpl w:val="C61E26FE"/>
@@ -53505,7 +54645,7 @@
       </w:pPr>
     </w:lvl>
   </w:abstractNum>
-  <w:abstractNum w:abstractNumId="33" w15:restartNumberingAfterBreak="0">
+  <w:abstractNum w:abstractNumId="34" w15:restartNumberingAfterBreak="0">
     <w:nsid w:val="3AC00AEF"/>
     <w:multiLevelType w:val="hybridMultilevel"/>
     <w:tmpl w:val="236C2ED6"/>
@@ -53618,7 +54758,7 @@
       </w:rPr>
     </w:lvl>
   </w:abstractNum>
-  <w:abstractNum w:abstractNumId="34" w15:restartNumberingAfterBreak="0">
+  <w:abstractNum w:abstractNumId="35" w15:restartNumberingAfterBreak="0">
     <w:nsid w:val="3AED4CB7"/>
     <w:multiLevelType w:val="hybridMultilevel"/>
     <w:tmpl w:val="BE1E34A4"/>
@@ -53704,7 +54844,7 @@
       </w:pPr>
     </w:lvl>
   </w:abstractNum>
-  <w:abstractNum w:abstractNumId="35" w15:restartNumberingAfterBreak="0">
+  <w:abstractNum w:abstractNumId="36" w15:restartNumberingAfterBreak="0">
     <w:nsid w:val="3B963888"/>
     <w:multiLevelType w:val="hybridMultilevel"/>
     <w:tmpl w:val="6B78666C"/>
@@ -53798,7 +54938,7 @@
       </w:pPr>
     </w:lvl>
   </w:abstractNum>
-  <w:abstractNum w:abstractNumId="36" w15:restartNumberingAfterBreak="0">
+  <w:abstractNum w:abstractNumId="37" w15:restartNumberingAfterBreak="0">
     <w:nsid w:val="3BB25D00"/>
     <w:multiLevelType w:val="hybridMultilevel"/>
     <w:tmpl w:val="91D2CF46"/>
@@ -53884,7 +55024,7 @@
       </w:pPr>
     </w:lvl>
   </w:abstractNum>
-  <w:abstractNum w:abstractNumId="37" w15:restartNumberingAfterBreak="0">
+  <w:abstractNum w:abstractNumId="38" w15:restartNumberingAfterBreak="0">
     <w:nsid w:val="3F0E38F0"/>
     <w:multiLevelType w:val="multilevel"/>
     <w:tmpl w:val="284896D8"/>
@@ -53997,7 +55137,7 @@
       </w:pPr>
     </w:lvl>
   </w:abstractNum>
-  <w:abstractNum w:abstractNumId="38" w15:restartNumberingAfterBreak="0">
+  <w:abstractNum w:abstractNumId="39" w15:restartNumberingAfterBreak="0">
     <w:nsid w:val="413372AB"/>
     <w:multiLevelType w:val="hybridMultilevel"/>
     <w:tmpl w:val="AC441EC2"/>
@@ -54110,7 +55250,7 @@
       </w:rPr>
     </w:lvl>
   </w:abstractNum>
-  <w:abstractNum w:abstractNumId="39" w15:restartNumberingAfterBreak="0">
+  <w:abstractNum w:abstractNumId="40" w15:restartNumberingAfterBreak="0">
     <w:nsid w:val="41911F91"/>
     <w:multiLevelType w:val="hybridMultilevel"/>
     <w:tmpl w:val="22A098D2"/>
@@ -54204,7 +55344,7 @@
       </w:pPr>
     </w:lvl>
   </w:abstractNum>
-  <w:abstractNum w:abstractNumId="40" w15:restartNumberingAfterBreak="0">
+  <w:abstractNum w:abstractNumId="41" w15:restartNumberingAfterBreak="0">
     <w:nsid w:val="420E49B3"/>
     <w:multiLevelType w:val="hybridMultilevel"/>
     <w:tmpl w:val="980EB84E"/>
@@ -54298,7 +55438,7 @@
       </w:pPr>
     </w:lvl>
   </w:abstractNum>
-  <w:abstractNum w:abstractNumId="41" w15:restartNumberingAfterBreak="0">
+  <w:abstractNum w:abstractNumId="42" w15:restartNumberingAfterBreak="0">
     <w:nsid w:val="44AE79FE"/>
     <w:multiLevelType w:val="hybridMultilevel"/>
     <w:tmpl w:val="BE1E34A4"/>
@@ -54384,7 +55524,7 @@
       </w:pPr>
     </w:lvl>
   </w:abstractNum>
-  <w:abstractNum w:abstractNumId="42" w15:restartNumberingAfterBreak="0">
+  <w:abstractNum w:abstractNumId="43" w15:restartNumberingAfterBreak="0">
     <w:nsid w:val="45A8133E"/>
     <w:multiLevelType w:val="hybridMultilevel"/>
     <w:tmpl w:val="683C2D18"/>
@@ -54470,7 +55610,7 @@
       </w:pPr>
     </w:lvl>
   </w:abstractNum>
-  <w:abstractNum w:abstractNumId="43" w15:restartNumberingAfterBreak="0">
+  <w:abstractNum w:abstractNumId="44" w15:restartNumberingAfterBreak="0">
     <w:nsid w:val="47E42F9D"/>
     <w:multiLevelType w:val="hybridMultilevel"/>
     <w:tmpl w:val="A7D62A0A"/>
@@ -54583,7 +55723,7 @@
       </w:rPr>
     </w:lvl>
   </w:abstractNum>
-  <w:abstractNum w:abstractNumId="44" w15:restartNumberingAfterBreak="0">
+  <w:abstractNum w:abstractNumId="45" w15:restartNumberingAfterBreak="0">
     <w:nsid w:val="48011DC9"/>
     <w:multiLevelType w:val="hybridMultilevel"/>
     <w:tmpl w:val="07EC4FA0"/>
@@ -54672,7 +55812,7 @@
       </w:pPr>
     </w:lvl>
   </w:abstractNum>
-  <w:abstractNum w:abstractNumId="45" w15:restartNumberingAfterBreak="0">
+  <w:abstractNum w:abstractNumId="46" w15:restartNumberingAfterBreak="0">
     <w:nsid w:val="49AD3FB0"/>
     <w:multiLevelType w:val="hybridMultilevel"/>
     <w:tmpl w:val="CE54E8FE"/>
@@ -54762,7 +55902,7 @@
       </w:pPr>
     </w:lvl>
   </w:abstractNum>
-  <w:abstractNum w:abstractNumId="46" w15:restartNumberingAfterBreak="0">
+  <w:abstractNum w:abstractNumId="47" w15:restartNumberingAfterBreak="0">
     <w:nsid w:val="4EB7097A"/>
     <w:multiLevelType w:val="hybridMultilevel"/>
     <w:tmpl w:val="BE1E34A4"/>
@@ -54848,7 +55988,7 @@
       </w:pPr>
     </w:lvl>
   </w:abstractNum>
-  <w:abstractNum w:abstractNumId="47" w15:restartNumberingAfterBreak="0">
+  <w:abstractNum w:abstractNumId="48" w15:restartNumberingAfterBreak="0">
     <w:nsid w:val="4F646346"/>
     <w:multiLevelType w:val="hybridMultilevel"/>
     <w:tmpl w:val="8C5408D2"/>
@@ -54934,7 +56074,233 @@
       </w:pPr>
     </w:lvl>
   </w:abstractNum>
-  <w:abstractNum w:abstractNumId="48" w15:restartNumberingAfterBreak="0">
+  <w:abstractNum w:abstractNumId="49" w15:restartNumberingAfterBreak="0">
+    <w:nsid w:val="53523C77"/>
+    <w:multiLevelType w:val="hybridMultilevel"/>
+    <w:tmpl w:val="D618185E"/>
+    <w:lvl w:ilvl="0" w:tplc="04090001">
+      <w:start w:val="1"/>
+      <w:numFmt w:val="bullet"/>
+      <w:lvlText w:val=""/>
+      <w:lvlJc w:val="left"/>
+      <w:pPr>
+        <w:ind w:left="720" w:hanging="360"/>
+      </w:pPr>
+      <w:rPr>
+        <w:rFonts w:ascii="Symbol" w:hAnsi="Symbol" w:hint="default"/>
+      </w:rPr>
+    </w:lvl>
+    <w:lvl w:ilvl="1" w:tplc="04090003" w:tentative="1">
+      <w:start w:val="1"/>
+      <w:numFmt w:val="bullet"/>
+      <w:lvlText w:val="o"/>
+      <w:lvlJc w:val="left"/>
+      <w:pPr>
+        <w:ind w:left="1440" w:hanging="360"/>
+      </w:pPr>
+      <w:rPr>
+        <w:rFonts w:ascii="Courier New" w:hAnsi="Courier New" w:cs="Courier New" w:hint="default"/>
+      </w:rPr>
+    </w:lvl>
+    <w:lvl w:ilvl="2" w:tplc="04090005" w:tentative="1">
+      <w:start w:val="1"/>
+      <w:numFmt w:val="bullet"/>
+      <w:lvlText w:val=""/>
+      <w:lvlJc w:val="left"/>
+      <w:pPr>
+        <w:ind w:left="2160" w:hanging="360"/>
+      </w:pPr>
+      <w:rPr>
+        <w:rFonts w:ascii="Wingdings" w:hAnsi="Wingdings" w:hint="default"/>
+      </w:rPr>
+    </w:lvl>
+    <w:lvl w:ilvl="3" w:tplc="04090001" w:tentative="1">
+      <w:start w:val="1"/>
+      <w:numFmt w:val="bullet"/>
+      <w:lvlText w:val=""/>
+      <w:lvlJc w:val="left"/>
+      <w:pPr>
+        <w:ind w:left="2880" w:hanging="360"/>
+      </w:pPr>
+      <w:rPr>
+        <w:rFonts w:ascii="Symbol" w:hAnsi="Symbol" w:hint="default"/>
+      </w:rPr>
+    </w:lvl>
+    <w:lvl w:ilvl="4" w:tplc="04090003" w:tentative="1">
+      <w:start w:val="1"/>
+      <w:numFmt w:val="bullet"/>
+      <w:lvlText w:val="o"/>
+      <w:lvlJc w:val="left"/>
+      <w:pPr>
+        <w:ind w:left="3600" w:hanging="360"/>
+      </w:pPr>
+      <w:rPr>
+        <w:rFonts w:ascii="Courier New" w:hAnsi="Courier New" w:cs="Courier New" w:hint="default"/>
+      </w:rPr>
+    </w:lvl>
+    <w:lvl w:ilvl="5" w:tplc="04090005" w:tentative="1">
+      <w:start w:val="1"/>
+      <w:numFmt w:val="bullet"/>
+      <w:lvlText w:val=""/>
+      <w:lvlJc w:val="left"/>
+      <w:pPr>
+        <w:ind w:left="4320" w:hanging="360"/>
+      </w:pPr>
+      <w:rPr>
+        <w:rFonts w:ascii="Wingdings" w:hAnsi="Wingdings" w:hint="default"/>
+      </w:rPr>
+    </w:lvl>
+    <w:lvl w:ilvl="6" w:tplc="04090001" w:tentative="1">
+      <w:start w:val="1"/>
+      <w:numFmt w:val="bullet"/>
+      <w:lvlText w:val=""/>
+      <w:lvlJc w:val="left"/>
+      <w:pPr>
+        <w:ind w:left="5040" w:hanging="360"/>
+      </w:pPr>
+      <w:rPr>
+        <w:rFonts w:ascii="Symbol" w:hAnsi="Symbol" w:hint="default"/>
+      </w:rPr>
+    </w:lvl>
+    <w:lvl w:ilvl="7" w:tplc="04090003" w:tentative="1">
+      <w:start w:val="1"/>
+      <w:numFmt w:val="bullet"/>
+      <w:lvlText w:val="o"/>
+      <w:lvlJc w:val="left"/>
+      <w:pPr>
+        <w:ind w:left="5760" w:hanging="360"/>
+      </w:pPr>
+      <w:rPr>
+        <w:rFonts w:ascii="Courier New" w:hAnsi="Courier New" w:cs="Courier New" w:hint="default"/>
+      </w:rPr>
+    </w:lvl>
+    <w:lvl w:ilvl="8" w:tplc="04090005" w:tentative="1">
+      <w:start w:val="1"/>
+      <w:numFmt w:val="bullet"/>
+      <w:lvlText w:val=""/>
+      <w:lvlJc w:val="left"/>
+      <w:pPr>
+        <w:ind w:left="6480" w:hanging="360"/>
+      </w:pPr>
+      <w:rPr>
+        <w:rFonts w:ascii="Wingdings" w:hAnsi="Wingdings" w:hint="default"/>
+      </w:rPr>
+    </w:lvl>
+  </w:abstractNum>
+  <w:abstractNum w:abstractNumId="50" w15:restartNumberingAfterBreak="0">
+    <w:nsid w:val="53580CFA"/>
+    <w:multiLevelType w:val="hybridMultilevel"/>
+    <w:tmpl w:val="FED85F3E"/>
+    <w:lvl w:ilvl="0" w:tplc="04090001">
+      <w:start w:val="1"/>
+      <w:numFmt w:val="bullet"/>
+      <w:lvlText w:val=""/>
+      <w:lvlJc w:val="left"/>
+      <w:pPr>
+        <w:ind w:left="720" w:hanging="360"/>
+      </w:pPr>
+      <w:rPr>
+        <w:rFonts w:ascii="Symbol" w:hAnsi="Symbol" w:hint="default"/>
+      </w:rPr>
+    </w:lvl>
+    <w:lvl w:ilvl="1" w:tplc="04090003">
+      <w:start w:val="1"/>
+      <w:numFmt w:val="bullet"/>
+      <w:lvlText w:val="o"/>
+      <w:lvlJc w:val="left"/>
+      <w:pPr>
+        <w:ind w:left="1440" w:hanging="360"/>
+      </w:pPr>
+      <w:rPr>
+        <w:rFonts w:ascii="Courier New" w:hAnsi="Courier New" w:cs="Courier New" w:hint="default"/>
+      </w:rPr>
+    </w:lvl>
+    <w:lvl w:ilvl="2" w:tplc="04090005">
+      <w:start w:val="1"/>
+      <w:numFmt w:val="bullet"/>
+      <w:lvlText w:val=""/>
+      <w:lvlJc w:val="left"/>
+      <w:pPr>
+        <w:ind w:left="2160" w:hanging="360"/>
+      </w:pPr>
+      <w:rPr>
+        <w:rFonts w:ascii="Wingdings" w:hAnsi="Wingdings" w:hint="default"/>
+      </w:rPr>
+    </w:lvl>
+    <w:lvl w:ilvl="3" w:tplc="04090001" w:tentative="1">
+      <w:start w:val="1"/>
+      <w:numFmt w:val="bullet"/>
+      <w:lvlText w:val=""/>
+      <w:lvlJc w:val="left"/>
+      <w:pPr>
+        <w:ind w:left="2880" w:hanging="360"/>
+      </w:pPr>
+      <w:rPr>
+        <w:rFonts w:ascii="Symbol" w:hAnsi="Symbol" w:hint="default"/>
+      </w:rPr>
+    </w:lvl>
+    <w:lvl w:ilvl="4" w:tplc="04090003" w:tentative="1">
+      <w:start w:val="1"/>
+      <w:numFmt w:val="bullet"/>
+      <w:lvlText w:val="o"/>
+      <w:lvlJc w:val="left"/>
+      <w:pPr>
+        <w:ind w:left="3600" w:hanging="360"/>
+      </w:pPr>
+      <w:rPr>
+        <w:rFonts w:ascii="Courier New" w:hAnsi="Courier New" w:cs="Courier New" w:hint="default"/>
+      </w:rPr>
+    </w:lvl>
+    <w:lvl w:ilvl="5" w:tplc="04090005" w:tentative="1">
+      <w:start w:val="1"/>
+      <w:numFmt w:val="bullet"/>
+      <w:lvlText w:val=""/>
+      <w:lvlJc w:val="left"/>
+      <w:pPr>
+        <w:ind w:left="4320" w:hanging="360"/>
+      </w:pPr>
+      <w:rPr>
+        <w:rFonts w:ascii="Wingdings" w:hAnsi="Wingdings" w:hint="default"/>
+      </w:rPr>
+    </w:lvl>
+    <w:lvl w:ilvl="6" w:tplc="04090001" w:tentative="1">
+      <w:start w:val="1"/>
+      <w:numFmt w:val="bullet"/>
+      <w:lvlText w:val=""/>
+      <w:lvlJc w:val="left"/>
+      <w:pPr>
+        <w:ind w:left="5040" w:hanging="360"/>
+      </w:pPr>
+      <w:rPr>
+        <w:rFonts w:ascii="Symbol" w:hAnsi="Symbol" w:hint="default"/>
+      </w:rPr>
+    </w:lvl>
+    <w:lvl w:ilvl="7" w:tplc="04090003" w:tentative="1">
+      <w:start w:val="1"/>
+      <w:numFmt w:val="bullet"/>
+      <w:lvlText w:val="o"/>
+      <w:lvlJc w:val="left"/>
+      <w:pPr>
+        <w:ind w:left="5760" w:hanging="360"/>
+      </w:pPr>
+      <w:rPr>
+        <w:rFonts w:ascii="Courier New" w:hAnsi="Courier New" w:cs="Courier New" w:hint="default"/>
+      </w:rPr>
+    </w:lvl>
+    <w:lvl w:ilvl="8" w:tplc="04090005" w:tentative="1">
+      <w:start w:val="1"/>
+      <w:numFmt w:val="bullet"/>
+      <w:lvlText w:val=""/>
+      <w:lvlJc w:val="left"/>
+      <w:pPr>
+        <w:ind w:left="6480" w:hanging="360"/>
+      </w:pPr>
+      <w:rPr>
+        <w:rFonts w:ascii="Wingdings" w:hAnsi="Wingdings" w:hint="default"/>
+      </w:rPr>
+    </w:lvl>
+  </w:abstractNum>
+  <w:abstractNum w:abstractNumId="51" w15:restartNumberingAfterBreak="0">
     <w:nsid w:val="571E68C1"/>
     <w:multiLevelType w:val="hybridMultilevel"/>
     <w:tmpl w:val="FADC69FE"/>
@@ -55020,7 +56386,7 @@
       </w:pPr>
     </w:lvl>
   </w:abstractNum>
-  <w:abstractNum w:abstractNumId="49" w15:restartNumberingAfterBreak="0">
+  <w:abstractNum w:abstractNumId="52" w15:restartNumberingAfterBreak="0">
     <w:nsid w:val="5A384E50"/>
     <w:multiLevelType w:val="hybridMultilevel"/>
     <w:tmpl w:val="18F03344"/>
@@ -55133,7 +56499,120 @@
       </w:rPr>
     </w:lvl>
   </w:abstractNum>
-  <w:abstractNum w:abstractNumId="50" w15:restartNumberingAfterBreak="0">
+  <w:abstractNum w:abstractNumId="53" w15:restartNumberingAfterBreak="0">
+    <w:nsid w:val="5AD60B3D"/>
+    <w:multiLevelType w:val="hybridMultilevel"/>
+    <w:tmpl w:val="B83C76BA"/>
+    <w:lvl w:ilvl="0" w:tplc="04090001">
+      <w:start w:val="1"/>
+      <w:numFmt w:val="bullet"/>
+      <w:lvlText w:val=""/>
+      <w:lvlJc w:val="left"/>
+      <w:pPr>
+        <w:ind w:left="777" w:hanging="360"/>
+      </w:pPr>
+      <w:rPr>
+        <w:rFonts w:ascii="Symbol" w:hAnsi="Symbol" w:hint="default"/>
+      </w:rPr>
+    </w:lvl>
+    <w:lvl w:ilvl="1" w:tplc="04090003">
+      <w:start w:val="1"/>
+      <w:numFmt w:val="bullet"/>
+      <w:lvlText w:val="o"/>
+      <w:lvlJc w:val="left"/>
+      <w:pPr>
+        <w:ind w:left="1497" w:hanging="360"/>
+      </w:pPr>
+      <w:rPr>
+        <w:rFonts w:ascii="Courier New" w:hAnsi="Courier New" w:cs="Courier New" w:hint="default"/>
+      </w:rPr>
+    </w:lvl>
+    <w:lvl w:ilvl="2" w:tplc="04090005" w:tentative="1">
+      <w:start w:val="1"/>
+      <w:numFmt w:val="bullet"/>
+      <w:lvlText w:val=""/>
+      <w:lvlJc w:val="left"/>
+      <w:pPr>
+        <w:ind w:left="2217" w:hanging="360"/>
+      </w:pPr>
+      <w:rPr>
+        <w:rFonts w:ascii="Wingdings" w:hAnsi="Wingdings" w:hint="default"/>
+      </w:rPr>
+    </w:lvl>
+    <w:lvl w:ilvl="3" w:tplc="04090001" w:tentative="1">
+      <w:start w:val="1"/>
+      <w:numFmt w:val="bullet"/>
+      <w:lvlText w:val=""/>
+      <w:lvlJc w:val="left"/>
+      <w:pPr>
+        <w:ind w:left="2937" w:hanging="360"/>
+      </w:pPr>
+      <w:rPr>
+        <w:rFonts w:ascii="Symbol" w:hAnsi="Symbol" w:hint="default"/>
+      </w:rPr>
+    </w:lvl>
+    <w:lvl w:ilvl="4" w:tplc="04090003" w:tentative="1">
+      <w:start w:val="1"/>
+      <w:numFmt w:val="bullet"/>
+      <w:lvlText w:val="o"/>
+      <w:lvlJc w:val="left"/>
+      <w:pPr>
+        <w:ind w:left="3657" w:hanging="360"/>
+      </w:pPr>
+      <w:rPr>
+        <w:rFonts w:ascii="Courier New" w:hAnsi="Courier New" w:cs="Courier New" w:hint="default"/>
+      </w:rPr>
+    </w:lvl>
+    <w:lvl w:ilvl="5" w:tplc="04090005" w:tentative="1">
+      <w:start w:val="1"/>
+      <w:numFmt w:val="bullet"/>
+      <w:lvlText w:val=""/>
+      <w:lvlJc w:val="left"/>
+      <w:pPr>
+        <w:ind w:left="4377" w:hanging="360"/>
+      </w:pPr>
+      <w:rPr>
+        <w:rFonts w:ascii="Wingdings" w:hAnsi="Wingdings" w:hint="default"/>
+      </w:rPr>
+    </w:lvl>
+    <w:lvl w:ilvl="6" w:tplc="04090001" w:tentative="1">
+      <w:start w:val="1"/>
+      <w:numFmt w:val="bullet"/>
+      <w:lvlText w:val=""/>
+      <w:lvlJc w:val="left"/>
+      <w:pPr>
+        <w:ind w:left="5097" w:hanging="360"/>
+      </w:pPr>
+      <w:rPr>
+        <w:rFonts w:ascii="Symbol" w:hAnsi="Symbol" w:hint="default"/>
+      </w:rPr>
+    </w:lvl>
+    <w:lvl w:ilvl="7" w:tplc="04090003" w:tentative="1">
+      <w:start w:val="1"/>
+      <w:numFmt w:val="bullet"/>
+      <w:lvlText w:val="o"/>
+      <w:lvlJc w:val="left"/>
+      <w:pPr>
+        <w:ind w:left="5817" w:hanging="360"/>
+      </w:pPr>
+      <w:rPr>
+        <w:rFonts w:ascii="Courier New" w:hAnsi="Courier New" w:cs="Courier New" w:hint="default"/>
+      </w:rPr>
+    </w:lvl>
+    <w:lvl w:ilvl="8" w:tplc="04090005" w:tentative="1">
+      <w:start w:val="1"/>
+      <w:numFmt w:val="bullet"/>
+      <w:lvlText w:val=""/>
+      <w:lvlJc w:val="left"/>
+      <w:pPr>
+        <w:ind w:left="6537" w:hanging="360"/>
+      </w:pPr>
+      <w:rPr>
+        <w:rFonts w:ascii="Wingdings" w:hAnsi="Wingdings" w:hint="default"/>
+      </w:rPr>
+    </w:lvl>
+  </w:abstractNum>
+  <w:abstractNum w:abstractNumId="54" w15:restartNumberingAfterBreak="0">
     <w:nsid w:val="5B7B4E66"/>
     <w:multiLevelType w:val="hybridMultilevel"/>
     <w:tmpl w:val="683C2D18"/>
@@ -55219,7 +56698,7 @@
       </w:pPr>
     </w:lvl>
   </w:abstractNum>
-  <w:abstractNum w:abstractNumId="51" w15:restartNumberingAfterBreak="0">
+  <w:abstractNum w:abstractNumId="55" w15:restartNumberingAfterBreak="0">
     <w:nsid w:val="5D166A50"/>
     <w:multiLevelType w:val="hybridMultilevel"/>
     <w:tmpl w:val="9A9CD7FA"/>
@@ -55309,7 +56788,7 @@
       </w:pPr>
     </w:lvl>
   </w:abstractNum>
-  <w:abstractNum w:abstractNumId="52" w15:restartNumberingAfterBreak="0">
+  <w:abstractNum w:abstractNumId="56" w15:restartNumberingAfterBreak="0">
     <w:nsid w:val="5D1E1CDF"/>
     <w:multiLevelType w:val="hybridMultilevel"/>
     <w:tmpl w:val="AAB2DBBE"/>
@@ -55422,7 +56901,7 @@
       </w:rPr>
     </w:lvl>
   </w:abstractNum>
-  <w:abstractNum w:abstractNumId="53" w15:restartNumberingAfterBreak="0">
+  <w:abstractNum w:abstractNumId="57" w15:restartNumberingAfterBreak="0">
     <w:nsid w:val="5DBF381B"/>
     <w:multiLevelType w:val="hybridMultilevel"/>
     <w:tmpl w:val="A844B3AE"/>
@@ -55521,7 +57000,7 @@
       </w:pPr>
     </w:lvl>
   </w:abstractNum>
-  <w:abstractNum w:abstractNumId="54" w15:restartNumberingAfterBreak="0">
+  <w:abstractNum w:abstractNumId="58" w15:restartNumberingAfterBreak="0">
     <w:nsid w:val="5E4376B3"/>
     <w:multiLevelType w:val="hybridMultilevel"/>
     <w:tmpl w:val="BE1E34A4"/>
@@ -55607,7 +57086,7 @@
       </w:pPr>
     </w:lvl>
   </w:abstractNum>
-  <w:abstractNum w:abstractNumId="55" w15:restartNumberingAfterBreak="0">
+  <w:abstractNum w:abstractNumId="59" w15:restartNumberingAfterBreak="0">
     <w:nsid w:val="61361A7D"/>
     <w:multiLevelType w:val="hybridMultilevel"/>
     <w:tmpl w:val="C61E26FE"/>
@@ -55693,7 +57172,7 @@
       </w:pPr>
     </w:lvl>
   </w:abstractNum>
-  <w:abstractNum w:abstractNumId="56" w15:restartNumberingAfterBreak="0">
+  <w:abstractNum w:abstractNumId="60" w15:restartNumberingAfterBreak="0">
     <w:nsid w:val="637B2D7E"/>
     <w:multiLevelType w:val="hybridMultilevel"/>
     <w:tmpl w:val="DE36420C"/>
@@ -55806,7 +57285,7 @@
       </w:rPr>
     </w:lvl>
   </w:abstractNum>
-  <w:abstractNum w:abstractNumId="57" w15:restartNumberingAfterBreak="0">
+  <w:abstractNum w:abstractNumId="61" w15:restartNumberingAfterBreak="0">
     <w:nsid w:val="64A01289"/>
     <w:multiLevelType w:val="hybridMultilevel"/>
     <w:tmpl w:val="91D2CF46"/>
@@ -55892,7 +57371,7 @@
       </w:pPr>
     </w:lvl>
   </w:abstractNum>
-  <w:abstractNum w:abstractNumId="58" w15:restartNumberingAfterBreak="0">
+  <w:abstractNum w:abstractNumId="62" w15:restartNumberingAfterBreak="0">
     <w:nsid w:val="67016639"/>
     <w:multiLevelType w:val="hybridMultilevel"/>
     <w:tmpl w:val="6480F558"/>
@@ -55981,7 +57460,7 @@
       </w:pPr>
     </w:lvl>
   </w:abstractNum>
-  <w:abstractNum w:abstractNumId="59" w15:restartNumberingAfterBreak="0">
+  <w:abstractNum w:abstractNumId="63" w15:restartNumberingAfterBreak="0">
     <w:nsid w:val="69A94266"/>
     <w:multiLevelType w:val="hybridMultilevel"/>
     <w:tmpl w:val="FADC69FE"/>
@@ -56067,7 +57546,7 @@
       </w:pPr>
     </w:lvl>
   </w:abstractNum>
-  <w:abstractNum w:abstractNumId="60" w15:restartNumberingAfterBreak="0">
+  <w:abstractNum w:abstractNumId="64" w15:restartNumberingAfterBreak="0">
     <w:nsid w:val="6A3C46A7"/>
     <w:multiLevelType w:val="hybridMultilevel"/>
     <w:tmpl w:val="6EB0E3C4"/>
@@ -56153,7 +57632,7 @@
       </w:pPr>
     </w:lvl>
   </w:abstractNum>
-  <w:abstractNum w:abstractNumId="61" w15:restartNumberingAfterBreak="0">
+  <w:abstractNum w:abstractNumId="65" w15:restartNumberingAfterBreak="0">
     <w:nsid w:val="6ACA21DA"/>
     <w:multiLevelType w:val="hybridMultilevel"/>
     <w:tmpl w:val="FADC69FE"/>
@@ -56239,7 +57718,7 @@
       </w:pPr>
     </w:lvl>
   </w:abstractNum>
-  <w:abstractNum w:abstractNumId="62" w15:restartNumberingAfterBreak="0">
+  <w:abstractNum w:abstractNumId="66" w15:restartNumberingAfterBreak="0">
     <w:nsid w:val="6C606FD9"/>
     <w:multiLevelType w:val="hybridMultilevel"/>
     <w:tmpl w:val="4942BAC4"/>
@@ -56325,7 +57804,7 @@
       </w:pPr>
     </w:lvl>
   </w:abstractNum>
-  <w:abstractNum w:abstractNumId="63" w15:restartNumberingAfterBreak="0">
+  <w:abstractNum w:abstractNumId="67" w15:restartNumberingAfterBreak="0">
     <w:nsid w:val="6E335906"/>
     <w:multiLevelType w:val="hybridMultilevel"/>
     <w:tmpl w:val="7D105ED6"/>
@@ -56423,7 +57902,7 @@
       </w:pPr>
     </w:lvl>
   </w:abstractNum>
-  <w:abstractNum w:abstractNumId="64" w15:restartNumberingAfterBreak="0">
+  <w:abstractNum w:abstractNumId="68" w15:restartNumberingAfterBreak="0">
     <w:nsid w:val="6ED24C74"/>
     <w:multiLevelType w:val="hybridMultilevel"/>
     <w:tmpl w:val="91D2CF46"/>
@@ -56509,7 +57988,7 @@
       </w:pPr>
     </w:lvl>
   </w:abstractNum>
-  <w:abstractNum w:abstractNumId="65" w15:restartNumberingAfterBreak="0">
+  <w:abstractNum w:abstractNumId="69" w15:restartNumberingAfterBreak="0">
     <w:nsid w:val="72AF7DFA"/>
     <w:multiLevelType w:val="hybridMultilevel"/>
     <w:tmpl w:val="A844B3AE"/>
@@ -56608,7 +58087,7 @@
       </w:pPr>
     </w:lvl>
   </w:abstractNum>
-  <w:abstractNum w:abstractNumId="66" w15:restartNumberingAfterBreak="0">
+  <w:abstractNum w:abstractNumId="70" w15:restartNumberingAfterBreak="0">
     <w:nsid w:val="753F382F"/>
     <w:multiLevelType w:val="hybridMultilevel"/>
     <w:tmpl w:val="323EC700"/>
@@ -56721,7 +58200,7 @@
       </w:rPr>
     </w:lvl>
   </w:abstractNum>
-  <w:abstractNum w:abstractNumId="67" w15:restartNumberingAfterBreak="0">
+  <w:abstractNum w:abstractNumId="71" w15:restartNumberingAfterBreak="0">
     <w:nsid w:val="765D2FD2"/>
     <w:multiLevelType w:val="hybridMultilevel"/>
     <w:tmpl w:val="8C5408D2"/>
@@ -56807,7 +58286,7 @@
       </w:pPr>
     </w:lvl>
   </w:abstractNum>
-  <w:abstractNum w:abstractNumId="68" w15:restartNumberingAfterBreak="0">
+  <w:abstractNum w:abstractNumId="72" w15:restartNumberingAfterBreak="0">
     <w:nsid w:val="772920CF"/>
     <w:multiLevelType w:val="hybridMultilevel"/>
     <w:tmpl w:val="91D2CF46"/>
@@ -56893,7 +58372,7 @@
       </w:pPr>
     </w:lvl>
   </w:abstractNum>
-  <w:abstractNum w:abstractNumId="69" w15:restartNumberingAfterBreak="0">
+  <w:abstractNum w:abstractNumId="73" w15:restartNumberingAfterBreak="0">
     <w:nsid w:val="7DCC5C43"/>
     <w:multiLevelType w:val="hybridMultilevel"/>
     <w:tmpl w:val="C554DE6E"/>
@@ -56979,7 +58458,7 @@
       </w:pPr>
     </w:lvl>
   </w:abstractNum>
-  <w:abstractNum w:abstractNumId="70" w15:restartNumberingAfterBreak="0">
+  <w:abstractNum w:abstractNumId="74" w15:restartNumberingAfterBreak="0">
     <w:nsid w:val="7DEE5519"/>
     <w:multiLevelType w:val="hybridMultilevel"/>
     <w:tmpl w:val="8C5408D2"/>
@@ -57065,11 +58544,97 @@
       </w:pPr>
     </w:lvl>
   </w:abstractNum>
+  <w:abstractNum w:abstractNumId="75" w15:restartNumberingAfterBreak="0">
+    <w:nsid w:val="7EAE1CEB"/>
+    <w:multiLevelType w:val="hybridMultilevel"/>
+    <w:tmpl w:val="2C807DE4"/>
+    <w:lvl w:ilvl="0" w:tplc="0409000F">
+      <w:start w:val="1"/>
+      <w:numFmt w:val="decimal"/>
+      <w:lvlText w:val="%1."/>
+      <w:lvlJc w:val="left"/>
+      <w:pPr>
+        <w:ind w:left="720" w:hanging="360"/>
+      </w:pPr>
+    </w:lvl>
+    <w:lvl w:ilvl="1" w:tplc="04090019">
+      <w:start w:val="1"/>
+      <w:numFmt w:val="lowerLetter"/>
+      <w:lvlText w:val="%2."/>
+      <w:lvlJc w:val="left"/>
+      <w:pPr>
+        <w:ind w:left="1440" w:hanging="360"/>
+      </w:pPr>
+    </w:lvl>
+    <w:lvl w:ilvl="2" w:tplc="0409001B">
+      <w:start w:val="1"/>
+      <w:numFmt w:val="lowerRoman"/>
+      <w:lvlText w:val="%3."/>
+      <w:lvlJc w:val="right"/>
+      <w:pPr>
+        <w:ind w:left="2160" w:hanging="180"/>
+      </w:pPr>
+    </w:lvl>
+    <w:lvl w:ilvl="3" w:tplc="0409000F">
+      <w:start w:val="1"/>
+      <w:numFmt w:val="decimal"/>
+      <w:lvlText w:val="%4."/>
+      <w:lvlJc w:val="left"/>
+      <w:pPr>
+        <w:ind w:left="2880" w:hanging="360"/>
+      </w:pPr>
+    </w:lvl>
+    <w:lvl w:ilvl="4" w:tplc="04090019" w:tentative="1">
+      <w:start w:val="1"/>
+      <w:numFmt w:val="lowerLetter"/>
+      <w:lvlText w:val="%5."/>
+      <w:lvlJc w:val="left"/>
+      <w:pPr>
+        <w:ind w:left="3600" w:hanging="360"/>
+      </w:pPr>
+    </w:lvl>
+    <w:lvl w:ilvl="5" w:tplc="0409001B" w:tentative="1">
+      <w:start w:val="1"/>
+      <w:numFmt w:val="lowerRoman"/>
+      <w:lvlText w:val="%6."/>
+      <w:lvlJc w:val="right"/>
+      <w:pPr>
+        <w:ind w:left="4320" w:hanging="180"/>
+      </w:pPr>
+    </w:lvl>
+    <w:lvl w:ilvl="6" w:tplc="0409000F" w:tentative="1">
+      <w:start w:val="1"/>
+      <w:numFmt w:val="decimal"/>
+      <w:lvlText w:val="%7."/>
+      <w:lvlJc w:val="left"/>
+      <w:pPr>
+        <w:ind w:left="5040" w:hanging="360"/>
+      </w:pPr>
+    </w:lvl>
+    <w:lvl w:ilvl="7" w:tplc="04090019" w:tentative="1">
+      <w:start w:val="1"/>
+      <w:numFmt w:val="lowerLetter"/>
+      <w:lvlText w:val="%8."/>
+      <w:lvlJc w:val="left"/>
+      <w:pPr>
+        <w:ind w:left="5760" w:hanging="360"/>
+      </w:pPr>
+    </w:lvl>
+    <w:lvl w:ilvl="8" w:tplc="0409001B" w:tentative="1">
+      <w:start w:val="1"/>
+      <w:numFmt w:val="lowerRoman"/>
+      <w:lvlText w:val="%9."/>
+      <w:lvlJc w:val="right"/>
+      <w:pPr>
+        <w:ind w:left="6480" w:hanging="180"/>
+      </w:pPr>
+    </w:lvl>
+  </w:abstractNum>
   <w:num w:numId="1">
-    <w:abstractNumId w:val="69"/>
+    <w:abstractNumId w:val="73"/>
   </w:num>
   <w:num w:numId="2">
-    <w:abstractNumId w:val="16"/>
+    <w:abstractNumId w:val="17"/>
   </w:num>
   <w:num w:numId="3">
     <w:abstractNumId w:val="4"/>
@@ -57078,19 +58643,19 @@
     <w:abstractNumId w:val="6"/>
   </w:num>
   <w:num w:numId="5">
-    <w:abstractNumId w:val="38"/>
+    <w:abstractNumId w:val="39"/>
   </w:num>
   <w:num w:numId="6">
-    <w:abstractNumId w:val="14"/>
+    <w:abstractNumId w:val="15"/>
   </w:num>
   <w:num w:numId="7">
-    <w:abstractNumId w:val="52"/>
+    <w:abstractNumId w:val="56"/>
   </w:num>
   <w:num w:numId="8">
     <w:abstractNumId w:val="1"/>
   </w:num>
   <w:num w:numId="9">
-    <w:abstractNumId w:val="20"/>
+    <w:abstractNumId w:val="21"/>
   </w:num>
   <w:num w:numId="10">
     <w:abstractNumId w:val="3"/>
@@ -57099,187 +58664,187 @@
     <w:abstractNumId w:val="5"/>
   </w:num>
   <w:num w:numId="12">
-    <w:abstractNumId w:val="48"/>
+    <w:abstractNumId w:val="51"/>
   </w:num>
   <w:num w:numId="13">
-    <w:abstractNumId w:val="56"/>
+    <w:abstractNumId w:val="60"/>
   </w:num>
   <w:num w:numId="14">
     <w:abstractNumId w:val="10"/>
   </w:num>
   <w:num w:numId="15">
-    <w:abstractNumId w:val="35"/>
+    <w:abstractNumId w:val="36"/>
   </w:num>
   <w:num w:numId="16">
-    <w:abstractNumId w:val="51"/>
+    <w:abstractNumId w:val="55"/>
   </w:num>
   <w:num w:numId="17">
-    <w:abstractNumId w:val="21"/>
+    <w:abstractNumId w:val="22"/>
   </w:num>
   <w:num w:numId="18">
-    <w:abstractNumId w:val="31"/>
+    <w:abstractNumId w:val="32"/>
   </w:num>
   <w:num w:numId="19">
     <w:abstractNumId w:val="7"/>
   </w:num>
   <w:num w:numId="20">
-    <w:abstractNumId w:val="61"/>
+    <w:abstractNumId w:val="65"/>
   </w:num>
   <w:num w:numId="21">
-    <w:abstractNumId w:val="60"/>
+    <w:abstractNumId w:val="64"/>
   </w:num>
   <w:num w:numId="22">
-    <w:abstractNumId w:val="49"/>
+    <w:abstractNumId w:val="52"/>
   </w:num>
   <w:num w:numId="23">
-    <w:abstractNumId w:val="17"/>
+    <w:abstractNumId w:val="18"/>
   </w:num>
   <w:num w:numId="24">
-    <w:abstractNumId w:val="28"/>
+    <w:abstractNumId w:val="29"/>
   </w:num>
   <w:num w:numId="25">
-    <w:abstractNumId w:val="66"/>
+    <w:abstractNumId w:val="70"/>
   </w:num>
   <w:num w:numId="26">
-    <w:abstractNumId w:val="34"/>
+    <w:abstractNumId w:val="35"/>
   </w:num>
   <w:num w:numId="27">
-    <w:abstractNumId w:val="54"/>
+    <w:abstractNumId w:val="58"/>
   </w:num>
   <w:num w:numId="28">
     <w:abstractNumId w:val="12"/>
   </w:num>
   <w:num w:numId="29">
+    <w:abstractNumId w:val="71"/>
+  </w:num>
+  <w:num w:numId="30">
+    <w:abstractNumId w:val="48"/>
+  </w:num>
+  <w:num w:numId="31">
+    <w:abstractNumId w:val="42"/>
+  </w:num>
+  <w:num w:numId="32">
+    <w:abstractNumId w:val="66"/>
+  </w:num>
+  <w:num w:numId="33">
+    <w:abstractNumId w:val="33"/>
+  </w:num>
+  <w:num w:numId="34">
+    <w:abstractNumId w:val="19"/>
+  </w:num>
+  <w:num w:numId="35">
     <w:abstractNumId w:val="67"/>
   </w:num>
-  <w:num w:numId="30">
-    <w:abstractNumId w:val="47"/>
-  </w:num>
-  <w:num w:numId="31">
-    <w:abstractNumId w:val="41"/>
-  </w:num>
-  <w:num w:numId="32">
-    <w:abstractNumId w:val="62"/>
-  </w:num>
-  <w:num w:numId="33">
-    <w:abstractNumId w:val="32"/>
-  </w:num>
-  <w:num w:numId="34">
-    <w:abstractNumId w:val="18"/>
-  </w:num>
-  <w:num w:numId="35">
-    <w:abstractNumId w:val="63"/>
-  </w:num>
   <w:num w:numId="36">
-    <w:abstractNumId w:val="39"/>
+    <w:abstractNumId w:val="40"/>
   </w:num>
   <w:num w:numId="37">
-    <w:abstractNumId w:val="19"/>
+    <w:abstractNumId w:val="20"/>
   </w:num>
   <w:num w:numId="38">
-    <w:abstractNumId w:val="42"/>
+    <w:abstractNumId w:val="43"/>
   </w:num>
   <w:num w:numId="39">
     <w:abstractNumId w:val="0"/>
   </w:num>
   <w:num w:numId="40">
-    <w:abstractNumId w:val="33"/>
+    <w:abstractNumId w:val="34"/>
   </w:num>
   <w:num w:numId="41">
-    <w:abstractNumId w:val="26"/>
+    <w:abstractNumId w:val="27"/>
   </w:num>
   <w:num w:numId="42">
-    <w:abstractNumId w:val="29"/>
+    <w:abstractNumId w:val="30"/>
   </w:num>
   <w:num w:numId="43">
-    <w:abstractNumId w:val="57"/>
+    <w:abstractNumId w:val="61"/>
   </w:num>
   <w:num w:numId="44">
-    <w:abstractNumId w:val="55"/>
+    <w:abstractNumId w:val="59"/>
   </w:num>
   <w:num w:numId="45">
     <w:abstractNumId w:val="8"/>
   </w:num>
   <w:num w:numId="46">
-    <w:abstractNumId w:val="22"/>
+    <w:abstractNumId w:val="23"/>
   </w:num>
   <w:num w:numId="47">
-    <w:abstractNumId w:val="27"/>
+    <w:abstractNumId w:val="28"/>
   </w:num>
   <w:num w:numId="48">
     <w:abstractNumId w:val="13"/>
   </w:num>
   <w:num w:numId="49">
-    <w:abstractNumId w:val="64"/>
+    <w:abstractNumId w:val="68"/>
   </w:num>
   <w:num w:numId="50">
-    <w:abstractNumId w:val="53"/>
+    <w:abstractNumId w:val="57"/>
   </w:num>
   <w:num w:numId="51">
-    <w:abstractNumId w:val="24"/>
+    <w:abstractNumId w:val="25"/>
   </w:num>
   <w:num w:numId="52">
-    <w:abstractNumId w:val="68"/>
+    <w:abstractNumId w:val="72"/>
   </w:num>
   <w:num w:numId="53">
-    <w:abstractNumId w:val="40"/>
+    <w:abstractNumId w:val="41"/>
   </w:num>
   <w:num w:numId="54">
-    <w:abstractNumId w:val="15"/>
+    <w:abstractNumId w:val="16"/>
   </w:num>
   <w:num w:numId="55">
-    <w:abstractNumId w:val="30"/>
+    <w:abstractNumId w:val="31"/>
   </w:num>
   <w:num w:numId="56">
-    <w:abstractNumId w:val="58"/>
+    <w:abstractNumId w:val="62"/>
   </w:num>
   <w:num w:numId="57">
     <w:abstractNumId w:val="9"/>
   </w:num>
   <w:num w:numId="58">
-    <w:abstractNumId w:val="65"/>
+    <w:abstractNumId w:val="69"/>
   </w:num>
   <w:num w:numId="59">
+    <w:abstractNumId w:val="46"/>
+  </w:num>
+  <w:num w:numId="60">
     <w:abstractNumId w:val="45"/>
   </w:num>
-  <w:num w:numId="60">
-    <w:abstractNumId w:val="44"/>
-  </w:num>
   <w:num w:numId="61">
-    <w:abstractNumId w:val="70"/>
+    <w:abstractNumId w:val="74"/>
   </w:num>
   <w:num w:numId="62">
-    <w:abstractNumId w:val="25"/>
+    <w:abstractNumId w:val="26"/>
   </w:num>
   <w:num w:numId="63">
-    <w:abstractNumId w:val="36"/>
+    <w:abstractNumId w:val="37"/>
   </w:num>
   <w:num w:numId="64">
-    <w:abstractNumId w:val="46"/>
+    <w:abstractNumId w:val="47"/>
   </w:num>
   <w:num w:numId="65">
-    <w:abstractNumId w:val="59"/>
+    <w:abstractNumId w:val="63"/>
   </w:num>
   <w:num w:numId="66">
     <w:abstractNumId w:val="2"/>
   </w:num>
   <w:num w:numId="67">
-    <w:abstractNumId w:val="50"/>
+    <w:abstractNumId w:val="54"/>
   </w:num>
   <w:num w:numId="68">
     <w:abstractNumId w:val="11"/>
   </w:num>
   <w:num w:numId="69">
-    <w:abstractNumId w:val="23"/>
+    <w:abstractNumId w:val="24"/>
   </w:num>
   <w:num w:numId="70">
-    <w:abstractNumId w:val="43"/>
+    <w:abstractNumId w:val="44"/>
   </w:num>
   <w:num w:numId="71">
-    <w:abstractNumId w:val="37"/>
+    <w:abstractNumId w:val="38"/>
   </w:num>
   <w:num w:numId="72">
-    <w:abstractNumId w:val="37"/>
+    <w:abstractNumId w:val="38"/>
     <w:lvlOverride w:ilvl="0">
       <w:startOverride w:val="1"/>
     </w:lvlOverride>
@@ -57307,6 +58872,21 @@
     <w:lvlOverride w:ilvl="8">
       <w:startOverride w:val="1"/>
     </w:lvlOverride>
+  </w:num>
+  <w:num w:numId="73">
+    <w:abstractNumId w:val="14"/>
+  </w:num>
+  <w:num w:numId="74">
+    <w:abstractNumId w:val="50"/>
+  </w:num>
+  <w:num w:numId="75">
+    <w:abstractNumId w:val="49"/>
+  </w:num>
+  <w:num w:numId="76">
+    <w:abstractNumId w:val="53"/>
+  </w:num>
+  <w:num w:numId="77">
+    <w:abstractNumId w:val="75"/>
   </w:num>
   <w:numIdMacAtCleanup w:val="70"/>
 </w:numbering>

</xml_diff>